<commit_message>
more updates to text
</commit_message>
<xml_diff>
--- a/writing/Nutritional_diversity_draft.docx
+++ b/writing/Nutritional_diversity_draft.docx
@@ -505,15 +505,7 @@
         <w:rPr>
           <w:rFonts w:ascii="Times New Roman" w:eastAsia="Times New Roman" w:hAnsi="Times New Roman" w:cs="Times New Roman"/>
         </w:rPr>
-        <w:t>Further, our ability to quantify these changes in ecosystem service value and human well-being is hindered by a lack of appropriate metrics of human well-being (Reyers ref</w:t>
-      </w:r>
-      <w:bookmarkStart w:id="0" w:name="_GoBack"/>
-      <w:bookmarkEnd w:id="0"/>
-      <w:r>
-        <w:rPr>
-          <w:rFonts w:ascii="Times New Roman" w:eastAsia="Times New Roman" w:hAnsi="Times New Roman" w:cs="Times New Roman"/>
-        </w:rPr>
-        <w:t xml:space="preserve">?). </w:t>
+        <w:t xml:space="preserve">Further, our ability to quantify these changes in ecosystem service value and human well-being is hindered by a lack of appropriate metrics of human well-being (Reyers ref?). </w:t>
       </w:r>
       <w:r>
         <w:rPr>
@@ -659,6 +651,78 @@
         </w:rPr>
         <w:t xml:space="preserve">, fish are a good source of high quality protein, a range of micronutrients and essential fatty acids (Tacon and Metian 2013). In 2009, aquatic species accounted for 16.6% of the global total supply of animal protein, providing more than three billion people with almost 20% of their average per capita intake of animal protein (FAO </w:t>
       </w:r>
+      <w:commentRangeStart w:id="0"/>
+      <w:r>
+        <w:rPr>
+          <w:rFonts w:ascii="Times New Roman" w:eastAsia="Times New Roman" w:hAnsi="Times New Roman" w:cs="Times New Roman"/>
+          <w:sz w:val="24"/>
+          <w:szCs w:val="24"/>
+        </w:rPr>
+        <w:t>ref</w:t>
+      </w:r>
+      <w:commentRangeEnd w:id="0"/>
+      <w:r>
+        <w:rPr>
+          <w:rStyle w:val="CommentReference"/>
+        </w:rPr>
+        <w:commentReference w:id="0"/>
+      </w:r>
+      <w:r>
+        <w:rPr>
+          <w:rFonts w:ascii="Times New Roman" w:eastAsia="Times New Roman" w:hAnsi="Times New Roman" w:cs="Times New Roman"/>
+          <w:sz w:val="24"/>
+          <w:szCs w:val="24"/>
+        </w:rPr>
+        <w:t xml:space="preserve">). However, the </w:t>
+      </w:r>
+      <w:r>
+        <w:rPr>
+          <w:rFonts w:ascii="Times New Roman" w:eastAsia="Times New Roman" w:hAnsi="Times New Roman" w:cs="Times New Roman"/>
+          <w:sz w:val="24"/>
+          <w:szCs w:val="24"/>
+        </w:rPr>
+        <w:t xml:space="preserve">value </w:t>
+      </w:r>
+      <w:r>
+        <w:rPr>
+          <w:rFonts w:ascii="Times New Roman" w:eastAsia="Times New Roman" w:hAnsi="Times New Roman" w:cs="Times New Roman"/>
+          <w:sz w:val="24"/>
+          <w:szCs w:val="24"/>
+        </w:rPr>
+        <w:t xml:space="preserve">of fish as a source of essential micronutrients may be even </w:t>
+      </w:r>
+      <w:r>
+        <w:rPr>
+          <w:rFonts w:ascii="Times New Roman" w:eastAsia="Times New Roman" w:hAnsi="Times New Roman" w:cs="Times New Roman"/>
+          <w:sz w:val="24"/>
+          <w:szCs w:val="24"/>
+        </w:rPr>
+        <w:t>greater</w:t>
+      </w:r>
+      <w:r>
+        <w:rPr>
+          <w:rFonts w:ascii="Times New Roman" w:eastAsia="Times New Roman" w:hAnsi="Times New Roman" w:cs="Times New Roman"/>
+          <w:sz w:val="24"/>
+          <w:szCs w:val="24"/>
+        </w:rPr>
+        <w:t xml:space="preserve"> than </w:t>
+      </w:r>
+      <w:r>
+        <w:rPr>
+          <w:rFonts w:ascii="Times New Roman" w:eastAsia="Times New Roman" w:hAnsi="Times New Roman" w:cs="Times New Roman"/>
+          <w:sz w:val="24"/>
+          <w:szCs w:val="24"/>
+        </w:rPr>
+        <w:t xml:space="preserve">its value </w:t>
+      </w:r>
+      <w:r>
+        <w:rPr>
+          <w:rFonts w:ascii="Times New Roman" w:eastAsia="Times New Roman" w:hAnsi="Times New Roman" w:cs="Times New Roman"/>
+          <w:sz w:val="24"/>
+          <w:szCs w:val="24"/>
+        </w:rPr>
+        <w:t xml:space="preserve">as a source of protein (Allison et al. 2007).  </w:t>
+      </w:r>
       <w:commentRangeStart w:id="1"/>
       <w:r>
         <w:rPr>
@@ -666,7 +730,7 @@
           <w:sz w:val="24"/>
           <w:szCs w:val="24"/>
         </w:rPr>
-        <w:t>ref</w:t>
+        <w:t xml:space="preserve">Fish is important in the diets of many poor populations </w:t>
       </w:r>
       <w:commentRangeEnd w:id="1"/>
       <w:r>
@@ -681,55 +745,460 @@
           <w:sz w:val="24"/>
           <w:szCs w:val="24"/>
         </w:rPr>
-        <w:t xml:space="preserve">). However, the </w:t>
-      </w:r>
-      <w:r>
-        <w:rPr>
-          <w:rFonts w:ascii="Times New Roman" w:eastAsia="Times New Roman" w:hAnsi="Times New Roman" w:cs="Times New Roman"/>
-          <w:sz w:val="24"/>
-          <w:szCs w:val="24"/>
-        </w:rPr>
-        <w:t xml:space="preserve">value </w:t>
-      </w:r>
-      <w:r>
-        <w:rPr>
-          <w:rFonts w:ascii="Times New Roman" w:eastAsia="Times New Roman" w:hAnsi="Times New Roman" w:cs="Times New Roman"/>
-          <w:sz w:val="24"/>
-          <w:szCs w:val="24"/>
-        </w:rPr>
-        <w:t xml:space="preserve">of fish as a source of essential micronutrients may be even </w:t>
-      </w:r>
-      <w:r>
-        <w:rPr>
-          <w:rFonts w:ascii="Times New Roman" w:eastAsia="Times New Roman" w:hAnsi="Times New Roman" w:cs="Times New Roman"/>
-          <w:sz w:val="24"/>
-          <w:szCs w:val="24"/>
-        </w:rPr>
-        <w:t>greater</w:t>
-      </w:r>
-      <w:r>
-        <w:rPr>
-          <w:rFonts w:ascii="Times New Roman" w:eastAsia="Times New Roman" w:hAnsi="Times New Roman" w:cs="Times New Roman"/>
-          <w:sz w:val="24"/>
-          <w:szCs w:val="24"/>
-        </w:rPr>
-        <w:t xml:space="preserve"> than </w:t>
-      </w:r>
-      <w:r>
-        <w:rPr>
-          <w:rFonts w:ascii="Times New Roman" w:eastAsia="Times New Roman" w:hAnsi="Times New Roman" w:cs="Times New Roman"/>
-          <w:sz w:val="24"/>
-          <w:szCs w:val="24"/>
-        </w:rPr>
-        <w:t xml:space="preserve">its value </w:t>
-      </w:r>
-      <w:r>
-        <w:rPr>
-          <w:rFonts w:ascii="Times New Roman" w:eastAsia="Times New Roman" w:hAnsi="Times New Roman" w:cs="Times New Roman"/>
-          <w:sz w:val="24"/>
-          <w:szCs w:val="24"/>
-        </w:rPr>
-        <w:t xml:space="preserve">as a source of protein (Allison et al. 2007).  </w:t>
+        <w:t xml:space="preserve">suffering from </w:t>
+      </w:r>
+      <w:r>
+        <w:rPr>
+          <w:rFonts w:ascii="Times New Roman" w:eastAsia="Times New Roman" w:hAnsi="Times New Roman" w:cs="Times New Roman"/>
+          <w:sz w:val="24"/>
+          <w:szCs w:val="24"/>
+        </w:rPr>
+        <w:t>nutritional</w:t>
+      </w:r>
+      <w:r>
+        <w:rPr>
+          <w:rFonts w:ascii="Times New Roman" w:eastAsia="Times New Roman" w:hAnsi="Times New Roman" w:cs="Times New Roman"/>
+          <w:sz w:val="24"/>
+          <w:szCs w:val="24"/>
+        </w:rPr>
+        <w:t xml:space="preserve"> deficiencies (Roos et al. 2007, Tacon and Metian 2013). In many vulnerable communities around the world, fish consumption plays an important role in combating micronutrient deficiencies (Kawarazuka and Bene 2011). For example, in rural Bangladesh, some of the poorest communities are heavily dependent on small fish from capture fisheries to meet their micronutrient needs. </w:t>
+      </w:r>
+      <w:r>
+        <w:rPr>
+          <w:rFonts w:ascii="Times New Roman" w:eastAsia="Times New Roman" w:hAnsi="Times New Roman" w:cs="Times New Roman"/>
+          <w:sz w:val="24"/>
+          <w:szCs w:val="24"/>
+        </w:rPr>
+        <w:t>During peak fish production season, c</w:t>
+      </w:r>
+      <w:r>
+        <w:rPr>
+          <w:rFonts w:ascii="Times New Roman" w:eastAsia="Times New Roman" w:hAnsi="Times New Roman" w:cs="Times New Roman"/>
+          <w:sz w:val="24"/>
+          <w:szCs w:val="24"/>
+        </w:rPr>
+        <w:t xml:space="preserve">onsumption of small indigenous fishes contributes 40% and 31% of the total recommended intakes of vitamin A and calcium, respectively, at </w:t>
+      </w:r>
+      <w:r>
+        <w:rPr>
+          <w:rFonts w:ascii="Times New Roman" w:eastAsia="Times New Roman" w:hAnsi="Times New Roman" w:cs="Times New Roman"/>
+          <w:sz w:val="24"/>
+          <w:szCs w:val="24"/>
+        </w:rPr>
+        <w:t xml:space="preserve">the </w:t>
+      </w:r>
+      <w:r>
+        <w:rPr>
+          <w:rFonts w:ascii="Times New Roman" w:eastAsia="Times New Roman" w:hAnsi="Times New Roman" w:cs="Times New Roman"/>
+          <w:sz w:val="24"/>
+          <w:szCs w:val="24"/>
+        </w:rPr>
+        <w:t>household level</w:t>
+      </w:r>
+      <w:r>
+        <w:rPr>
+          <w:rFonts w:ascii="Times New Roman" w:eastAsia="Times New Roman" w:hAnsi="Times New Roman" w:cs="Times New Roman"/>
+          <w:sz w:val="24"/>
+          <w:szCs w:val="24"/>
+        </w:rPr>
+        <w:t xml:space="preserve"> </w:t>
+      </w:r>
+      <w:r>
+        <w:rPr>
+          <w:rFonts w:ascii="Times New Roman" w:eastAsia="Times New Roman" w:hAnsi="Times New Roman" w:cs="Times New Roman"/>
+          <w:sz w:val="24"/>
+          <w:szCs w:val="24"/>
+        </w:rPr>
+        <w:t xml:space="preserve">(Roos et al. 2007). Locally caught seafood </w:t>
+      </w:r>
+      <w:r>
+        <w:rPr>
+          <w:rFonts w:ascii="Times New Roman" w:eastAsia="Times New Roman" w:hAnsi="Times New Roman" w:cs="Times New Roman"/>
+          <w:sz w:val="24"/>
+          <w:szCs w:val="24"/>
+        </w:rPr>
+        <w:t xml:space="preserve">also </w:t>
+      </w:r>
+      <w:r>
+        <w:rPr>
+          <w:rFonts w:ascii="Times New Roman" w:eastAsia="Times New Roman" w:hAnsi="Times New Roman" w:cs="Times New Roman"/>
+          <w:sz w:val="24"/>
+          <w:szCs w:val="24"/>
+        </w:rPr>
+        <w:t>contributes significantly to micronutrient intake</w:t>
+      </w:r>
+      <w:r>
+        <w:rPr>
+          <w:rFonts w:ascii="Times New Roman" w:eastAsia="Times New Roman" w:hAnsi="Times New Roman" w:cs="Times New Roman"/>
+          <w:sz w:val="24"/>
+          <w:szCs w:val="24"/>
+        </w:rPr>
+        <w:t xml:space="preserve"> </w:t>
+      </w:r>
+      <w:r>
+        <w:rPr>
+          <w:rFonts w:ascii="Times New Roman" w:eastAsia="Times New Roman" w:hAnsi="Times New Roman" w:cs="Times New Roman"/>
+          <w:sz w:val="24"/>
+          <w:szCs w:val="24"/>
+        </w:rPr>
+        <w:t>among</w:t>
+      </w:r>
+      <w:r>
+        <w:rPr>
+          <w:rFonts w:ascii="Times New Roman" w:eastAsia="Times New Roman" w:hAnsi="Times New Roman" w:cs="Times New Roman"/>
+          <w:sz w:val="24"/>
+          <w:szCs w:val="24"/>
+        </w:rPr>
+        <w:t xml:space="preserve"> Indigenous populations </w:t>
+      </w:r>
+      <w:r>
+        <w:rPr>
+          <w:rFonts w:ascii="Times New Roman" w:eastAsia="Times New Roman" w:hAnsi="Times New Roman" w:cs="Times New Roman"/>
+          <w:sz w:val="24"/>
+          <w:szCs w:val="24"/>
+        </w:rPr>
+        <w:t xml:space="preserve">in Arctic Canada </w:t>
+      </w:r>
+      <w:r>
+        <w:rPr>
+          <w:rFonts w:ascii="Times New Roman" w:eastAsia="Times New Roman" w:hAnsi="Times New Roman" w:cs="Times New Roman"/>
+          <w:sz w:val="24"/>
+          <w:szCs w:val="24"/>
+        </w:rPr>
+        <w:t xml:space="preserve">(Kuhnlein and Receveur 2007, Johnson-Down and Egeland 2010). </w:t>
+      </w:r>
+    </w:p>
+    <w:p>
+      <w:pPr>
+        <w:pStyle w:val="normal0"/>
+        <w:spacing w:line="360" w:lineRule="auto"/>
+        <w:rPr>
+          <w:rFonts w:ascii="Times New Roman" w:hAnsi="Times New Roman" w:cs="Times New Roman"/>
+          <w:sz w:val="24"/>
+          <w:szCs w:val="24"/>
+        </w:rPr>
+      </w:pPr>
+    </w:p>
+    <w:p>
+      <w:pPr>
+        <w:pStyle w:val="normal0"/>
+        <w:spacing w:line="360" w:lineRule="auto"/>
+        <w:rPr>
+          <w:rFonts w:ascii="Times New Roman" w:hAnsi="Times New Roman" w:cs="Times New Roman"/>
+          <w:b/>
+          <w:sz w:val="24"/>
+          <w:szCs w:val="24"/>
+        </w:rPr>
+      </w:pPr>
+      <w:r>
+        <w:rPr>
+          <w:rFonts w:ascii="Times New Roman" w:hAnsi="Times New Roman" w:cs="Times New Roman"/>
+          <w:b/>
+          <w:sz w:val="24"/>
+          <w:szCs w:val="24"/>
+        </w:rPr>
+        <w:t>Dietary Reference Intake as a metric of nutritional value</w:t>
+      </w:r>
+    </w:p>
+    <w:p>
+      <w:pPr>
+        <w:spacing w:line="360" w:lineRule="auto"/>
+        <w:rPr>
+          <w:rFonts w:ascii="Times New Roman" w:eastAsia="Times New Roman" w:hAnsi="Times New Roman" w:cs="Times New Roman"/>
+        </w:rPr>
+      </w:pPr>
+      <w:r>
+        <w:rPr>
+          <w:rFonts w:ascii="Times New Roman" w:eastAsia="Times New Roman" w:hAnsi="Times New Roman" w:cs="Times New Roman"/>
+          <w:lang w:val="en-US"/>
+        </w:rPr>
+        <w:t>The ecology of food security</w:t>
+      </w:r>
+      <w:r>
+        <w:rPr>
+          <w:rFonts w:ascii="Times New Roman" w:eastAsia="Times New Roman" w:hAnsi="Times New Roman" w:cs="Times New Roman"/>
+          <w:lang w:val="en-US"/>
+        </w:rPr>
+        <w:t xml:space="preserve"> </w:t>
+      </w:r>
+      <w:r>
+        <w:rPr>
+          <w:rFonts w:ascii="Times New Roman" w:eastAsia="Times New Roman" w:hAnsi="Times New Roman" w:cs="Times New Roman"/>
+          <w:lang w:val="en-US"/>
+        </w:rPr>
+        <w:t xml:space="preserve">is not </w:t>
+      </w:r>
+      <w:r>
+        <w:rPr>
+          <w:rFonts w:ascii="Times New Roman" w:eastAsia="Times New Roman" w:hAnsi="Times New Roman" w:cs="Times New Roman"/>
+          <w:lang w:val="en-US"/>
+        </w:rPr>
+        <w:t>simply</w:t>
+      </w:r>
+      <w:r>
+        <w:rPr>
+          <w:rFonts w:ascii="Times New Roman" w:eastAsia="Times New Roman" w:hAnsi="Times New Roman" w:cs="Times New Roman"/>
+          <w:lang w:val="en-US"/>
+        </w:rPr>
+        <w:t xml:space="preserve"> about predicting yields, it is about understanding the ecological conditions that lead to a stable supply of nutritionally diverse foods.</w:t>
+      </w:r>
+      <w:r>
+        <w:rPr>
+          <w:rFonts w:ascii="Times New Roman" w:hAnsi="Times New Roman" w:cs="Times New Roman"/>
+        </w:rPr>
+        <w:t xml:space="preserve"> A primary challenge of linking ecological processes with human well-being is finding comparable units and metrics for ecological properties and human benefits. In the context of human nutrition, one metric that facilitates comparisons is the nutrient content in an edible portion relative to dietary reference intake values (DRI).</w:t>
+      </w:r>
+      <w:r>
+        <w:rPr>
+          <w:rFonts w:ascii="Times New Roman" w:eastAsia="Times New Roman" w:hAnsi="Times New Roman" w:cs="Times New Roman"/>
+        </w:rPr>
+        <w:t xml:space="preserve"> </w:t>
+      </w:r>
+      <w:r>
+        <w:rPr>
+          <w:rFonts w:ascii="Times New Roman" w:eastAsia="Times New Roman" w:hAnsi="Times New Roman" w:cs="Times New Roman"/>
+        </w:rPr>
+        <w:t>The value of a fish species in terms of human nutrition benefits can be quantified as the nutrient content in an edible portion relat</w:t>
+      </w:r>
+      <w:r>
+        <w:rPr>
+          <w:rFonts w:ascii="Times New Roman" w:eastAsia="Times New Roman" w:hAnsi="Times New Roman" w:cs="Times New Roman"/>
+        </w:rPr>
+        <w:t>ive to Dietary Reference Intake</w:t>
+      </w:r>
+      <w:r>
+        <w:rPr>
+          <w:rFonts w:ascii="Times New Roman" w:eastAsia="Times New Roman" w:hAnsi="Times New Roman" w:cs="Times New Roman"/>
+        </w:rPr>
+        <w:t xml:space="preserve"> (DRI) values. The DRI is the daily intake level of a nutrient that is considered to be sufficient to meet the requirements of 97–98% of healthy individuals in every demographic (National Academies of Sciences 2011). </w:t>
+      </w:r>
+    </w:p>
+    <w:p>
+      <w:pPr>
+        <w:spacing w:line="360" w:lineRule="auto"/>
+        <w:rPr>
+          <w:rFonts w:ascii="Times New Roman" w:eastAsia="Times New Roman" w:hAnsi="Times New Roman" w:cs="Times New Roman"/>
+        </w:rPr>
+      </w:pPr>
+    </w:p>
+    <w:p>
+      <w:pPr>
+        <w:spacing w:line="360" w:lineRule="auto"/>
+        <w:rPr>
+          <w:rFonts w:ascii="Times New Roman" w:eastAsia="Times New Roman" w:hAnsi="Times New Roman" w:cs="Times New Roman"/>
+        </w:rPr>
+      </w:pPr>
+      <w:r>
+        <w:rPr>
+          <w:rFonts w:ascii="Times New Roman" w:eastAsia="Times New Roman" w:hAnsi="Times New Roman" w:cs="Times New Roman"/>
+        </w:rPr>
+        <w:t xml:space="preserve">Fish species vary widely in their concentration of essential nutrients (USDA 2011).  For example, assuming a serving size of 85g of fish, sardines (1.9 g DHA per 100 g tissue) and Pacific herring (0.83 g DHA/100g) provide the recommended level of 1.0g/day EPA and DHA in a single serving, while pink salmon, canary rockfish and surf smelt would require 1.2-1.5 servings, while pacific hake (0.15g/100g DHA) and pollock (0.24 g DHA/100g) would require 4-5 servings to meet the recommended daily requirements (Hyuhn and Kitts 2009). Thus, not all species are equally nutritionally valuable. This variability in essential fatty acid (EFA) content per serving size </w:t>
+      </w:r>
+      <w:r>
+        <w:rPr>
+          <w:rFonts w:ascii="Times New Roman" w:eastAsia="Times New Roman" w:hAnsi="Times New Roman" w:cs="Times New Roman"/>
+        </w:rPr>
+        <w:t>may be</w:t>
+      </w:r>
+      <w:r>
+        <w:rPr>
+          <w:rFonts w:ascii="Times New Roman" w:eastAsia="Times New Roman" w:hAnsi="Times New Roman" w:cs="Times New Roman"/>
+        </w:rPr>
+        <w:t xml:space="preserve"> related to the total fat content of the fish: the characteristically lean fish like pollock and hake have relatively low contents of EFAs, while the more lipid-rich fish have higher EFA contents. </w:t>
+      </w:r>
+    </w:p>
+    <w:p>
+      <w:pPr>
+        <w:spacing w:line="360" w:lineRule="auto"/>
+        <w:rPr>
+          <w:rFonts w:ascii="Times New Roman" w:eastAsia="Times New Roman" w:hAnsi="Times New Roman" w:cs="Times New Roman"/>
+        </w:rPr>
+      </w:pPr>
+    </w:p>
+    <w:p>
+      <w:pPr>
+        <w:spacing w:line="360" w:lineRule="auto"/>
+        <w:rPr>
+          <w:rFonts w:ascii="Times New Roman" w:eastAsia="Times New Roman" w:hAnsi="Times New Roman" w:cs="Times New Roman"/>
+          <w:lang w:val="en-US"/>
+        </w:rPr>
+      </w:pPr>
+      <w:r>
+        <w:rPr>
+          <w:rFonts w:ascii="Times New Roman" w:eastAsia="Times New Roman" w:hAnsi="Times New Roman" w:cs="Times New Roman"/>
+        </w:rPr>
+        <w:t xml:space="preserve">Here, we </w:t>
+      </w:r>
+      <w:r>
+        <w:rPr>
+          <w:rFonts w:ascii="Times New Roman" w:eastAsia="Times New Roman" w:hAnsi="Times New Roman" w:cs="Times New Roman"/>
+        </w:rPr>
+        <w:t>draw on two well-established</w:t>
+      </w:r>
+      <w:r>
+        <w:rPr>
+          <w:rFonts w:ascii="Times New Roman" w:eastAsia="Times New Roman" w:hAnsi="Times New Roman" w:cs="Times New Roman"/>
+        </w:rPr>
+        <w:t xml:space="preserve"> nutritional metrics:</w:t>
+      </w:r>
+      <w:r>
+        <w:rPr>
+          <w:rFonts w:ascii="Times New Roman" w:eastAsia="Times New Roman" w:hAnsi="Times New Roman" w:cs="Times New Roman"/>
+        </w:rPr>
+        <w:t xml:space="preserve"> nutrient content/100g edible portion and DRI, </w:t>
+      </w:r>
+      <w:r>
+        <w:rPr>
+          <w:rFonts w:ascii="Times New Roman" w:eastAsia="Times New Roman" w:hAnsi="Times New Roman" w:cs="Times New Roman"/>
+        </w:rPr>
+        <w:t>as well as</w:t>
+      </w:r>
+      <w:r>
+        <w:rPr>
+          <w:rFonts w:ascii="Times New Roman" w:eastAsia="Times New Roman" w:hAnsi="Times New Roman" w:cs="Times New Roman"/>
+        </w:rPr>
+        <w:t xml:space="preserve"> ecological traits such as body size and trophic position, to explicitly characterize the relationship between aquatic species’ ecological traits</w:t>
+      </w:r>
+      <w:r>
+        <w:rPr>
+          <w:rFonts w:ascii="Times New Roman" w:eastAsia="Times New Roman" w:hAnsi="Times New Roman" w:cs="Times New Roman"/>
+        </w:rPr>
+        <w:t>,</w:t>
+      </w:r>
+      <w:r>
+        <w:rPr>
+          <w:rFonts w:ascii="Times New Roman" w:eastAsia="Times New Roman" w:hAnsi="Times New Roman" w:cs="Times New Roman"/>
+        </w:rPr>
+        <w:t xml:space="preserve"> </w:t>
+      </w:r>
+      <w:r>
+        <w:rPr>
+          <w:rFonts w:ascii="Times New Roman" w:eastAsia="Times New Roman" w:hAnsi="Times New Roman" w:cs="Times New Roman"/>
+        </w:rPr>
+        <w:t xml:space="preserve">such as body size </w:t>
+      </w:r>
+      <w:r>
+        <w:rPr>
+          <w:rFonts w:ascii="Times New Roman" w:eastAsia="Times New Roman" w:hAnsi="Times New Roman" w:cs="Times New Roman"/>
+        </w:rPr>
+        <w:t xml:space="preserve">and their nutritional value for human well-being. </w:t>
+      </w:r>
+    </w:p>
+    <w:p>
+      <w:pPr>
+        <w:pStyle w:val="normal0"/>
+        <w:spacing w:line="360" w:lineRule="auto"/>
+        <w:rPr>
+          <w:rFonts w:ascii="Times New Roman" w:eastAsia="Times New Roman" w:hAnsi="Times New Roman" w:cs="Times New Roman"/>
+          <w:sz w:val="24"/>
+          <w:szCs w:val="24"/>
+        </w:rPr>
+      </w:pPr>
+    </w:p>
+    <w:p>
+      <w:pPr>
+        <w:pStyle w:val="normal0"/>
+        <w:spacing w:line="360" w:lineRule="auto"/>
+        <w:rPr>
+          <w:rFonts w:ascii="Times New Roman" w:eastAsia="Times New Roman" w:hAnsi="Times New Roman" w:cs="Times New Roman"/>
+          <w:b/>
+          <w:sz w:val="24"/>
+          <w:szCs w:val="24"/>
+        </w:rPr>
+      </w:pPr>
+      <w:r>
+        <w:rPr>
+          <w:rFonts w:ascii="Times New Roman" w:eastAsia="Times New Roman" w:hAnsi="Times New Roman" w:cs="Times New Roman"/>
+          <w:b/>
+          <w:sz w:val="24"/>
+          <w:szCs w:val="24"/>
+        </w:rPr>
+        <w:t>M</w:t>
+      </w:r>
+      <w:r>
+        <w:rPr>
+          <w:rFonts w:ascii="Times New Roman" w:eastAsia="Times New Roman" w:hAnsi="Times New Roman" w:cs="Times New Roman"/>
+          <w:b/>
+          <w:sz w:val="24"/>
+          <w:szCs w:val="24"/>
+        </w:rPr>
+        <w:t xml:space="preserve">icronutrients in seafood and how </w:t>
+      </w:r>
+      <w:r>
+        <w:rPr>
+          <w:rFonts w:ascii="Times New Roman" w:eastAsia="Times New Roman" w:hAnsi="Times New Roman" w:cs="Times New Roman"/>
+          <w:b/>
+          <w:sz w:val="24"/>
+          <w:szCs w:val="24"/>
+        </w:rPr>
+        <w:t>humans consume them</w:t>
+      </w:r>
+    </w:p>
+    <w:p>
+      <w:pPr>
+        <w:pStyle w:val="normal0"/>
+        <w:spacing w:line="360" w:lineRule="auto"/>
+        <w:rPr>
+          <w:rFonts w:ascii="Times New Roman" w:hAnsi="Times New Roman" w:cs="Times New Roman"/>
+          <w:sz w:val="24"/>
+          <w:szCs w:val="24"/>
+        </w:rPr>
+      </w:pPr>
+      <w:r>
+        <w:rPr>
+          <w:rFonts w:ascii="Times New Roman" w:eastAsia="Times New Roman" w:hAnsi="Times New Roman" w:cs="Times New Roman"/>
+          <w:sz w:val="24"/>
+          <w:szCs w:val="24"/>
+        </w:rPr>
+        <w:t xml:space="preserve">We hypothesize that species’ nutritional profiles are linked to functional traits because elements that are of nutritional value to humans also serve functional roles in organismal physiology </w:t>
+      </w:r>
+      <w:r>
+        <w:rPr>
+          <w:rFonts w:ascii="Times New Roman" w:eastAsia="Times New Roman" w:hAnsi="Times New Roman" w:cs="Times New Roman"/>
+          <w:sz w:val="24"/>
+          <w:szCs w:val="24"/>
+        </w:rPr>
+        <w:t>and because human dietary practices map onto functional traits such as body size and (exo)skeleton morphology (table 1)</w:t>
+      </w:r>
+      <w:r>
+        <w:rPr>
+          <w:rFonts w:ascii="Times New Roman" w:eastAsia="Times New Roman" w:hAnsi="Times New Roman" w:cs="Times New Roman"/>
+          <w:sz w:val="24"/>
+          <w:szCs w:val="24"/>
+        </w:rPr>
+        <w:t>. Functional traits such as trophic position may be related to the nutritional content of seafood species because they affect the dietary range and quantity of nutrients to which an organism is exposed, as well as the physiological constraints on body composition (Simpson and Raubenheimer 2012). In aquatic food webs, some evidence suggests that nutritional profile may be related to species</w:t>
+      </w:r>
+      <w:r>
+        <w:rPr>
+          <w:rFonts w:ascii="Times New Roman" w:eastAsia="Times New Roman" w:hAnsi="Times New Roman" w:cs="Times New Roman"/>
+          <w:sz w:val="24"/>
+          <w:szCs w:val="24"/>
+        </w:rPr>
+        <w:t>’</w:t>
+      </w:r>
+      <w:r>
+        <w:rPr>
+          <w:rFonts w:ascii="Times New Roman" w:eastAsia="Times New Roman" w:hAnsi="Times New Roman" w:cs="Times New Roman"/>
+          <w:sz w:val="24"/>
+          <w:szCs w:val="24"/>
+        </w:rPr>
+        <w:t xml:space="preserve"> traits: the distribution of trace metals in fish tissues has been related to feeding guild (Bernhard and Andreae 1984), body size, stage of life cycle</w:t>
+      </w:r>
+      <w:r>
+        <w:rPr>
+          <w:rFonts w:ascii="Times New Roman" w:eastAsia="Times New Roman" w:hAnsi="Times New Roman" w:cs="Times New Roman"/>
+          <w:sz w:val="24"/>
+          <w:szCs w:val="24"/>
+        </w:rPr>
+        <w:t>,</w:t>
+      </w:r>
+      <w:r>
+        <w:rPr>
+          <w:rFonts w:ascii="Times New Roman" w:eastAsia="Times New Roman" w:hAnsi="Times New Roman" w:cs="Times New Roman"/>
+          <w:sz w:val="24"/>
+          <w:szCs w:val="24"/>
+        </w:rPr>
+        <w:t xml:space="preserve"> and reproductive status (Shearer 1984). Disease state, water quality and other environmental factors may also modify tissue mineral distribution (Lall and Olivier 1993). Although aquatic organisms readily absorb metals from the environment, the ability to regulate abnormal concentrations varies among species. Certain species are able to excrete high proportions of excessive metal intake and regulate the concentration in the body at relatively normal levels (Bryan 1976). This occurs for essential elements such as Cu, Zn, and Fe. However, non-essential minerals such as Hg, Cd, and Pb are more poorly regulated (Karimi et al. 2006). Different metals localize or accumulate in different organs or tissues. For example, Fe concentrations are highest in hematopoietic tissues while Hg is most abundant in the muscle tissues. Since each element is under different levels of homeostatic control, we expect the relationship between elemental content and species’ traits to vary by nutrient</w:t>
       </w:r>
       <w:commentRangeStart w:id="2"/>
       <w:r>
@@ -738,7 +1207,23 @@
           <w:sz w:val="24"/>
           <w:szCs w:val="24"/>
         </w:rPr>
-        <w:t xml:space="preserve">Fish is important in the diets of many poor populations </w:t>
+        <w:t>. For those nutrients that are more tightly regulated, we expect more consisten</w:t>
+      </w:r>
+      <w:r>
+        <w:rPr>
+          <w:rFonts w:ascii="Times New Roman" w:eastAsia="Times New Roman" w:hAnsi="Times New Roman" w:cs="Times New Roman"/>
+          <w:sz w:val="24"/>
+          <w:szCs w:val="24"/>
+        </w:rPr>
+        <w:t>t</w:t>
+      </w:r>
+      <w:r>
+        <w:rPr>
+          <w:rFonts w:ascii="Times New Roman" w:eastAsia="Times New Roman" w:hAnsi="Times New Roman" w:cs="Times New Roman"/>
+          <w:sz w:val="24"/>
+          <w:szCs w:val="24"/>
+        </w:rPr>
+        <w:t xml:space="preserve"> patterns across species. </w:t>
       </w:r>
       <w:commentRangeEnd w:id="2"/>
       <w:r>
@@ -747,221 +1232,382 @@
         </w:rPr>
         <w:commentReference w:id="2"/>
       </w:r>
-      <w:r>
-        <w:rPr>
-          <w:rFonts w:ascii="Times New Roman" w:eastAsia="Times New Roman" w:hAnsi="Times New Roman" w:cs="Times New Roman"/>
-          <w:sz w:val="24"/>
-          <w:szCs w:val="24"/>
-        </w:rPr>
-        <w:t xml:space="preserve">suffering from </w:t>
-      </w:r>
-      <w:r>
-        <w:rPr>
-          <w:rFonts w:ascii="Times New Roman" w:eastAsia="Times New Roman" w:hAnsi="Times New Roman" w:cs="Times New Roman"/>
-          <w:sz w:val="24"/>
-          <w:szCs w:val="24"/>
-        </w:rPr>
-        <w:t>nutritional</w:t>
-      </w:r>
-      <w:r>
-        <w:rPr>
-          <w:rFonts w:ascii="Times New Roman" w:eastAsia="Times New Roman" w:hAnsi="Times New Roman" w:cs="Times New Roman"/>
-          <w:sz w:val="24"/>
-          <w:szCs w:val="24"/>
-        </w:rPr>
-        <w:t xml:space="preserve"> deficiencies (Roos et al. 2007, Tacon and Metian 2013). </w:t>
+    </w:p>
+    <w:p>
+      <w:pPr>
+        <w:pStyle w:val="normal0"/>
+        <w:spacing w:line="360" w:lineRule="auto"/>
+        <w:rPr>
+          <w:rFonts w:ascii="Times New Roman" w:eastAsia="Times New Roman" w:hAnsi="Times New Roman" w:cs="Times New Roman"/>
+          <w:sz w:val="24"/>
+          <w:szCs w:val="24"/>
+        </w:rPr>
+      </w:pPr>
+    </w:p>
+    <w:p>
+      <w:pPr>
+        <w:pStyle w:val="normal0"/>
+        <w:spacing w:line="360" w:lineRule="auto"/>
+        <w:rPr>
+          <w:rFonts w:ascii="Times New Roman" w:hAnsi="Times New Roman" w:cs="Times New Roman"/>
+          <w:sz w:val="24"/>
+          <w:szCs w:val="24"/>
+        </w:rPr>
+      </w:pPr>
+      <w:r>
+        <w:rPr>
+          <w:rFonts w:ascii="Times New Roman" w:eastAsia="Times New Roman" w:hAnsi="Times New Roman" w:cs="Times New Roman"/>
+        </w:rPr>
+        <w:t>Not only are functional traits related to the ways in which nutrients accumulate in fish bodies, they are also related to the ways in which humans consume aquatic species. For example, in large bodied finfish such as tunas, human typically consume the muscle tissue only. In contrast, humans typically consume a much broader range of body tissues in crustacean taxa such as shrimps (i.e. whole body) and crabs (</w:t>
+      </w:r>
+      <w:r>
+        <w:rPr>
+          <w:rFonts w:ascii="Times New Roman" w:eastAsia="Times New Roman" w:hAnsi="Times New Roman" w:cs="Times New Roman"/>
+        </w:rPr>
+        <w:t>muscle</w:t>
+      </w:r>
+      <w:r>
+        <w:rPr>
+          <w:rFonts w:ascii="Times New Roman" w:eastAsia="Times New Roman" w:hAnsi="Times New Roman" w:cs="Times New Roman"/>
+        </w:rPr>
+        <w:t xml:space="preserve"> tissue and organs such as the hepatopancreas).</w:t>
+      </w:r>
+      <w:r>
+        <w:rPr>
+          <w:rFonts w:ascii="Times New Roman" w:eastAsia="Times New Roman" w:hAnsi="Times New Roman" w:cs="Times New Roman"/>
+        </w:rPr>
+        <w:t xml:space="preserve"> </w:t>
+      </w:r>
+      <w:r>
+        <w:rPr>
+          <w:rFonts w:ascii="Times New Roman" w:eastAsia="Times New Roman" w:hAnsi="Times New Roman" w:cs="Times New Roman"/>
+          <w:sz w:val="24"/>
+          <w:szCs w:val="24"/>
+        </w:rPr>
+        <w:t>Taken together, the</w:t>
+      </w:r>
+      <w:r>
+        <w:rPr>
+          <w:rFonts w:ascii="Times New Roman" w:eastAsia="Times New Roman" w:hAnsi="Times New Roman" w:cs="Times New Roman"/>
+          <w:sz w:val="24"/>
+          <w:szCs w:val="24"/>
+        </w:rPr>
+        <w:t xml:space="preserve"> </w:t>
+      </w:r>
+      <w:r>
+        <w:rPr>
+          <w:rFonts w:ascii="Times New Roman" w:eastAsia="Times New Roman" w:hAnsi="Times New Roman" w:cs="Times New Roman"/>
+          <w:sz w:val="24"/>
+          <w:szCs w:val="24"/>
+        </w:rPr>
+        <w:t xml:space="preserve">patterns </w:t>
+      </w:r>
+      <w:r>
+        <w:rPr>
+          <w:rFonts w:ascii="Times New Roman" w:eastAsia="Times New Roman" w:hAnsi="Times New Roman" w:cs="Times New Roman"/>
+          <w:sz w:val="24"/>
+          <w:szCs w:val="24"/>
+        </w:rPr>
+        <w:t xml:space="preserve">of functional morphology and human dietary practices </w:t>
+      </w:r>
+      <w:r>
+        <w:rPr>
+          <w:rFonts w:ascii="Times New Roman" w:eastAsia="Times New Roman" w:hAnsi="Times New Roman" w:cs="Times New Roman"/>
+          <w:sz w:val="24"/>
+          <w:szCs w:val="24"/>
+        </w:rPr>
+        <w:t xml:space="preserve">suggest that the edible portions of species from different taxonomic and functional groups may have vastly different nutrient profiles. </w:t>
+      </w:r>
+    </w:p>
+    <w:p>
+      <w:pPr>
+        <w:spacing w:line="360" w:lineRule="auto"/>
+        <w:rPr>
+          <w:rFonts w:ascii="Times New Roman" w:hAnsi="Times New Roman" w:cs="Times New Roman"/>
+        </w:rPr>
+      </w:pPr>
+    </w:p>
+    <w:p>
+      <w:pPr>
+        <w:spacing w:line="360" w:lineRule="auto"/>
+        <w:rPr>
+          <w:rFonts w:ascii="Times New Roman" w:hAnsi="Times New Roman" w:cs="Times New Roman"/>
+          <w:b/>
+        </w:rPr>
+      </w:pPr>
+      <w:r>
+        <w:rPr>
+          <w:rFonts w:ascii="Times New Roman" w:hAnsi="Times New Roman" w:cs="Times New Roman"/>
+        </w:rPr>
+        <w:t>Here</w:t>
+      </w:r>
+      <w:r>
+        <w:rPr>
+          <w:rFonts w:ascii="Times New Roman" w:hAnsi="Times New Roman" w:cs="Times New Roman"/>
+        </w:rPr>
+        <w:t xml:space="preserve">, we synthesize </w:t>
+      </w:r>
+      <w:r>
+        <w:rPr>
+          <w:rFonts w:ascii="Times New Roman" w:hAnsi="Times New Roman" w:cs="Times New Roman"/>
+        </w:rPr>
+        <w:t xml:space="preserve">nutritional content data </w:t>
+      </w:r>
+      <w:r>
+        <w:rPr>
+          <w:rFonts w:ascii="Times New Roman" w:hAnsi="Times New Roman" w:cs="Times New Roman"/>
+        </w:rPr>
+        <w:t>for the edible portions of 430 aquatic</w:t>
+      </w:r>
+      <w:r>
+        <w:rPr>
+          <w:rFonts w:ascii="Times New Roman" w:hAnsi="Times New Roman" w:cs="Times New Roman"/>
+        </w:rPr>
+        <w:t xml:space="preserve"> species </w:t>
+      </w:r>
+      <w:r>
+        <w:rPr>
+          <w:rFonts w:ascii="Times New Roman" w:hAnsi="Times New Roman" w:cs="Times New Roman"/>
+        </w:rPr>
+        <w:t>from all major ocean</w:t>
+      </w:r>
+      <w:r>
+        <w:rPr>
+          <w:rFonts w:ascii="Times New Roman" w:hAnsi="Times New Roman" w:cs="Times New Roman"/>
+        </w:rPr>
+        <w:t>ic</w:t>
+      </w:r>
+      <w:r>
+        <w:rPr>
+          <w:rFonts w:ascii="Times New Roman" w:hAnsi="Times New Roman" w:cs="Times New Roman"/>
+        </w:rPr>
+        <w:t xml:space="preserve"> and freshwater ecoregions (Fig X). </w:t>
+      </w:r>
+      <w:r>
+        <w:rPr>
+          <w:rFonts w:ascii="Times New Roman" w:hAnsi="Times New Roman" w:cs="Times New Roman"/>
+        </w:rPr>
+        <w:t xml:space="preserve">For each of these species, we also collected ecological trait data including body size, trophic position and habitat associations, which are broadly related to the function and form of species in aquatic systems (Woodward et al. 2005, other ref?). </w:t>
+      </w:r>
+      <w:r>
+        <w:rPr>
+          <w:rFonts w:ascii="Times New Roman" w:hAnsi="Times New Roman" w:cs="Times New Roman"/>
+          <w:b/>
+        </w:rPr>
+        <w:t xml:space="preserve">We </w:t>
+      </w:r>
+      <w:r>
+        <w:rPr>
+          <w:rFonts w:ascii="Times New Roman" w:hAnsi="Times New Roman" w:cs="Times New Roman"/>
+          <w:b/>
+        </w:rPr>
+        <w:t>analyzed this dataset to</w:t>
+      </w:r>
+      <w:r>
+        <w:rPr>
+          <w:rFonts w:ascii="Times New Roman" w:hAnsi="Times New Roman" w:cs="Times New Roman"/>
+          <w:b/>
+        </w:rPr>
+        <w:t xml:space="preserve"> </w:t>
+      </w:r>
+      <w:r>
+        <w:rPr>
+          <w:rFonts w:ascii="Times New Roman" w:hAnsi="Times New Roman" w:cs="Times New Roman"/>
+          <w:b/>
+        </w:rPr>
+        <w:t xml:space="preserve">(1) </w:t>
+      </w:r>
+      <w:r>
+        <w:rPr>
+          <w:rFonts w:ascii="Times New Roman" w:hAnsi="Times New Roman" w:cs="Times New Roman"/>
+          <w:b/>
+        </w:rPr>
+        <w:t>quantify variation in nutritiona</w:t>
+      </w:r>
+      <w:r>
+        <w:rPr>
+          <w:rFonts w:ascii="Times New Roman" w:hAnsi="Times New Roman" w:cs="Times New Roman"/>
+          <w:b/>
+        </w:rPr>
+        <w:t>l quality among aquatic taxa, (2)</w:t>
+      </w:r>
+      <w:r>
+        <w:rPr>
+          <w:rFonts w:ascii="Times New Roman" w:hAnsi="Times New Roman" w:cs="Times New Roman"/>
+          <w:b/>
+        </w:rPr>
+        <w:t xml:space="preserve"> test whether </w:t>
+      </w:r>
+      <w:r>
+        <w:rPr>
+          <w:rFonts w:ascii="Times New Roman" w:hAnsi="Times New Roman" w:cs="Times New Roman"/>
+          <w:b/>
+        </w:rPr>
+        <w:t xml:space="preserve">ecological traits </w:t>
+      </w:r>
+      <w:r>
+        <w:rPr>
+          <w:rFonts w:ascii="Times New Roman" w:hAnsi="Times New Roman" w:cs="Times New Roman"/>
+          <w:b/>
+        </w:rPr>
+        <w:t>are related to variation in nutritional profile from the perspective of a human diet</w:t>
+      </w:r>
+      <w:r>
+        <w:rPr>
+          <w:rFonts w:ascii="Times New Roman" w:hAnsi="Times New Roman" w:cs="Times New Roman"/>
+          <w:b/>
+        </w:rPr>
+        <w:t xml:space="preserve"> and (3) assess the contribution of species diversity </w:t>
+      </w:r>
+      <w:r>
+        <w:rPr>
+          <w:rFonts w:ascii="Times New Roman" w:hAnsi="Times New Roman" w:cs="Times New Roman"/>
+          <w:b/>
+        </w:rPr>
+        <w:t>to the nutritional benefits of a human diet that includes multiple seafood species</w:t>
+      </w:r>
+      <w:r>
+        <w:rPr>
+          <w:rFonts w:ascii="Times New Roman" w:hAnsi="Times New Roman" w:cs="Times New Roman"/>
+          <w:b/>
+        </w:rPr>
+        <w:t>.</w:t>
+      </w:r>
+      <w:r>
+        <w:rPr>
+          <w:rFonts w:ascii="Times New Roman" w:hAnsi="Times New Roman" w:cs="Times New Roman"/>
+          <w:b/>
+        </w:rPr>
+        <w:t xml:space="preserve"> </w:t>
+      </w:r>
+      <w:r>
+        <w:rPr>
+          <w:rFonts w:ascii="Times New Roman" w:hAnsi="Times New Roman" w:cs="Times New Roman"/>
+        </w:rPr>
+        <w:t>We</w:t>
+      </w:r>
+      <w:r>
+        <w:rPr>
+          <w:rFonts w:ascii="Times New Roman" w:hAnsi="Times New Roman" w:cs="Times New Roman"/>
+        </w:rPr>
+        <w:t xml:space="preserve"> </w:t>
+      </w:r>
+      <w:r>
+        <w:rPr>
+          <w:rFonts w:ascii="Times New Roman" w:eastAsia="Times New Roman" w:hAnsi="Times New Roman" w:cs="Times New Roman"/>
+        </w:rPr>
+        <w:t xml:space="preserve">chose to analyze a selection of ions and compounds that affect </w:t>
+      </w:r>
+      <w:r>
+        <w:rPr>
+          <w:rFonts w:ascii="Times New Roman" w:eastAsia="Times New Roman" w:hAnsi="Times New Roman" w:cs="Times New Roman"/>
+        </w:rPr>
+        <w:t>a species’</w:t>
+      </w:r>
+      <w:r>
+        <w:rPr>
+          <w:rFonts w:ascii="Times New Roman" w:eastAsia="Times New Roman" w:hAnsi="Times New Roman" w:cs="Times New Roman"/>
+        </w:rPr>
+        <w:t xml:space="preserve"> </w:t>
+      </w:r>
+      <w:r>
+        <w:rPr>
+          <w:rFonts w:ascii="Times New Roman" w:eastAsia="Times New Roman" w:hAnsi="Times New Roman" w:cs="Times New Roman"/>
+        </w:rPr>
+        <w:t xml:space="preserve">nutritional value </w:t>
+      </w:r>
+      <w:r>
+        <w:rPr>
+          <w:rFonts w:ascii="Times New Roman" w:eastAsia="Times New Roman" w:hAnsi="Times New Roman" w:cs="Times New Roman"/>
+        </w:rPr>
+        <w:t xml:space="preserve">for humans and </w:t>
+      </w:r>
+      <w:r>
+        <w:rPr>
+          <w:rFonts w:ascii="Times New Roman" w:eastAsia="Times New Roman" w:hAnsi="Times New Roman" w:cs="Times New Roman"/>
+        </w:rPr>
+        <w:t xml:space="preserve">that are </w:t>
+      </w:r>
+      <w:r>
+        <w:rPr>
+          <w:rFonts w:ascii="Times New Roman" w:eastAsia="Times New Roman" w:hAnsi="Times New Roman" w:cs="Times New Roman"/>
+        </w:rPr>
+        <w:t>implicated</w:t>
+      </w:r>
+      <w:r>
+        <w:rPr>
+          <w:rFonts w:ascii="Times New Roman" w:eastAsia="Times New Roman" w:hAnsi="Times New Roman" w:cs="Times New Roman"/>
+        </w:rPr>
+        <w:t xml:space="preserve"> in a range of biologically important processes that affect growth and reproduction. We examined fatty acid concentration (which reflects fish diet and physiological condition)</w:t>
+      </w:r>
+      <w:r>
+        <w:rPr>
+          <w:rFonts w:ascii="Times New Roman" w:eastAsia="Times New Roman" w:hAnsi="Times New Roman" w:cs="Times New Roman"/>
+        </w:rPr>
+        <w:t>;</w:t>
+      </w:r>
+      <w:r>
+        <w:rPr>
+          <w:rFonts w:ascii="Times New Roman" w:eastAsia="Times New Roman" w:hAnsi="Times New Roman" w:cs="Times New Roman"/>
+        </w:rPr>
+        <w:t>), a toxic metal for which increased concentrations are negative for humans (Hg)</w:t>
+      </w:r>
+      <w:r>
+        <w:rPr>
+          <w:rFonts w:ascii="Times New Roman" w:eastAsia="Times New Roman" w:hAnsi="Times New Roman" w:cs="Times New Roman"/>
+        </w:rPr>
+        <w:t>;</w:t>
+      </w:r>
+      <w:r>
+        <w:rPr>
+          <w:rFonts w:ascii="Times New Roman" w:eastAsia="Times New Roman" w:hAnsi="Times New Roman" w:cs="Times New Roman"/>
+        </w:rPr>
+        <w:t>), two metals beneficial at low concentrations but toxic at high concentrations (Zn and Fe)</w:t>
+      </w:r>
+      <w:r>
+        <w:rPr>
+          <w:rFonts w:ascii="Times New Roman" w:eastAsia="Times New Roman" w:hAnsi="Times New Roman" w:cs="Times New Roman"/>
+        </w:rPr>
+        <w:t>;</w:t>
+      </w:r>
+      <w:r>
+        <w:rPr>
+          <w:rFonts w:ascii="Times New Roman" w:eastAsia="Times New Roman" w:hAnsi="Times New Roman" w:cs="Times New Roman"/>
+        </w:rPr>
+        <w:t>) and one mineral (Ca).</w:t>
+      </w:r>
+      <w:r>
+        <w:rPr>
+          <w:rFonts w:ascii="Times New Roman" w:eastAsia="Times New Roman" w:hAnsi="Times New Roman" w:cs="Times New Roman"/>
+        </w:rPr>
+        <w:t xml:space="preserve"> </w:t>
+      </w:r>
+      <w:r>
+        <w:rPr>
+          <w:rFonts w:ascii="Times New Roman" w:eastAsia="Times New Roman" w:hAnsi="Times New Roman" w:cs="Times New Roman"/>
+        </w:rPr>
+        <w:t xml:space="preserve"> We applied this approach to a ‘global seafood’ diet, but this approach could be easily applied to the species available in local seafood diets. </w:t>
+      </w:r>
+      <w:r>
+        <w:rPr>
+          <w:rFonts w:ascii="Times New Roman" w:eastAsia="Times New Roman" w:hAnsi="Times New Roman" w:cs="Times New Roman"/>
+        </w:rPr>
+        <w:t>In a set of case studies, w</w:t>
       </w:r>
       <w:commentRangeStart w:id="3"/>
       <w:r>
         <w:rPr>
           <w:rFonts w:ascii="Times New Roman" w:eastAsia="Times New Roman" w:hAnsi="Times New Roman" w:cs="Times New Roman"/>
-          <w:sz w:val="24"/>
-          <w:szCs w:val="24"/>
-        </w:rPr>
-        <w:t xml:space="preserve">In many vulnerable communities around the world, fish consumption plays an important role in combating micronutrient deficiencies (Kawarazuka and Bene 2011). </w:t>
+        </w:rPr>
+        <w:t>e</w:t>
+      </w:r>
+      <w:r>
+        <w:rPr>
+          <w:rFonts w:ascii="Times New Roman" w:hAnsi="Times New Roman" w:cs="Times New Roman"/>
+        </w:rPr>
+        <w:t xml:space="preserve"> assessed the nutritional benefits provided by a seafood assemblage as the number of distinct micronutrient &gt;15% DRI targets reached. </w:t>
       </w:r>
       <w:commentRangeEnd w:id="3"/>
-      <w:r>
-        <w:rPr>
-          <w:rStyle w:val="CommentReference"/>
-        </w:rPr>
-        <w:commentReference w:id="3"/>
-      </w:r>
-      <w:r>
-        <w:rPr>
-          <w:rFonts w:ascii="Times New Roman" w:eastAsia="Times New Roman" w:hAnsi="Times New Roman" w:cs="Times New Roman"/>
-          <w:sz w:val="24"/>
-          <w:szCs w:val="24"/>
-        </w:rPr>
-        <w:t xml:space="preserve">For example, in rural Bangladesh, some of the poorest communities are heavily dependent on small fish from capture fisheries to meet their micronutrient needs. </w:t>
-      </w:r>
-      <w:r>
-        <w:rPr>
-          <w:rFonts w:ascii="Times New Roman" w:eastAsia="Times New Roman" w:hAnsi="Times New Roman" w:cs="Times New Roman"/>
-          <w:sz w:val="24"/>
-          <w:szCs w:val="24"/>
-        </w:rPr>
-        <w:t>During peak fish production season, c</w:t>
-      </w:r>
-      <w:r>
-        <w:rPr>
-          <w:rFonts w:ascii="Times New Roman" w:eastAsia="Times New Roman" w:hAnsi="Times New Roman" w:cs="Times New Roman"/>
-          <w:sz w:val="24"/>
-          <w:szCs w:val="24"/>
-        </w:rPr>
-        <w:t xml:space="preserve">onsumption of small indigenous fishes contributes 40% and 31% of the total recommended intakes of vitamin A and calcium, respectively, at </w:t>
-      </w:r>
-      <w:r>
-        <w:rPr>
-          <w:rFonts w:ascii="Times New Roman" w:eastAsia="Times New Roman" w:hAnsi="Times New Roman" w:cs="Times New Roman"/>
-          <w:sz w:val="24"/>
-          <w:szCs w:val="24"/>
-        </w:rPr>
-        <w:t xml:space="preserve">the </w:t>
-      </w:r>
-      <w:r>
-        <w:rPr>
-          <w:rFonts w:ascii="Times New Roman" w:eastAsia="Times New Roman" w:hAnsi="Times New Roman" w:cs="Times New Roman"/>
-          <w:sz w:val="24"/>
-          <w:szCs w:val="24"/>
-        </w:rPr>
-        <w:t>household level</w:t>
-      </w:r>
-      <w:r>
-        <w:rPr>
-          <w:rFonts w:ascii="Times New Roman" w:eastAsia="Times New Roman" w:hAnsi="Times New Roman" w:cs="Times New Roman"/>
-          <w:sz w:val="24"/>
-          <w:szCs w:val="24"/>
-        </w:rPr>
-        <w:t xml:space="preserve"> </w:t>
-      </w:r>
-      <w:r>
-        <w:rPr>
-          <w:rFonts w:ascii="Times New Roman" w:eastAsia="Times New Roman" w:hAnsi="Times New Roman" w:cs="Times New Roman"/>
-          <w:sz w:val="24"/>
-          <w:szCs w:val="24"/>
-        </w:rPr>
-        <w:t xml:space="preserve">(Roos et al. 2007). Locally caught seafood </w:t>
-      </w:r>
-      <w:r>
-        <w:rPr>
-          <w:rFonts w:ascii="Times New Roman" w:eastAsia="Times New Roman" w:hAnsi="Times New Roman" w:cs="Times New Roman"/>
-          <w:sz w:val="24"/>
-          <w:szCs w:val="24"/>
-        </w:rPr>
-        <w:t xml:space="preserve">also </w:t>
-      </w:r>
-      <w:r>
-        <w:rPr>
-          <w:rFonts w:ascii="Times New Roman" w:eastAsia="Times New Roman" w:hAnsi="Times New Roman" w:cs="Times New Roman"/>
-          <w:sz w:val="24"/>
-          <w:szCs w:val="24"/>
-        </w:rPr>
-        <w:t>contributes significantly to micronutrient intake</w:t>
-      </w:r>
-      <w:r>
-        <w:rPr>
-          <w:rFonts w:ascii="Times New Roman" w:eastAsia="Times New Roman" w:hAnsi="Times New Roman" w:cs="Times New Roman"/>
-          <w:sz w:val="24"/>
-          <w:szCs w:val="24"/>
-        </w:rPr>
-        <w:t xml:space="preserve"> </w:t>
-      </w:r>
-      <w:r>
-        <w:rPr>
-          <w:rFonts w:ascii="Times New Roman" w:eastAsia="Times New Roman" w:hAnsi="Times New Roman" w:cs="Times New Roman"/>
-          <w:sz w:val="24"/>
-          <w:szCs w:val="24"/>
-        </w:rPr>
-        <w:t>among</w:t>
-      </w:r>
-      <w:r>
-        <w:rPr>
-          <w:rFonts w:ascii="Times New Roman" w:eastAsia="Times New Roman" w:hAnsi="Times New Roman" w:cs="Times New Roman"/>
-          <w:sz w:val="24"/>
-          <w:szCs w:val="24"/>
-        </w:rPr>
-        <w:t xml:space="preserve"> Indigenous populations </w:t>
-      </w:r>
-      <w:r>
-        <w:rPr>
-          <w:rFonts w:ascii="Times New Roman" w:eastAsia="Times New Roman" w:hAnsi="Times New Roman" w:cs="Times New Roman"/>
-          <w:sz w:val="24"/>
-          <w:szCs w:val="24"/>
-        </w:rPr>
-        <w:t xml:space="preserve">in Arctic Canada </w:t>
-      </w:r>
-      <w:r>
-        <w:rPr>
-          <w:rFonts w:ascii="Times New Roman" w:eastAsia="Times New Roman" w:hAnsi="Times New Roman" w:cs="Times New Roman"/>
-          <w:sz w:val="24"/>
-          <w:szCs w:val="24"/>
-        </w:rPr>
-        <w:t xml:space="preserve">(Kuhnlein and Receveur 2007, Johnson-Down and Egeland 2010). </w:t>
-      </w:r>
-    </w:p>
-    <w:p>
-      <w:pPr>
-        <w:pStyle w:val="normal0"/>
-        <w:spacing w:line="360" w:lineRule="auto"/>
-        <w:rPr>
-          <w:rFonts w:ascii="Times New Roman" w:hAnsi="Times New Roman" w:cs="Times New Roman"/>
-          <w:sz w:val="24"/>
-          <w:szCs w:val="24"/>
-        </w:rPr>
-      </w:pPr>
-    </w:p>
-    <w:p>
-      <w:pPr>
-        <w:pStyle w:val="normal0"/>
-        <w:spacing w:line="360" w:lineRule="auto"/>
-        <w:rPr>
-          <w:rFonts w:ascii="Times New Roman" w:hAnsi="Times New Roman" w:cs="Times New Roman"/>
-          <w:b/>
-          <w:sz w:val="24"/>
-          <w:szCs w:val="24"/>
-        </w:rPr>
-      </w:pPr>
-      <w:r>
-        <w:rPr>
-          <w:rFonts w:ascii="Times New Roman" w:hAnsi="Times New Roman" w:cs="Times New Roman"/>
-          <w:b/>
-          <w:sz w:val="24"/>
-          <w:szCs w:val="24"/>
-        </w:rPr>
-        <w:t>Dietary Reference Intake as a metric of nutritional value</w:t>
-      </w:r>
-    </w:p>
-    <w:p>
-      <w:pPr>
-        <w:spacing w:line="360" w:lineRule="auto"/>
-        <w:rPr>
-          <w:rFonts w:ascii="Times New Roman" w:eastAsia="Times New Roman" w:hAnsi="Times New Roman" w:cs="Times New Roman"/>
-        </w:rPr>
-      </w:pPr>
-      <w:r>
-        <w:rPr>
-          <w:rFonts w:ascii="Times New Roman" w:eastAsia="Times New Roman" w:hAnsi="Times New Roman" w:cs="Times New Roman"/>
-          <w:lang w:val="en-US"/>
-        </w:rPr>
-        <w:t xml:space="preserve">The ecology of </w:t>
-      </w:r>
-      <w:commentRangeStart w:id="4"/>
-      <w:r>
-        <w:rPr>
-          <w:rFonts w:ascii="Times New Roman" w:eastAsia="Times New Roman" w:hAnsi="Times New Roman" w:cs="Times New Roman"/>
-          <w:lang w:val="en-US"/>
-        </w:rPr>
-        <w:t>food security</w:t>
-      </w:r>
-      <w:r>
-        <w:rPr>
-          <w:rFonts w:ascii="Times New Roman" w:eastAsia="Times New Roman" w:hAnsi="Times New Roman" w:cs="Times New Roman"/>
-          <w:lang w:val="en-US"/>
-        </w:rPr>
-        <w:t xml:space="preserve"> </w:t>
-      </w:r>
-      <w:commentRangeEnd w:id="4"/>
       <w:r>
         <w:rPr>
           <w:rStyle w:val="CommentReference"/>
@@ -969,703 +1615,7 @@
           <w:color w:val="000000"/>
           <w:lang w:val="en-US"/>
         </w:rPr>
-        <w:commentReference w:id="4"/>
-      </w:r>
-      <w:r>
-        <w:rPr>
-          <w:rFonts w:ascii="Times New Roman" w:eastAsia="Times New Roman" w:hAnsi="Times New Roman" w:cs="Times New Roman"/>
-          <w:lang w:val="en-US"/>
-        </w:rPr>
-        <w:t xml:space="preserve">is not </w:t>
-      </w:r>
-      <w:r>
-        <w:rPr>
-          <w:rFonts w:ascii="Times New Roman" w:eastAsia="Times New Roman" w:hAnsi="Times New Roman" w:cs="Times New Roman"/>
-          <w:lang w:val="en-US"/>
-        </w:rPr>
-        <w:t>simply</w:t>
-      </w:r>
-      <w:r>
-        <w:rPr>
-          <w:rFonts w:ascii="Times New Roman" w:eastAsia="Times New Roman" w:hAnsi="Times New Roman" w:cs="Times New Roman"/>
-          <w:lang w:val="en-US"/>
-        </w:rPr>
-        <w:t xml:space="preserve"> about predicting yields, it is about understanding the ecological conditions that lead to a stable supply of nutritionally diverse foods.</w:t>
-      </w:r>
-      <w:r>
-        <w:rPr>
-          <w:rFonts w:ascii="Times New Roman" w:hAnsi="Times New Roman" w:cs="Times New Roman"/>
-        </w:rPr>
-        <w:t xml:space="preserve"> A primary challenge of linking ecological processes with human well-being is finding comparable units and metrics for ecological properties and human benefits. In the context of human nutrition, one metric that facilitates comparisons is the nutrient content in an edible portion relative to dietary reference intake values (DRI).</w:t>
-      </w:r>
-      <w:r>
-        <w:rPr>
-          <w:rFonts w:ascii="Times New Roman" w:eastAsia="Times New Roman" w:hAnsi="Times New Roman" w:cs="Times New Roman"/>
-        </w:rPr>
-        <w:t xml:space="preserve"> </w:t>
-      </w:r>
-      <w:r>
-        <w:rPr>
-          <w:rFonts w:ascii="Times New Roman" w:eastAsia="Times New Roman" w:hAnsi="Times New Roman" w:cs="Times New Roman"/>
-        </w:rPr>
-        <w:t>The value of a fish species in terms of human nutrition benefits can be quantified as the nutrient content in an edible portion relat</w:t>
-      </w:r>
-      <w:r>
-        <w:rPr>
-          <w:rFonts w:ascii="Times New Roman" w:eastAsia="Times New Roman" w:hAnsi="Times New Roman" w:cs="Times New Roman"/>
-        </w:rPr>
-        <w:t>ive to Dietary Reference Intake</w:t>
-      </w:r>
-      <w:r>
-        <w:rPr>
-          <w:rFonts w:ascii="Times New Roman" w:eastAsia="Times New Roman" w:hAnsi="Times New Roman" w:cs="Times New Roman"/>
-        </w:rPr>
-        <w:t xml:space="preserve"> (DRI) values. The DRI is the daily intake level of a nutrient that is considered to be sufficient to meet the requirements of 97–98% of healthy individuals in every demographic (National Academies of Sciences 2011). </w:t>
-      </w:r>
-    </w:p>
-    <w:p>
-      <w:pPr>
-        <w:spacing w:line="360" w:lineRule="auto"/>
-        <w:rPr>
-          <w:rFonts w:ascii="Times New Roman" w:eastAsia="Times New Roman" w:hAnsi="Times New Roman" w:cs="Times New Roman"/>
-        </w:rPr>
-      </w:pPr>
-    </w:p>
-    <w:p>
-      <w:pPr>
-        <w:spacing w:line="360" w:lineRule="auto"/>
-        <w:rPr>
-          <w:rFonts w:ascii="Times New Roman" w:eastAsia="Times New Roman" w:hAnsi="Times New Roman" w:cs="Times New Roman"/>
-        </w:rPr>
-      </w:pPr>
-      <w:r>
-        <w:rPr>
-          <w:rFonts w:ascii="Times New Roman" w:eastAsia="Times New Roman" w:hAnsi="Times New Roman" w:cs="Times New Roman"/>
-        </w:rPr>
-        <w:t xml:space="preserve">Fish species vary widely in their concentration of essential nutrients (USDA 2011).  For example, assuming a serving size of 85g of fish, sardines (1.9 g DHA per 100 g tissue) and Pacific herring (0.83 g DHA/100g) provide the recommended level of 1.0g/day EPA and DHA in a single serving, while pink salmon, canary rockfish and surf smelt would require 1.2-1.5 servings, while pacific hake (0.15g/100g DHA) and pollock (0.24 g DHA/100g) would require 4-5 servings to meet the recommended daily requirements (Hyuhn and Kitts 2009). Thus, not all species are equally nutritionally valuable. This variability in essential fatty acid (EFA) content per serving size </w:t>
-      </w:r>
-      <w:r>
-        <w:rPr>
-          <w:rFonts w:ascii="Times New Roman" w:eastAsia="Times New Roman" w:hAnsi="Times New Roman" w:cs="Times New Roman"/>
-        </w:rPr>
-        <w:t>may be</w:t>
-      </w:r>
-      <w:r>
-        <w:rPr>
-          <w:rFonts w:ascii="Times New Roman" w:eastAsia="Times New Roman" w:hAnsi="Times New Roman" w:cs="Times New Roman"/>
-        </w:rPr>
-        <w:t xml:space="preserve"> related to the total fat content of the fish: the characteristically lean fish like pollock and hake have relatively low contents of EFAs, while the more lipid-rich fish have higher EFA contents. </w:t>
-      </w:r>
-    </w:p>
-    <w:p>
-      <w:pPr>
-        <w:spacing w:line="360" w:lineRule="auto"/>
-        <w:rPr>
-          <w:rFonts w:ascii="Times New Roman" w:eastAsia="Times New Roman" w:hAnsi="Times New Roman" w:cs="Times New Roman"/>
-        </w:rPr>
-      </w:pPr>
-    </w:p>
-    <w:p>
-      <w:pPr>
-        <w:spacing w:line="360" w:lineRule="auto"/>
-        <w:rPr>
-          <w:rFonts w:ascii="Times New Roman" w:eastAsia="Times New Roman" w:hAnsi="Times New Roman" w:cs="Times New Roman"/>
-          <w:lang w:val="en-US"/>
-        </w:rPr>
-      </w:pPr>
-      <w:r>
-        <w:rPr>
-          <w:rFonts w:ascii="Times New Roman" w:eastAsia="Times New Roman" w:hAnsi="Times New Roman" w:cs="Times New Roman"/>
-        </w:rPr>
-        <w:t xml:space="preserve">Here, we </w:t>
-      </w:r>
-      <w:r>
-        <w:rPr>
-          <w:rFonts w:ascii="Times New Roman" w:eastAsia="Times New Roman" w:hAnsi="Times New Roman" w:cs="Times New Roman"/>
-        </w:rPr>
-        <w:t>draw on two well-established</w:t>
-      </w:r>
-      <w:r>
-        <w:rPr>
-          <w:rFonts w:ascii="Times New Roman" w:eastAsia="Times New Roman" w:hAnsi="Times New Roman" w:cs="Times New Roman"/>
-        </w:rPr>
-        <w:t xml:space="preserve"> nutritional metrics:</w:t>
-      </w:r>
-      <w:r>
-        <w:rPr>
-          <w:rFonts w:ascii="Times New Roman" w:eastAsia="Times New Roman" w:hAnsi="Times New Roman" w:cs="Times New Roman"/>
-        </w:rPr>
-        <w:t xml:space="preserve"> nutrient content/100g edible portion and DRI, </w:t>
-      </w:r>
-      <w:r>
-        <w:rPr>
-          <w:rFonts w:ascii="Times New Roman" w:eastAsia="Times New Roman" w:hAnsi="Times New Roman" w:cs="Times New Roman"/>
-        </w:rPr>
-        <w:t>as well as</w:t>
-      </w:r>
-      <w:r>
-        <w:rPr>
-          <w:rFonts w:ascii="Times New Roman" w:eastAsia="Times New Roman" w:hAnsi="Times New Roman" w:cs="Times New Roman"/>
-        </w:rPr>
-        <w:t xml:space="preserve"> ecological traits such as body size and trophic position, to explicitly characterize the relationship between aquatic species’ ecological traits</w:t>
-      </w:r>
-      <w:r>
-        <w:rPr>
-          <w:rFonts w:ascii="Times New Roman" w:eastAsia="Times New Roman" w:hAnsi="Times New Roman" w:cs="Times New Roman"/>
-        </w:rPr>
-        <w:t>,</w:t>
-      </w:r>
-      <w:r>
-        <w:rPr>
-          <w:rFonts w:ascii="Times New Roman" w:eastAsia="Times New Roman" w:hAnsi="Times New Roman" w:cs="Times New Roman"/>
-        </w:rPr>
-        <w:t xml:space="preserve"> </w:t>
-      </w:r>
-      <w:r>
-        <w:rPr>
-          <w:rFonts w:ascii="Times New Roman" w:eastAsia="Times New Roman" w:hAnsi="Times New Roman" w:cs="Times New Roman"/>
-        </w:rPr>
-        <w:t xml:space="preserve">such as body size </w:t>
-      </w:r>
-      <w:r>
-        <w:rPr>
-          <w:rFonts w:ascii="Times New Roman" w:eastAsia="Times New Roman" w:hAnsi="Times New Roman" w:cs="Times New Roman"/>
-        </w:rPr>
-        <w:t xml:space="preserve">and their nutritional value for human well-being. </w:t>
-      </w:r>
-    </w:p>
-    <w:p>
-      <w:pPr>
-        <w:pStyle w:val="normal0"/>
-        <w:spacing w:line="360" w:lineRule="auto"/>
-        <w:rPr>
-          <w:rFonts w:ascii="Times New Roman" w:eastAsia="Times New Roman" w:hAnsi="Times New Roman" w:cs="Times New Roman"/>
-          <w:sz w:val="24"/>
-          <w:szCs w:val="24"/>
-        </w:rPr>
-      </w:pPr>
-    </w:p>
-    <w:p>
-      <w:pPr>
-        <w:pStyle w:val="normal0"/>
-        <w:spacing w:line="360" w:lineRule="auto"/>
-        <w:rPr>
-          <w:rFonts w:ascii="Times New Roman" w:eastAsia="Times New Roman" w:hAnsi="Times New Roman" w:cs="Times New Roman"/>
-          <w:b/>
-          <w:sz w:val="24"/>
-          <w:szCs w:val="24"/>
-        </w:rPr>
-      </w:pPr>
-      <w:r>
-        <w:rPr>
-          <w:rFonts w:ascii="Times New Roman" w:eastAsia="Times New Roman" w:hAnsi="Times New Roman" w:cs="Times New Roman"/>
-          <w:b/>
-          <w:sz w:val="24"/>
-          <w:szCs w:val="24"/>
-        </w:rPr>
-        <w:t>M</w:t>
-      </w:r>
-      <w:r>
-        <w:rPr>
-          <w:rFonts w:ascii="Times New Roman" w:eastAsia="Times New Roman" w:hAnsi="Times New Roman" w:cs="Times New Roman"/>
-          <w:b/>
-          <w:sz w:val="24"/>
-          <w:szCs w:val="24"/>
-        </w:rPr>
-        <w:t xml:space="preserve">icronutrients in seafood and how </w:t>
-      </w:r>
-      <w:r>
-        <w:rPr>
-          <w:rFonts w:ascii="Times New Roman" w:eastAsia="Times New Roman" w:hAnsi="Times New Roman" w:cs="Times New Roman"/>
-          <w:b/>
-          <w:sz w:val="24"/>
-          <w:szCs w:val="24"/>
-        </w:rPr>
-        <w:t>humans consume them</w:t>
-      </w:r>
-    </w:p>
-    <w:p>
-      <w:pPr>
-        <w:pStyle w:val="normal0"/>
-        <w:spacing w:line="360" w:lineRule="auto"/>
-        <w:rPr>
-          <w:rFonts w:ascii="Times New Roman" w:hAnsi="Times New Roman" w:cs="Times New Roman"/>
-          <w:sz w:val="24"/>
-          <w:szCs w:val="24"/>
-        </w:rPr>
-      </w:pPr>
-      <w:r>
-        <w:rPr>
-          <w:rFonts w:ascii="Times New Roman" w:eastAsia="Times New Roman" w:hAnsi="Times New Roman" w:cs="Times New Roman"/>
-          <w:sz w:val="24"/>
-          <w:szCs w:val="24"/>
-        </w:rPr>
-        <w:t xml:space="preserve">We hypothesize that species’ nutritional profiles are linked to functional traits because elements that are of nutritional value to humans also serve functional roles in organismal physiology </w:t>
-      </w:r>
-      <w:r>
-        <w:rPr>
-          <w:rFonts w:ascii="Times New Roman" w:eastAsia="Times New Roman" w:hAnsi="Times New Roman" w:cs="Times New Roman"/>
-          <w:sz w:val="24"/>
-          <w:szCs w:val="24"/>
-        </w:rPr>
-        <w:t>and because human dietary practices map onto functional traits such as body size and (exo)skeleton morphology (table 1)</w:t>
-      </w:r>
-      <w:r>
-        <w:rPr>
-          <w:rFonts w:ascii="Times New Roman" w:eastAsia="Times New Roman" w:hAnsi="Times New Roman" w:cs="Times New Roman"/>
-          <w:sz w:val="24"/>
-          <w:szCs w:val="24"/>
-        </w:rPr>
-        <w:t>. Functional traits such as trophic position may be related to the nutritional content of seafood species because they affect the dietary range and quantity of nutrients to which an organism is exposed, as well as the physiological constraints on body composition (Simpson and Raubenheimer 2012). In aquatic food webs, some evidence suggests that nutritional profile may be related to species</w:t>
-      </w:r>
-      <w:r>
-        <w:rPr>
-          <w:rFonts w:ascii="Times New Roman" w:eastAsia="Times New Roman" w:hAnsi="Times New Roman" w:cs="Times New Roman"/>
-          <w:sz w:val="24"/>
-          <w:szCs w:val="24"/>
-        </w:rPr>
-        <w:t>’</w:t>
-      </w:r>
-      <w:r>
-        <w:rPr>
-          <w:rFonts w:ascii="Times New Roman" w:eastAsia="Times New Roman" w:hAnsi="Times New Roman" w:cs="Times New Roman"/>
-          <w:sz w:val="24"/>
-          <w:szCs w:val="24"/>
-        </w:rPr>
-        <w:t xml:space="preserve"> traits: the distribution of trace metals in fish tissues has been related to feeding guild (Bernhard and Andreae 1984), body size, stage of life cycle</w:t>
-      </w:r>
-      <w:r>
-        <w:rPr>
-          <w:rFonts w:ascii="Times New Roman" w:eastAsia="Times New Roman" w:hAnsi="Times New Roman" w:cs="Times New Roman"/>
-          <w:sz w:val="24"/>
-          <w:szCs w:val="24"/>
-        </w:rPr>
-        <w:t>,</w:t>
-      </w:r>
-      <w:r>
-        <w:rPr>
-          <w:rFonts w:ascii="Times New Roman" w:eastAsia="Times New Roman" w:hAnsi="Times New Roman" w:cs="Times New Roman"/>
-          <w:sz w:val="24"/>
-          <w:szCs w:val="24"/>
-        </w:rPr>
-        <w:t xml:space="preserve"> and reproductive status (Shearer 1984). Disease state, water quality and other environmental factors may also modify tissue mineral distribution (Lall and Olivier 1993). Although aquatic organisms readily absorb metals from the environment, the ability to regulate abnormal concentrations varies among species. Certain species are able to excrete high proportions of excessive metal intake and regulate the concentration in the body at relatively normal levels (Bryan 1976). This occurs for essential elements such as Cu, Zn, and Fe. However, non-essential minerals such as Hg, Cd, and Pb are more poorly regulated (Karimi et al. 2006). Different metals localize or accumulate in different organs or tissues. For example, Fe concentrations are highest in hematopoietic tissues while Hg is most abundant in the muscle tissues. Since each element is under different levels of homeostatic control, we expect the relationship between elemental content and species’ traits to vary by nutrient</w:t>
-      </w:r>
-      <w:commentRangeStart w:id="5"/>
-      <w:r>
-        <w:rPr>
-          <w:rFonts w:ascii="Times New Roman" w:eastAsia="Times New Roman" w:hAnsi="Times New Roman" w:cs="Times New Roman"/>
-          <w:sz w:val="24"/>
-          <w:szCs w:val="24"/>
-        </w:rPr>
-        <w:t>. For those nutrients that are more tightly regulated, we expect more consisten</w:t>
-      </w:r>
-      <w:r>
-        <w:rPr>
-          <w:rFonts w:ascii="Times New Roman" w:eastAsia="Times New Roman" w:hAnsi="Times New Roman" w:cs="Times New Roman"/>
-          <w:sz w:val="24"/>
-          <w:szCs w:val="24"/>
-        </w:rPr>
-        <w:t>t</w:t>
-      </w:r>
-      <w:r>
-        <w:rPr>
-          <w:rFonts w:ascii="Times New Roman" w:eastAsia="Times New Roman" w:hAnsi="Times New Roman" w:cs="Times New Roman"/>
-          <w:sz w:val="24"/>
-          <w:szCs w:val="24"/>
-        </w:rPr>
-        <w:t xml:space="preserve"> patterns across species. </w:t>
-      </w:r>
-      <w:commentRangeEnd w:id="5"/>
-      <w:r>
-        <w:rPr>
-          <w:rStyle w:val="CommentReference"/>
-        </w:rPr>
-        <w:commentReference w:id="5"/>
-      </w:r>
-    </w:p>
-    <w:p>
-      <w:pPr>
-        <w:pStyle w:val="normal0"/>
-        <w:spacing w:line="360" w:lineRule="auto"/>
-        <w:rPr>
-          <w:rFonts w:ascii="Times New Roman" w:eastAsia="Times New Roman" w:hAnsi="Times New Roman" w:cs="Times New Roman"/>
-          <w:sz w:val="24"/>
-          <w:szCs w:val="24"/>
-        </w:rPr>
-      </w:pPr>
-    </w:p>
-    <w:p>
-      <w:pPr>
-        <w:pStyle w:val="normal0"/>
-        <w:spacing w:line="360" w:lineRule="auto"/>
-        <w:rPr>
-          <w:rFonts w:ascii="Times New Roman" w:hAnsi="Times New Roman" w:cs="Times New Roman"/>
-          <w:sz w:val="24"/>
-          <w:szCs w:val="24"/>
-        </w:rPr>
-      </w:pPr>
-      <w:r>
-        <w:rPr>
-          <w:rFonts w:ascii="Times New Roman" w:eastAsia="Times New Roman" w:hAnsi="Times New Roman" w:cs="Times New Roman"/>
-        </w:rPr>
-        <w:t>Not only are functional traits related to the ways in which nutrients accumulate in fish bodies, they are also related to the ways in which humans consume aquatic species. For example, in large bodied finfish such as tunas, human typically consume the muscle tissue only. In contrast, humans typically consume a much broader range of body tissues in crustacean taxa such as shrimps (i.e. whole body) and crabs (</w:t>
-      </w:r>
-      <w:r>
-        <w:rPr>
-          <w:rFonts w:ascii="Times New Roman" w:eastAsia="Times New Roman" w:hAnsi="Times New Roman" w:cs="Times New Roman"/>
-        </w:rPr>
-        <w:t>muscle</w:t>
-      </w:r>
-      <w:r>
-        <w:rPr>
-          <w:rFonts w:ascii="Times New Roman" w:eastAsia="Times New Roman" w:hAnsi="Times New Roman" w:cs="Times New Roman"/>
-        </w:rPr>
-        <w:t xml:space="preserve"> tissue and organs such as the hepatopancreas).</w:t>
-      </w:r>
-      <w:r>
-        <w:rPr>
-          <w:rFonts w:ascii="Times New Roman" w:eastAsia="Times New Roman" w:hAnsi="Times New Roman" w:cs="Times New Roman"/>
-        </w:rPr>
-        <w:t xml:space="preserve"> </w:t>
-      </w:r>
-      <w:r>
-        <w:rPr>
-          <w:rFonts w:ascii="Times New Roman" w:eastAsia="Times New Roman" w:hAnsi="Times New Roman" w:cs="Times New Roman"/>
-          <w:sz w:val="24"/>
-          <w:szCs w:val="24"/>
-        </w:rPr>
-        <w:t>Taken together, the</w:t>
-      </w:r>
-      <w:r>
-        <w:rPr>
-          <w:rFonts w:ascii="Times New Roman" w:eastAsia="Times New Roman" w:hAnsi="Times New Roman" w:cs="Times New Roman"/>
-          <w:sz w:val="24"/>
-          <w:szCs w:val="24"/>
-        </w:rPr>
-        <w:t xml:space="preserve"> </w:t>
-      </w:r>
-      <w:r>
-        <w:rPr>
-          <w:rFonts w:ascii="Times New Roman" w:eastAsia="Times New Roman" w:hAnsi="Times New Roman" w:cs="Times New Roman"/>
-          <w:sz w:val="24"/>
-          <w:szCs w:val="24"/>
-        </w:rPr>
-        <w:t xml:space="preserve">patterns </w:t>
-      </w:r>
-      <w:r>
-        <w:rPr>
-          <w:rFonts w:ascii="Times New Roman" w:eastAsia="Times New Roman" w:hAnsi="Times New Roman" w:cs="Times New Roman"/>
-          <w:sz w:val="24"/>
-          <w:szCs w:val="24"/>
-        </w:rPr>
-        <w:t xml:space="preserve">of functional morphology and human dietary practices </w:t>
-      </w:r>
-      <w:r>
-        <w:rPr>
-          <w:rFonts w:ascii="Times New Roman" w:eastAsia="Times New Roman" w:hAnsi="Times New Roman" w:cs="Times New Roman"/>
-          <w:sz w:val="24"/>
-          <w:szCs w:val="24"/>
-        </w:rPr>
-        <w:t xml:space="preserve">suggest that the edible portions of species from different taxonomic and functional groups may have vastly different nutrient profiles. </w:t>
-      </w:r>
-    </w:p>
-    <w:p>
-      <w:pPr>
-        <w:spacing w:line="360" w:lineRule="auto"/>
-        <w:rPr>
-          <w:rFonts w:ascii="Times New Roman" w:hAnsi="Times New Roman" w:cs="Times New Roman"/>
-        </w:rPr>
-      </w:pPr>
-    </w:p>
-    <w:p>
-      <w:pPr>
-        <w:spacing w:line="360" w:lineRule="auto"/>
-        <w:rPr>
-          <w:rFonts w:ascii="Times New Roman" w:hAnsi="Times New Roman" w:cs="Times New Roman"/>
-          <w:b/>
-        </w:rPr>
-      </w:pPr>
-      <w:r>
-        <w:rPr>
-          <w:rFonts w:ascii="Times New Roman" w:hAnsi="Times New Roman" w:cs="Times New Roman"/>
-        </w:rPr>
-        <w:t>Here</w:t>
-      </w:r>
-      <w:r>
-        <w:rPr>
-          <w:rFonts w:ascii="Times New Roman" w:hAnsi="Times New Roman" w:cs="Times New Roman"/>
-        </w:rPr>
-        <w:t xml:space="preserve">, we synthesize </w:t>
-      </w:r>
-      <w:r>
-        <w:rPr>
-          <w:rFonts w:ascii="Times New Roman" w:hAnsi="Times New Roman" w:cs="Times New Roman"/>
-        </w:rPr>
-        <w:t xml:space="preserve">nutritional content data </w:t>
-      </w:r>
-      <w:r>
-        <w:rPr>
-          <w:rFonts w:ascii="Times New Roman" w:hAnsi="Times New Roman" w:cs="Times New Roman"/>
-        </w:rPr>
-        <w:t>for the edible portions of 430 aquatic</w:t>
-      </w:r>
-      <w:r>
-        <w:rPr>
-          <w:rFonts w:ascii="Times New Roman" w:hAnsi="Times New Roman" w:cs="Times New Roman"/>
-        </w:rPr>
-        <w:t xml:space="preserve"> species </w:t>
-      </w:r>
-      <w:r>
-        <w:rPr>
-          <w:rFonts w:ascii="Times New Roman" w:hAnsi="Times New Roman" w:cs="Times New Roman"/>
-        </w:rPr>
-        <w:t>from all major ocean</w:t>
-      </w:r>
-      <w:r>
-        <w:rPr>
-          <w:rFonts w:ascii="Times New Roman" w:hAnsi="Times New Roman" w:cs="Times New Roman"/>
-        </w:rPr>
-        <w:t>ic</w:t>
-      </w:r>
-      <w:r>
-        <w:rPr>
-          <w:rFonts w:ascii="Times New Roman" w:hAnsi="Times New Roman" w:cs="Times New Roman"/>
-        </w:rPr>
-        <w:t xml:space="preserve"> and freshwater ecoregions (Fig X). </w:t>
-      </w:r>
-      <w:r>
-        <w:rPr>
-          <w:rFonts w:ascii="Times New Roman" w:hAnsi="Times New Roman" w:cs="Times New Roman"/>
-        </w:rPr>
-        <w:t xml:space="preserve">For each of these species, we also collected ecological trait data including body size, trophic position and habitat associations, which are broadly related to the function and form of species in aquatic systems (Woodward et al. 2005, other ref?). </w:t>
-      </w:r>
-      <w:r>
-        <w:rPr>
-          <w:rFonts w:ascii="Times New Roman" w:hAnsi="Times New Roman" w:cs="Times New Roman"/>
-          <w:b/>
-        </w:rPr>
-        <w:t xml:space="preserve">We </w:t>
-      </w:r>
-      <w:r>
-        <w:rPr>
-          <w:rFonts w:ascii="Times New Roman" w:hAnsi="Times New Roman" w:cs="Times New Roman"/>
-          <w:b/>
-        </w:rPr>
-        <w:t>analyzed this dataset to</w:t>
-      </w:r>
-      <w:r>
-        <w:rPr>
-          <w:rFonts w:ascii="Times New Roman" w:hAnsi="Times New Roman" w:cs="Times New Roman"/>
-          <w:b/>
-        </w:rPr>
-        <w:t xml:space="preserve"> </w:t>
-      </w:r>
-      <w:r>
-        <w:rPr>
-          <w:rFonts w:ascii="Times New Roman" w:hAnsi="Times New Roman" w:cs="Times New Roman"/>
-          <w:b/>
-        </w:rPr>
-        <w:t xml:space="preserve">(1) </w:t>
-      </w:r>
-      <w:r>
-        <w:rPr>
-          <w:rFonts w:ascii="Times New Roman" w:hAnsi="Times New Roman" w:cs="Times New Roman"/>
-          <w:b/>
-        </w:rPr>
-        <w:t>quantify variation in nutritiona</w:t>
-      </w:r>
-      <w:r>
-        <w:rPr>
-          <w:rFonts w:ascii="Times New Roman" w:hAnsi="Times New Roman" w:cs="Times New Roman"/>
-          <w:b/>
-        </w:rPr>
-        <w:t>l quality among aquatic taxa, (2)</w:t>
-      </w:r>
-      <w:r>
-        <w:rPr>
-          <w:rFonts w:ascii="Times New Roman" w:hAnsi="Times New Roman" w:cs="Times New Roman"/>
-          <w:b/>
-        </w:rPr>
-        <w:t xml:space="preserve"> test whether </w:t>
-      </w:r>
-      <w:r>
-        <w:rPr>
-          <w:rFonts w:ascii="Times New Roman" w:hAnsi="Times New Roman" w:cs="Times New Roman"/>
-          <w:b/>
-        </w:rPr>
-        <w:t xml:space="preserve">ecological traits </w:t>
-      </w:r>
-      <w:r>
-        <w:rPr>
-          <w:rFonts w:ascii="Times New Roman" w:hAnsi="Times New Roman" w:cs="Times New Roman"/>
-          <w:b/>
-        </w:rPr>
-        <w:t>are related to variation in nutritional profile from the perspective of a human diet</w:t>
-      </w:r>
-      <w:r>
-        <w:rPr>
-          <w:rFonts w:ascii="Times New Roman" w:hAnsi="Times New Roman" w:cs="Times New Roman"/>
-          <w:b/>
-        </w:rPr>
-        <w:t xml:space="preserve"> and (3) assess the contribution of species diversity </w:t>
-      </w:r>
-      <w:r>
-        <w:rPr>
-          <w:rFonts w:ascii="Times New Roman" w:hAnsi="Times New Roman" w:cs="Times New Roman"/>
-          <w:b/>
-        </w:rPr>
-        <w:t>to the nutritional benefits of a human diet that includes multiple seafood species</w:t>
-      </w:r>
-      <w:r>
-        <w:rPr>
-          <w:rFonts w:ascii="Times New Roman" w:hAnsi="Times New Roman" w:cs="Times New Roman"/>
-          <w:b/>
-        </w:rPr>
-        <w:t>.</w:t>
-      </w:r>
-      <w:r>
-        <w:rPr>
-          <w:rFonts w:ascii="Times New Roman" w:hAnsi="Times New Roman" w:cs="Times New Roman"/>
-          <w:b/>
-        </w:rPr>
-        <w:t xml:space="preserve"> </w:t>
-      </w:r>
-      <w:r>
-        <w:rPr>
-          <w:rFonts w:ascii="Times New Roman" w:hAnsi="Times New Roman" w:cs="Times New Roman"/>
-        </w:rPr>
-        <w:t>We</w:t>
-      </w:r>
-      <w:r>
-        <w:rPr>
-          <w:rFonts w:ascii="Times New Roman" w:hAnsi="Times New Roman" w:cs="Times New Roman"/>
-        </w:rPr>
-        <w:t xml:space="preserve"> </w:t>
-      </w:r>
-      <w:r>
-        <w:rPr>
-          <w:rFonts w:ascii="Times New Roman" w:eastAsia="Times New Roman" w:hAnsi="Times New Roman" w:cs="Times New Roman"/>
-        </w:rPr>
-        <w:t xml:space="preserve">chose to analyze a selection of ions and compounds that affect </w:t>
-      </w:r>
-      <w:r>
-        <w:rPr>
-          <w:rFonts w:ascii="Times New Roman" w:eastAsia="Times New Roman" w:hAnsi="Times New Roman" w:cs="Times New Roman"/>
-        </w:rPr>
-        <w:t>a species’</w:t>
-      </w:r>
-      <w:r>
-        <w:rPr>
-          <w:rFonts w:ascii="Times New Roman" w:eastAsia="Times New Roman" w:hAnsi="Times New Roman" w:cs="Times New Roman"/>
-        </w:rPr>
-        <w:t xml:space="preserve"> </w:t>
-      </w:r>
-      <w:r>
-        <w:rPr>
-          <w:rFonts w:ascii="Times New Roman" w:eastAsia="Times New Roman" w:hAnsi="Times New Roman" w:cs="Times New Roman"/>
-        </w:rPr>
-        <w:t xml:space="preserve">nutritional value </w:t>
-      </w:r>
-      <w:r>
-        <w:rPr>
-          <w:rFonts w:ascii="Times New Roman" w:eastAsia="Times New Roman" w:hAnsi="Times New Roman" w:cs="Times New Roman"/>
-        </w:rPr>
-        <w:t xml:space="preserve">for humans and </w:t>
-      </w:r>
-      <w:r>
-        <w:rPr>
-          <w:rFonts w:ascii="Times New Roman" w:eastAsia="Times New Roman" w:hAnsi="Times New Roman" w:cs="Times New Roman"/>
-        </w:rPr>
-        <w:t xml:space="preserve">that are </w:t>
-      </w:r>
-      <w:r>
-        <w:rPr>
-          <w:rFonts w:ascii="Times New Roman" w:eastAsia="Times New Roman" w:hAnsi="Times New Roman" w:cs="Times New Roman"/>
-        </w:rPr>
-        <w:t>implicated</w:t>
-      </w:r>
-      <w:r>
-        <w:rPr>
-          <w:rFonts w:ascii="Times New Roman" w:eastAsia="Times New Roman" w:hAnsi="Times New Roman" w:cs="Times New Roman"/>
-        </w:rPr>
-        <w:t xml:space="preserve"> in a range of biologically important processes that affect growth and reproduction. We examined fatty acid concentration (which reflects fish diet and physiological condition)</w:t>
-      </w:r>
-      <w:r>
-        <w:rPr>
-          <w:rFonts w:ascii="Times New Roman" w:eastAsia="Times New Roman" w:hAnsi="Times New Roman" w:cs="Times New Roman"/>
-        </w:rPr>
-        <w:t>;</w:t>
-      </w:r>
-      <w:r>
-        <w:rPr>
-          <w:rFonts w:ascii="Times New Roman" w:eastAsia="Times New Roman" w:hAnsi="Times New Roman" w:cs="Times New Roman"/>
-        </w:rPr>
-        <w:t>), a toxic metal for which increased concentrations are negative for humans (Hg)</w:t>
-      </w:r>
-      <w:r>
-        <w:rPr>
-          <w:rFonts w:ascii="Times New Roman" w:eastAsia="Times New Roman" w:hAnsi="Times New Roman" w:cs="Times New Roman"/>
-        </w:rPr>
-        <w:t>;</w:t>
-      </w:r>
-      <w:r>
-        <w:rPr>
-          <w:rFonts w:ascii="Times New Roman" w:eastAsia="Times New Roman" w:hAnsi="Times New Roman" w:cs="Times New Roman"/>
-        </w:rPr>
-        <w:t>), two metals beneficial at low concentrations but toxic at high concentrations (Zn and Fe)</w:t>
-      </w:r>
-      <w:r>
-        <w:rPr>
-          <w:rFonts w:ascii="Times New Roman" w:eastAsia="Times New Roman" w:hAnsi="Times New Roman" w:cs="Times New Roman"/>
-        </w:rPr>
-        <w:t>;</w:t>
-      </w:r>
-      <w:r>
-        <w:rPr>
-          <w:rFonts w:ascii="Times New Roman" w:eastAsia="Times New Roman" w:hAnsi="Times New Roman" w:cs="Times New Roman"/>
-        </w:rPr>
-        <w:t>) and one mineral (Ca).</w:t>
-      </w:r>
-      <w:r>
-        <w:rPr>
-          <w:rFonts w:ascii="Times New Roman" w:eastAsia="Times New Roman" w:hAnsi="Times New Roman" w:cs="Times New Roman"/>
-        </w:rPr>
-        <w:t xml:space="preserve"> </w:t>
-      </w:r>
-      <w:r>
-        <w:rPr>
-          <w:rFonts w:ascii="Times New Roman" w:eastAsia="Times New Roman" w:hAnsi="Times New Roman" w:cs="Times New Roman"/>
-        </w:rPr>
-        <w:t xml:space="preserve"> We applied this approach to a ‘global seafood’ diet, but this approach could be easily applied to the species available in local seafood diets. </w:t>
-      </w:r>
-      <w:r>
-        <w:rPr>
-          <w:rFonts w:ascii="Times New Roman" w:eastAsia="Times New Roman" w:hAnsi="Times New Roman" w:cs="Times New Roman"/>
-        </w:rPr>
-        <w:t>In a set of case studies, w</w:t>
-      </w:r>
-      <w:commentRangeStart w:id="6"/>
-      <w:r>
-        <w:rPr>
-          <w:rFonts w:ascii="Times New Roman" w:eastAsia="Times New Roman" w:hAnsi="Times New Roman" w:cs="Times New Roman"/>
-        </w:rPr>
-        <w:t>e</w:t>
-      </w:r>
-      <w:r>
-        <w:rPr>
-          <w:rFonts w:ascii="Times New Roman" w:hAnsi="Times New Roman" w:cs="Times New Roman"/>
-        </w:rPr>
-        <w:t xml:space="preserve"> assessed the nutritional benefits provided by a seafood assemblage as the number of distinct micronutrient &gt;15% DRI targets reached. </w:t>
-      </w:r>
-      <w:commentRangeEnd w:id="6"/>
-      <w:r>
-        <w:rPr>
-          <w:rStyle w:val="CommentReference"/>
-          <w:rFonts w:ascii="Arial" w:eastAsia="Arial" w:hAnsi="Arial" w:cs="Arial"/>
-          <w:color w:val="000000"/>
-          <w:lang w:val="en-US"/>
-        </w:rPr>
-        <w:commentReference w:id="6"/>
+        <w:commentReference w:id="3"/>
       </w:r>
     </w:p>
     <w:p>
@@ -1679,7 +1629,7 @@
           <w:highlight w:val="cyan"/>
         </w:rPr>
       </w:pPr>
-      <w:commentRangeStart w:id="7"/>
+      <w:commentRangeStart w:id="4"/>
       <w:r>
         <w:rPr>
           <w:rFonts w:ascii="Times New Roman" w:eastAsia="Times New Roman" w:hAnsi="Times New Roman" w:cs="Times New Roman"/>
@@ -1698,14 +1648,14 @@
         </w:rPr>
         <w:t>ethods</w:t>
       </w:r>
-      <w:commentRangeEnd w:id="7"/>
+      <w:commentRangeEnd w:id="4"/>
       <w:r>
         <w:rPr>
           <w:rStyle w:val="CommentReference"/>
           <w:rFonts w:ascii="Arial" w:eastAsia="Arial" w:hAnsi="Arial" w:cs="Arial"/>
           <w:b w:val="0"/>
         </w:rPr>
-        <w:commentReference w:id="7"/>
+        <w:commentReference w:id="4"/>
       </w:r>
     </w:p>
     <w:p>
@@ -1719,87 +1669,80 @@
           <w:highlight w:val="cyan"/>
         </w:rPr>
       </w:pPr>
-      <w:commentRangeStart w:id="8"/>
-      <w:r>
-        <w:rPr>
-          <w:rFonts w:ascii="Times New Roman" w:eastAsia="Times New Roman" w:hAnsi="Times New Roman" w:cs="Times New Roman"/>
-          <w:sz w:val="24"/>
-          <w:szCs w:val="24"/>
-          <w:highlight w:val="cyan"/>
-        </w:rPr>
-        <w:t xml:space="preserve">We aimed to document the </w:t>
-      </w:r>
-      <w:commentRangeEnd w:id="8"/>
+      <w:r>
+        <w:rPr>
+          <w:rFonts w:ascii="Times New Roman" w:eastAsia="Times New Roman" w:hAnsi="Times New Roman" w:cs="Times New Roman"/>
+          <w:sz w:val="24"/>
+          <w:szCs w:val="24"/>
+          <w:highlight w:val="cyan"/>
+        </w:rPr>
+        <w:t>We documented</w:t>
+      </w:r>
+      <w:r>
+        <w:rPr>
+          <w:rFonts w:ascii="Times New Roman" w:eastAsia="Times New Roman" w:hAnsi="Times New Roman" w:cs="Times New Roman"/>
+          <w:sz w:val="24"/>
+          <w:szCs w:val="24"/>
+          <w:highlight w:val="cyan"/>
+        </w:rPr>
+        <w:t xml:space="preserve"> the variation in nutrient content across commonly consumed aquatic taxa. To understand how nutrient content varies among species, we tested whether ecological traits known to be both biologically important and </w:t>
+      </w:r>
+      <w:r>
+        <w:rPr>
+          <w:rFonts w:ascii="Times New Roman" w:eastAsia="Times New Roman" w:hAnsi="Times New Roman" w:cs="Times New Roman"/>
+          <w:sz w:val="24"/>
+          <w:szCs w:val="24"/>
+          <w:highlight w:val="cyan"/>
+        </w:rPr>
+        <w:t xml:space="preserve">that </w:t>
+      </w:r>
+      <w:r>
+        <w:rPr>
+          <w:rFonts w:ascii="Times New Roman" w:eastAsia="Times New Roman" w:hAnsi="Times New Roman" w:cs="Times New Roman"/>
+          <w:sz w:val="24"/>
+          <w:szCs w:val="24"/>
+          <w:highlight w:val="cyan"/>
+        </w:rPr>
+        <w:t>exhibit predictable scaling relationships cou</w:t>
+      </w:r>
+      <w:r>
+        <w:rPr>
+          <w:rFonts w:ascii="Times New Roman" w:eastAsia="Times New Roman" w:hAnsi="Times New Roman" w:cs="Times New Roman"/>
+          <w:sz w:val="24"/>
+          <w:szCs w:val="24"/>
+          <w:highlight w:val="cyan"/>
+        </w:rPr>
+        <w:t>ld explain variation in nutrient content.</w:t>
+      </w:r>
+      <w:r>
+        <w:rPr>
+          <w:rFonts w:ascii="Times New Roman" w:eastAsia="Times New Roman" w:hAnsi="Times New Roman" w:cs="Times New Roman"/>
+          <w:sz w:val="24"/>
+          <w:szCs w:val="24"/>
+          <w:highlight w:val="cyan"/>
+        </w:rPr>
+        <w:t xml:space="preserve"> </w:t>
+      </w:r>
+      <w:commentRangeStart w:id="5"/>
+      <w:r>
+        <w:rPr>
+          <w:rFonts w:ascii="Times New Roman" w:eastAsia="Times New Roman" w:hAnsi="Times New Roman" w:cs="Times New Roman"/>
+          <w:sz w:val="24"/>
+          <w:szCs w:val="24"/>
+          <w:highlight w:val="cyan"/>
+        </w:rPr>
+        <w:t>[We synthesized SPATIALLY AND SIZE EXPLICIT DATA, TO IDENTIFY THRESHOLDS IN GEOGRAPHY AND OR BODY SIZE THAT INDICATE THAT A SPECIES ACHIEVES 25% RDI IN A SINGLE PORTION.]</w:t>
+      </w:r>
+      <w:commentRangeEnd w:id="5"/>
       <w:r>
         <w:rPr>
           <w:rStyle w:val="CommentReference"/>
-        </w:rPr>
-        <w:commentReference w:id="8"/>
-      </w:r>
-      <w:r>
-        <w:rPr>
-          <w:rFonts w:ascii="Times New Roman" w:eastAsia="Times New Roman" w:hAnsi="Times New Roman" w:cs="Times New Roman"/>
-          <w:sz w:val="24"/>
-          <w:szCs w:val="24"/>
-          <w:highlight w:val="cyan"/>
-        </w:rPr>
-        <w:t xml:space="preserve">variation in nutrient content across commonly consumed aquatic taxa. </w:t>
-      </w:r>
-      <w:commentRangeStart w:id="9"/>
-      <w:r>
-        <w:rPr>
-          <w:rFonts w:ascii="Times New Roman" w:eastAsia="Times New Roman" w:hAnsi="Times New Roman" w:cs="Times New Roman"/>
-          <w:sz w:val="24"/>
-          <w:szCs w:val="24"/>
-          <w:highlight w:val="cyan"/>
-        </w:rPr>
-        <w:t xml:space="preserve">To understand how nutrient content varies among species, we tested whether ecological traits known to be both biologically important and </w:t>
-      </w:r>
-      <w:r>
-        <w:rPr>
-          <w:rFonts w:ascii="Times New Roman" w:eastAsia="Times New Roman" w:hAnsi="Times New Roman" w:cs="Times New Roman"/>
-          <w:sz w:val="24"/>
-          <w:szCs w:val="24"/>
-          <w:highlight w:val="cyan"/>
-        </w:rPr>
-        <w:t xml:space="preserve">that </w:t>
-      </w:r>
-      <w:r>
-        <w:rPr>
-          <w:rFonts w:ascii="Times New Roman" w:eastAsia="Times New Roman" w:hAnsi="Times New Roman" w:cs="Times New Roman"/>
-          <w:sz w:val="24"/>
-          <w:szCs w:val="24"/>
-          <w:highlight w:val="cyan"/>
-        </w:rPr>
-        <w:t xml:space="preserve">exhibit predictable scaling relationships could explain this variation. </w:t>
-      </w:r>
-      <w:commentRangeEnd w:id="9"/>
-      <w:r>
-        <w:rPr>
-          <w:rStyle w:val="CommentReference"/>
-        </w:rPr>
-        <w:commentReference w:id="9"/>
-      </w:r>
-      <w:commentRangeStart w:id="10"/>
-      <w:r>
-        <w:rPr>
-          <w:rFonts w:ascii="Times New Roman" w:eastAsia="Times New Roman" w:hAnsi="Times New Roman" w:cs="Times New Roman"/>
-          <w:sz w:val="24"/>
-          <w:szCs w:val="24"/>
-          <w:highlight w:val="cyan"/>
-        </w:rPr>
-        <w:t>[We synthesized SPATIALLY AND SIZE EXPLICIT DATA, TO IDENTIFY THRESHOLDS IN GEOGRAPHY AND OR BODY SIZE THAT INDICATE THAT A SPECIES ACHIEVES 25% RDI IN A SINGLE PORTION.]</w:t>
-      </w:r>
-      <w:commentRangeEnd w:id="10"/>
-      <w:r>
-        <w:rPr>
-          <w:rStyle w:val="CommentReference"/>
-          <w:rFonts w:ascii="Times New Roman" w:hAnsi="Times New Roman" w:cs="Times New Roman"/>
-          <w:sz w:val="24"/>
-          <w:szCs w:val="24"/>
-          <w:highlight w:val="cyan"/>
-        </w:rPr>
-        <w:commentReference w:id="10"/>
+          <w:rFonts w:ascii="Times New Roman" w:hAnsi="Times New Roman" w:cs="Times New Roman"/>
+          <w:sz w:val="24"/>
+          <w:szCs w:val="24"/>
+          <w:highlight w:val="cyan"/>
+        </w:rPr>
+        <w:commentReference w:id="5"/>
       </w:r>
     </w:p>
     <w:p>
@@ -1811,8 +1754,8 @@
           <w:highlight w:val="cyan"/>
         </w:rPr>
       </w:pPr>
-      <w:bookmarkStart w:id="11" w:name="h.3znysh7" w:colFirst="0" w:colLast="0"/>
-      <w:bookmarkEnd w:id="11"/>
+      <w:bookmarkStart w:id="6" w:name="h.3znysh7" w:colFirst="0" w:colLast="0"/>
+      <w:bookmarkEnd w:id="6"/>
       <w:r>
         <w:rPr>
           <w:rFonts w:ascii="Times New Roman" w:eastAsia="Times New Roman" w:hAnsi="Times New Roman" w:cs="Times New Roman"/>
@@ -1842,7 +1785,7 @@
         </w:rPr>
         <w:t>To test how nutrient profile varies with ecological traits, we assembled a dataset of nutrient content in the edible portions of 400</w:t>
       </w:r>
-      <w:commentRangeStart w:id="12"/>
+      <w:commentRangeStart w:id="7"/>
       <w:r>
         <w:rPr>
           <w:rFonts w:ascii="Times New Roman" w:eastAsia="Times New Roman" w:hAnsi="Times New Roman" w:cs="Times New Roman"/>
@@ -1852,15 +1795,15 @@
         </w:rPr>
         <w:t xml:space="preserve"> aquatic species</w:t>
       </w:r>
-      <w:commentRangeEnd w:id="12"/>
-      <w:r>
-        <w:rPr>
-          <w:rFonts w:ascii="Times New Roman" w:hAnsi="Times New Roman" w:cs="Times New Roman"/>
-          <w:sz w:val="24"/>
-          <w:szCs w:val="24"/>
-          <w:highlight w:val="cyan"/>
-        </w:rPr>
-        <w:commentReference w:id="12"/>
+      <w:commentRangeEnd w:id="7"/>
+      <w:r>
+        <w:rPr>
+          <w:rFonts w:ascii="Times New Roman" w:hAnsi="Times New Roman" w:cs="Times New Roman"/>
+          <w:sz w:val="24"/>
+          <w:szCs w:val="24"/>
+          <w:highlight w:val="cyan"/>
+        </w:rPr>
+        <w:commentReference w:id="7"/>
       </w:r>
       <w:r>
         <w:rPr>
@@ -1907,7 +1850,7 @@
         </w:rPr>
         <w:t xml:space="preserve">covering a wide geographic range. We searched the literature for analytical compositional values for each of these species. We searched the peer-reviewed literature as well as food composition databases or tables, such as the Food and Agriculture Organization’s INFOODS database (FAO/INFOODS 2014) and the United States Department of Agriculture’s Nutrient Files (USDA 2012). </w:t>
       </w:r>
-      <w:commentRangeStart w:id="13"/>
+      <w:commentRangeStart w:id="8"/>
       <w:r>
         <w:rPr>
           <w:rFonts w:ascii="Times New Roman" w:eastAsia="Times New Roman" w:hAnsi="Times New Roman" w:cs="Times New Roman"/>
@@ -1917,7 +1860,7 @@
         </w:rPr>
         <w:t>We restricted our analysis to include only the edible portions of wild, raw fish (thus excluding prepared or farmed seafood items)</w:t>
       </w:r>
-      <w:commentRangeEnd w:id="13"/>
+      <w:commentRangeEnd w:id="8"/>
       <w:r>
         <w:rPr>
           <w:rStyle w:val="CommentReference"/>
@@ -1926,7 +1869,7 @@
           <w:szCs w:val="24"/>
           <w:highlight w:val="cyan"/>
         </w:rPr>
-        <w:commentReference w:id="13"/>
+        <w:commentReference w:id="8"/>
       </w:r>
       <w:r>
         <w:rPr>
@@ -1937,7 +1880,7 @@
         </w:rPr>
         <w:t>. Our dataset includes quantities for the following microelements: calcium; iron; zinc; mercury and two fatty acids: eicosapentaenoic acid (EPA); and docosahexaenoic acid (DHA). To address</w:t>
       </w:r>
-      <w:commentRangeStart w:id="14"/>
+      <w:commentRangeStart w:id="9"/>
       <w:r>
         <w:rPr>
           <w:rFonts w:ascii="Times New Roman" w:eastAsia="Times New Roman" w:hAnsi="Times New Roman" w:cs="Times New Roman"/>
@@ -1947,12 +1890,12 @@
         </w:rPr>
         <w:t xml:space="preserve"> inconsistencies </w:t>
       </w:r>
-      <w:commentRangeEnd w:id="14"/>
+      <w:commentRangeEnd w:id="9"/>
       <w:r>
         <w:rPr>
           <w:rStyle w:val="CommentReference"/>
         </w:rPr>
-        <w:commentReference w:id="14"/>
+        <w:commentReference w:id="9"/>
       </w:r>
       <w:r>
         <w:rPr>
@@ -2109,9 +2052,9 @@
           <w:highlight w:val="cyan"/>
         </w:rPr>
       </w:pPr>
-      <w:bookmarkStart w:id="15" w:name="h.2et92p0" w:colFirst="0" w:colLast="0"/>
-      <w:bookmarkEnd w:id="15"/>
-      <w:commentRangeStart w:id="16"/>
+      <w:bookmarkStart w:id="10" w:name="h.2et92p0" w:colFirst="0" w:colLast="0"/>
+      <w:bookmarkEnd w:id="10"/>
+      <w:commentRangeStart w:id="11"/>
       <w:r>
         <w:rPr>
           <w:rFonts w:ascii="Times New Roman" w:eastAsia="Times New Roman" w:hAnsi="Times New Roman" w:cs="Times New Roman"/>
@@ -2120,7 +2063,7 @@
         </w:rPr>
         <w:t>Statistical Analysis</w:t>
       </w:r>
-      <w:commentRangeEnd w:id="16"/>
+      <w:commentRangeEnd w:id="11"/>
       <w:r>
         <w:rPr>
           <w:rStyle w:val="CommentReference"/>
@@ -2133,7 +2076,7 @@
           <w:highlight w:val="cyan"/>
           <w:lang w:val="en-US"/>
         </w:rPr>
-        <w:commentReference w:id="16"/>
+        <w:commentReference w:id="11"/>
       </w:r>
     </w:p>
     <w:p>
@@ -2383,8 +2326,8 @@
           <w:highlight w:val="cyan"/>
         </w:rPr>
       </w:pPr>
-      <w:commentRangeStart w:id="17"/>
-      <w:commentRangeStart w:id="18"/>
+      <w:commentRangeStart w:id="12"/>
+      <w:commentRangeStart w:id="13"/>
       <w:r>
         <w:rPr>
           <w:rFonts w:ascii="Times New Roman" w:eastAsia="Times New Roman" w:hAnsi="Times New Roman" w:cs="Times New Roman"/>
@@ -2432,25 +2375,25 @@
         </w:rPr>
         <w:t>) less than or equal to two ( δaic ≤ 2).</w:t>
       </w:r>
-      <w:commentRangeEnd w:id="17"/>
-      <w:r>
-        <w:rPr>
-          <w:rFonts w:ascii="Times New Roman" w:hAnsi="Times New Roman" w:cs="Times New Roman"/>
-          <w:sz w:val="24"/>
-          <w:szCs w:val="24"/>
-          <w:highlight w:val="cyan"/>
-        </w:rPr>
-        <w:commentReference w:id="17"/>
-      </w:r>
-      <w:commentRangeEnd w:id="18"/>
-      <w:r>
-        <w:rPr>
-          <w:rFonts w:ascii="Times New Roman" w:hAnsi="Times New Roman" w:cs="Times New Roman"/>
-          <w:sz w:val="24"/>
-          <w:szCs w:val="24"/>
-          <w:highlight w:val="cyan"/>
-        </w:rPr>
-        <w:commentReference w:id="18"/>
+      <w:commentRangeEnd w:id="12"/>
+      <w:r>
+        <w:rPr>
+          <w:rFonts w:ascii="Times New Roman" w:hAnsi="Times New Roman" w:cs="Times New Roman"/>
+          <w:sz w:val="24"/>
+          <w:szCs w:val="24"/>
+          <w:highlight w:val="cyan"/>
+        </w:rPr>
+        <w:commentReference w:id="12"/>
+      </w:r>
+      <w:commentRangeEnd w:id="13"/>
+      <w:r>
+        <w:rPr>
+          <w:rFonts w:ascii="Times New Roman" w:hAnsi="Times New Roman" w:cs="Times New Roman"/>
+          <w:sz w:val="24"/>
+          <w:szCs w:val="24"/>
+          <w:highlight w:val="cyan"/>
+        </w:rPr>
+        <w:commentReference w:id="13"/>
       </w:r>
       <w:r>
         <w:rPr>
@@ -2640,6 +2583,12 @@
         <w:rPr>
           <w:rFonts w:ascii="Times New Roman" w:eastAsia="Times New Roman" w:hAnsi="Times New Roman" w:cs="Times New Roman"/>
         </w:rPr>
+        <w:t xml:space="preserve">In contrast to the macronutrients, the micronutrients were even more variable. </w:t>
+      </w:r>
+      <w:r>
+        <w:rPr>
+          <w:rFonts w:ascii="Times New Roman" w:eastAsia="Times New Roman" w:hAnsi="Times New Roman" w:cs="Times New Roman"/>
+        </w:rPr>
         <w:t>Calcium in the</w:t>
       </w:r>
       <w:r>
@@ -2784,14 +2733,14 @@
           <w:rFonts w:ascii="Times New Roman" w:hAnsi="Times New Roman" w:cs="Times New Roman"/>
         </w:rPr>
       </w:pPr>
-      <w:commentRangeStart w:id="19"/>
+      <w:commentRangeStart w:id="14"/>
       <w:r>
         <w:rPr>
           <w:rFonts w:ascii="Times New Roman" w:hAnsi="Times New Roman" w:cs="Times New Roman"/>
         </w:rPr>
         <w:t>Few</w:t>
       </w:r>
-      <w:commentRangeEnd w:id="19"/>
+      <w:commentRangeEnd w:id="14"/>
       <w:r>
         <w:rPr>
           <w:rStyle w:val="CommentReference"/>
@@ -2799,7 +2748,7 @@
           <w:color w:val="000000"/>
           <w:lang w:val="en-US"/>
         </w:rPr>
-        <w:commentReference w:id="19"/>
+        <w:commentReference w:id="14"/>
       </w:r>
       <w:r>
         <w:rPr>
@@ -3257,7 +3206,6 @@
       <w:pPr>
         <w:spacing w:line="360" w:lineRule="auto"/>
       </w:pPr>
-      <w:commentRangeStart w:id="20"/>
       <w:r>
         <w:rPr>
           <w:rFonts w:ascii="Times New Roman" w:hAnsi="Times New Roman" w:cs="Times New Roman"/>
@@ -3268,7 +3216,19 @@
         <w:rPr>
           <w:rFonts w:ascii="Times New Roman" w:hAnsi="Times New Roman" w:cs="Times New Roman"/>
         </w:rPr>
-        <w:t xml:space="preserve">rd of the global population. </w:t>
+        <w:t>rd of the global population</w:t>
+      </w:r>
+      <w:r>
+        <w:rPr>
+          <w:rFonts w:ascii="Times New Roman" w:hAnsi="Times New Roman" w:cs="Times New Roman"/>
+        </w:rPr>
+        <w:t xml:space="preserve"> (refs)</w:t>
+      </w:r>
+      <w:r>
+        <w:rPr>
+          <w:rFonts w:ascii="Times New Roman" w:hAnsi="Times New Roman" w:cs="Times New Roman"/>
+        </w:rPr>
+        <w:t xml:space="preserve">. </w:t>
       </w:r>
       <w:r>
         <w:rPr>
@@ -3280,6 +3240,12 @@
         <w:rPr>
           <w:rFonts w:ascii="Times New Roman" w:hAnsi="Times New Roman" w:cs="Times New Roman"/>
         </w:rPr>
+        <w:t xml:space="preserve">While many of these studies claim that seafood is important for food and nutrition security, they don’t consider the diversity of nutritional profiles among aquatic species. From a nutritional value perspective, not all fish are created equal. </w:t>
+      </w:r>
+      <w:r>
+        <w:rPr>
+          <w:rFonts w:ascii="Times New Roman" w:hAnsi="Times New Roman" w:cs="Times New Roman"/>
+        </w:rPr>
         <w:t>O</w:t>
       </w:r>
       <w:r>
@@ -3307,7 +3273,6 @@
         <w:t xml:space="preserve">Below we discuss these patterns of variability across functional groups and implications of these findings for dietary diversity and human health. </w:t>
       </w:r>
     </w:p>
-    <w:commentRangeEnd w:id="20"/>
     <w:p>
       <w:pPr>
         <w:pStyle w:val="normal0"/>
@@ -3318,11 +3283,740 @@
           <w:szCs w:val="24"/>
         </w:rPr>
       </w:pPr>
+    </w:p>
+    <w:p>
+      <w:pPr>
+        <w:pStyle w:val="normal0"/>
+        <w:spacing w:line="360" w:lineRule="auto"/>
+        <w:rPr>
+          <w:rFonts w:ascii="Times New Roman" w:eastAsia="Times New Roman" w:hAnsi="Times New Roman" w:cs="Times New Roman"/>
+          <w:b/>
+          <w:sz w:val="24"/>
+          <w:szCs w:val="24"/>
+        </w:rPr>
+      </w:pPr>
+      <w:r>
+        <w:rPr>
+          <w:rFonts w:ascii="Times New Roman" w:eastAsia="Times New Roman" w:hAnsi="Times New Roman" w:cs="Times New Roman"/>
+          <w:b/>
+          <w:sz w:val="24"/>
+          <w:szCs w:val="24"/>
+        </w:rPr>
+        <w:t>Variation in nutrient concentrations among aquatic taxa</w:t>
+      </w:r>
+    </w:p>
+    <w:p>
+      <w:pPr>
+        <w:pStyle w:val="normal0"/>
+        <w:spacing w:line="360" w:lineRule="auto"/>
+        <w:rPr>
+          <w:rFonts w:ascii="Times New Roman" w:eastAsia="Times New Roman" w:hAnsi="Times New Roman" w:cs="Times New Roman"/>
+          <w:sz w:val="24"/>
+          <w:szCs w:val="24"/>
+        </w:rPr>
+      </w:pPr>
+      <w:r>
+        <w:rPr>
+          <w:rFonts w:ascii="Times New Roman" w:eastAsia="Times New Roman" w:hAnsi="Times New Roman" w:cs="Times New Roman"/>
+          <w:sz w:val="24"/>
+          <w:szCs w:val="24"/>
+        </w:rPr>
+        <w:t>I</w:t>
+      </w:r>
+      <w:r>
+        <w:rPr>
+          <w:rFonts w:ascii="Times New Roman" w:eastAsia="Times New Roman" w:hAnsi="Times New Roman" w:cs="Times New Roman"/>
+          <w:sz w:val="24"/>
+          <w:szCs w:val="24"/>
+        </w:rPr>
+        <w:t>n contrast to much of the existing work on stoichiometry in fishes, which address</w:t>
+      </w:r>
+      <w:r>
+        <w:rPr>
+          <w:rFonts w:ascii="Times New Roman" w:eastAsia="Times New Roman" w:hAnsi="Times New Roman" w:cs="Times New Roman"/>
+          <w:sz w:val="24"/>
+          <w:szCs w:val="24"/>
+        </w:rPr>
+        <w:t>es</w:t>
+      </w:r>
+      <w:r>
+        <w:rPr>
+          <w:rFonts w:ascii="Times New Roman" w:eastAsia="Times New Roman" w:hAnsi="Times New Roman" w:cs="Times New Roman"/>
+          <w:sz w:val="24"/>
+          <w:szCs w:val="24"/>
+        </w:rPr>
+        <w:t xml:space="preserve"> patterns of macro</w:t>
+      </w:r>
+      <w:r>
+        <w:rPr>
+          <w:rFonts w:ascii="Times New Roman" w:eastAsia="Times New Roman" w:hAnsi="Times New Roman" w:cs="Times New Roman"/>
+          <w:sz w:val="24"/>
+          <w:szCs w:val="24"/>
+        </w:rPr>
+        <w:t>-</w:t>
+      </w:r>
+      <w:r>
+        <w:rPr>
+          <w:rFonts w:ascii="Times New Roman" w:eastAsia="Times New Roman" w:hAnsi="Times New Roman" w:cs="Times New Roman"/>
+          <w:sz w:val="24"/>
+          <w:szCs w:val="24"/>
+        </w:rPr>
+        <w:t>element and macronutrient variability</w:t>
+      </w:r>
+      <w:r>
+        <w:rPr>
+          <w:rFonts w:ascii="Times New Roman" w:eastAsia="Times New Roman" w:hAnsi="Times New Roman" w:cs="Times New Roman"/>
+          <w:sz w:val="24"/>
+          <w:szCs w:val="24"/>
+        </w:rPr>
+        <w:t xml:space="preserve"> in whole body samples</w:t>
+      </w:r>
+      <w:r>
+        <w:rPr>
+          <w:rFonts w:ascii="Times New Roman" w:eastAsia="Times New Roman" w:hAnsi="Times New Roman" w:cs="Times New Roman"/>
+          <w:sz w:val="24"/>
+          <w:szCs w:val="24"/>
+        </w:rPr>
+        <w:t xml:space="preserve">, here we </w:t>
+      </w:r>
+      <w:r>
+        <w:rPr>
+          <w:rFonts w:ascii="Times New Roman" w:eastAsia="Times New Roman" w:hAnsi="Times New Roman" w:cs="Times New Roman"/>
+          <w:sz w:val="24"/>
+          <w:szCs w:val="24"/>
+        </w:rPr>
+        <w:t>focused on</w:t>
+      </w:r>
+      <w:r>
+        <w:rPr>
+          <w:rFonts w:ascii="Times New Roman" w:eastAsia="Times New Roman" w:hAnsi="Times New Roman" w:cs="Times New Roman"/>
+          <w:sz w:val="24"/>
+          <w:szCs w:val="24"/>
+        </w:rPr>
+        <w:t xml:space="preserve"> variability in micro</w:t>
+      </w:r>
+      <w:r>
+        <w:rPr>
+          <w:rFonts w:ascii="Times New Roman" w:eastAsia="Times New Roman" w:hAnsi="Times New Roman" w:cs="Times New Roman"/>
+          <w:sz w:val="24"/>
+          <w:szCs w:val="24"/>
+        </w:rPr>
+        <w:t>-</w:t>
+      </w:r>
+      <w:r>
+        <w:rPr>
+          <w:rFonts w:ascii="Times New Roman" w:eastAsia="Times New Roman" w:hAnsi="Times New Roman" w:cs="Times New Roman"/>
+          <w:sz w:val="24"/>
+          <w:szCs w:val="24"/>
+        </w:rPr>
+        <w:t>elemental composition</w:t>
+      </w:r>
+      <w:r>
+        <w:rPr>
+          <w:rFonts w:ascii="Times New Roman" w:eastAsia="Times New Roman" w:hAnsi="Times New Roman" w:cs="Times New Roman"/>
+          <w:sz w:val="24"/>
+          <w:szCs w:val="24"/>
+        </w:rPr>
+        <w:t xml:space="preserve"> in tissues contained in the edible portion</w:t>
+      </w:r>
+      <w:r>
+        <w:rPr>
+          <w:rFonts w:ascii="Times New Roman" w:eastAsia="Times New Roman" w:hAnsi="Times New Roman" w:cs="Times New Roman"/>
+          <w:sz w:val="24"/>
+          <w:szCs w:val="24"/>
+        </w:rPr>
+        <w:t>. We found even greater levels of variability in micronutrient stoichiometry than have been documented in the literature for macro</w:t>
+      </w:r>
+      <w:r>
+        <w:rPr>
+          <w:rFonts w:ascii="Times New Roman" w:eastAsia="Times New Roman" w:hAnsi="Times New Roman" w:cs="Times New Roman"/>
+          <w:sz w:val="24"/>
+          <w:szCs w:val="24"/>
+        </w:rPr>
+        <w:t xml:space="preserve">-elements (eg C, N, and P). </w:t>
+      </w:r>
+      <w:r>
+        <w:rPr>
+          <w:rFonts w:ascii="Times New Roman" w:eastAsia="Times New Roman" w:hAnsi="Times New Roman" w:cs="Times New Roman"/>
+          <w:sz w:val="24"/>
+          <w:szCs w:val="24"/>
+        </w:rPr>
+        <w:t xml:space="preserve">In general, we found that patterns in nutrient content were less variable for the macronutrients we considered (protein and fat) than micronutrients. </w:t>
+      </w:r>
+      <w:r>
+        <w:rPr>
+          <w:rFonts w:ascii="Times New Roman" w:eastAsia="Times New Roman" w:hAnsi="Times New Roman" w:cs="Times New Roman"/>
+          <w:sz w:val="24"/>
+          <w:szCs w:val="24"/>
+          <w:highlight w:val="cyan"/>
+        </w:rPr>
+        <w:t>We found that calcium content per edible portion varied by more than 500-fold (min=2.99, max=1503.00, median=45.15 mg/100 g). Fatty acids varied by X amount. Essential microelements varied by X fold, while non-essential elements such as mercury varied by X amount</w:t>
+      </w:r>
+      <w:r>
+        <w:rPr>
+          <w:rFonts w:ascii="Times New Roman" w:eastAsia="Times New Roman" w:hAnsi="Times New Roman" w:cs="Times New Roman"/>
+          <w:sz w:val="24"/>
+          <w:szCs w:val="24"/>
+        </w:rPr>
+        <w:t xml:space="preserve">. </w:t>
+      </w:r>
+      <w:r>
+        <w:rPr>
+          <w:rFonts w:ascii="Times New Roman" w:eastAsia="Times New Roman" w:hAnsi="Times New Roman" w:cs="Times New Roman"/>
+          <w:sz w:val="24"/>
+          <w:szCs w:val="24"/>
+        </w:rPr>
+        <w:t xml:space="preserve">This finding is consistent </w:t>
+      </w:r>
+      <w:r>
+        <w:rPr>
+          <w:rFonts w:ascii="Times New Roman" w:eastAsia="Times New Roman" w:hAnsi="Times New Roman" w:cs="Times New Roman"/>
+          <w:sz w:val="24"/>
+          <w:szCs w:val="24"/>
+        </w:rPr>
+        <w:t>with expectations based on the functional roles of nutrients in organismal physiology</w:t>
+      </w:r>
+      <w:r>
+        <w:rPr>
+          <w:rFonts w:ascii="Times New Roman" w:eastAsia="Times New Roman" w:hAnsi="Times New Roman" w:cs="Times New Roman"/>
+          <w:sz w:val="24"/>
+          <w:szCs w:val="24"/>
+        </w:rPr>
+        <w:t xml:space="preserve"> and lower levels of homeostasis associated with non-essential elements</w:t>
+      </w:r>
+      <w:r>
+        <w:rPr>
+          <w:rFonts w:ascii="Times New Roman" w:eastAsia="Times New Roman" w:hAnsi="Times New Roman" w:cs="Times New Roman"/>
+          <w:sz w:val="24"/>
+          <w:szCs w:val="24"/>
+        </w:rPr>
+        <w:t xml:space="preserve"> (Karimi et al. 2006). </w:t>
+      </w:r>
+    </w:p>
+    <w:p>
+      <w:pPr>
+        <w:pStyle w:val="normal0"/>
+        <w:spacing w:line="360" w:lineRule="auto"/>
+        <w:rPr>
+          <w:rFonts w:ascii="Times New Roman" w:eastAsia="Times New Roman" w:hAnsi="Times New Roman" w:cs="Times New Roman"/>
+          <w:sz w:val="24"/>
+          <w:szCs w:val="24"/>
+        </w:rPr>
+      </w:pPr>
+    </w:p>
+    <w:p>
+      <w:pPr>
+        <w:pStyle w:val="normal0"/>
+        <w:spacing w:line="360" w:lineRule="auto"/>
+        <w:rPr>
+          <w:rFonts w:ascii="Times New Roman" w:eastAsia="Times New Roman" w:hAnsi="Times New Roman" w:cs="Times New Roman"/>
+          <w:b/>
+          <w:sz w:val="24"/>
+          <w:szCs w:val="24"/>
+        </w:rPr>
+      </w:pPr>
+      <w:r>
+        <w:rPr>
+          <w:rFonts w:ascii="Times New Roman" w:eastAsia="Times New Roman" w:hAnsi="Times New Roman" w:cs="Times New Roman"/>
+          <w:b/>
+          <w:sz w:val="24"/>
+          <w:szCs w:val="24"/>
+        </w:rPr>
+        <w:t xml:space="preserve">Human dietary practices </w:t>
+      </w:r>
+      <w:r>
+        <w:rPr>
+          <w:rFonts w:ascii="Times New Roman" w:eastAsia="Times New Roman" w:hAnsi="Times New Roman" w:cs="Times New Roman"/>
+          <w:b/>
+          <w:sz w:val="24"/>
+          <w:szCs w:val="24"/>
+        </w:rPr>
+        <w:t>influence nutritional profile</w:t>
+      </w:r>
+    </w:p>
+    <w:p>
+      <w:pPr>
+        <w:pStyle w:val="normal0"/>
+        <w:spacing w:line="360" w:lineRule="auto"/>
+        <w:rPr>
+          <w:rFonts w:ascii="Times New Roman" w:eastAsia="Times New Roman" w:hAnsi="Times New Roman" w:cs="Times New Roman"/>
+          <w:sz w:val="24"/>
+          <w:szCs w:val="24"/>
+        </w:rPr>
+      </w:pPr>
+      <w:r>
+        <w:rPr>
+          <w:rFonts w:ascii="Times New Roman" w:eastAsia="Times New Roman" w:hAnsi="Times New Roman" w:cs="Times New Roman"/>
+          <w:sz w:val="24"/>
+          <w:szCs w:val="24"/>
+        </w:rPr>
+        <w:t>The degree of variability we documented in the edible portion is substantially higher than variability documented among whole body measurements of elemental composition of fishes documented in the ecological literature. This could be due to the fact we are sampling across</w:t>
+      </w:r>
+      <w:r>
+        <w:rPr>
+          <w:rFonts w:ascii="Times New Roman" w:eastAsia="Times New Roman" w:hAnsi="Times New Roman" w:cs="Times New Roman"/>
+          <w:sz w:val="24"/>
+          <w:szCs w:val="24"/>
+        </w:rPr>
+        <w:t xml:space="preserve"> a much broader range of latitudes, habitats ad taxonomic groups</w:t>
+      </w:r>
+      <w:r>
+        <w:rPr>
+          <w:rFonts w:ascii="Times New Roman" w:eastAsia="Times New Roman" w:hAnsi="Times New Roman" w:cs="Times New Roman"/>
+          <w:sz w:val="24"/>
+          <w:szCs w:val="24"/>
+        </w:rPr>
+        <w:t xml:space="preserve">, or </w:t>
+      </w:r>
+      <w:r>
+        <w:rPr>
+          <w:rFonts w:ascii="Times New Roman" w:eastAsia="Times New Roman" w:hAnsi="Times New Roman" w:cs="Times New Roman"/>
+          <w:sz w:val="24"/>
+          <w:szCs w:val="24"/>
+        </w:rPr>
+        <w:t xml:space="preserve">because nutrient deposition is not uniform across body tissues, </w:t>
+      </w:r>
+      <w:r>
+        <w:rPr>
+          <w:rFonts w:ascii="Times New Roman" w:eastAsia="Times New Roman" w:hAnsi="Times New Roman" w:cs="Times New Roman"/>
+          <w:sz w:val="24"/>
+          <w:szCs w:val="24"/>
+        </w:rPr>
+        <w:t xml:space="preserve">and our dataset contains data only for the edible portion, which encompasses different body tissues depending on the species. </w:t>
+      </w:r>
+      <w:r>
+        <w:rPr>
+          <w:rFonts w:ascii="Times New Roman" w:eastAsia="Times New Roman" w:hAnsi="Times New Roman" w:cs="Times New Roman"/>
+          <w:sz w:val="24"/>
+          <w:szCs w:val="24"/>
+        </w:rPr>
+        <w:t>Importantly, implicit in our dataset are human dietary practices, which may influence the rel</w:t>
+      </w:r>
+      <w:r>
+        <w:rPr>
+          <w:rFonts w:ascii="Times New Roman" w:eastAsia="Times New Roman" w:hAnsi="Times New Roman" w:cs="Times New Roman"/>
+          <w:sz w:val="24"/>
+          <w:szCs w:val="24"/>
+        </w:rPr>
+        <w:t xml:space="preserve">ationship between body size, </w:t>
+      </w:r>
+      <w:r>
+        <w:rPr>
+          <w:rFonts w:ascii="Times New Roman" w:eastAsia="Times New Roman" w:hAnsi="Times New Roman" w:cs="Times New Roman"/>
+          <w:sz w:val="24"/>
+          <w:szCs w:val="24"/>
+        </w:rPr>
+        <w:t xml:space="preserve">taxonomic identity and nutritional content. </w:t>
+      </w:r>
+      <w:r>
+        <w:rPr>
+          <w:rFonts w:ascii="Times New Roman" w:eastAsia="Times New Roman" w:hAnsi="Times New Roman" w:cs="Times New Roman"/>
+          <w:sz w:val="24"/>
+          <w:szCs w:val="24"/>
+        </w:rPr>
+        <w:t>Sometimes the edible portion contains organs such as liver and skeleton, sometimes it is just muscle tissue</w:t>
+      </w:r>
+      <w:r>
+        <w:rPr>
+          <w:rFonts w:ascii="Times New Roman" w:eastAsia="Times New Roman" w:hAnsi="Times New Roman" w:cs="Times New Roman"/>
+          <w:sz w:val="24"/>
+          <w:szCs w:val="24"/>
+        </w:rPr>
+        <w:t xml:space="preserve">. </w:t>
+      </w:r>
+      <w:r>
+        <w:rPr>
+          <w:rFonts w:ascii="Times New Roman" w:eastAsia="Times New Roman" w:hAnsi="Times New Roman" w:cs="Times New Roman"/>
+          <w:sz w:val="24"/>
+          <w:szCs w:val="24"/>
+        </w:rPr>
+        <w:t xml:space="preserve">For example, for some small-bodied indigenous fishes in Cambodia, it is common to consume the entire body, including the bones and head of the fish. In contrast, for larger fishes such as carp (which are comparable in terms of habitat, trophic position and latitude), the edible portion is restricted to muscle tissue, and the concentrations of calcium, iron and zinc are substantially lower. </w:t>
+      </w:r>
+    </w:p>
+    <w:p>
+      <w:pPr>
+        <w:pStyle w:val="normal0"/>
+        <w:spacing w:line="360" w:lineRule="auto"/>
+        <w:rPr>
+          <w:rFonts w:ascii="Times New Roman" w:eastAsia="Times New Roman" w:hAnsi="Times New Roman" w:cs="Times New Roman"/>
+          <w:sz w:val="24"/>
+          <w:szCs w:val="24"/>
+        </w:rPr>
+      </w:pPr>
+    </w:p>
+    <w:p>
+      <w:pPr>
+        <w:pStyle w:val="normal0"/>
+        <w:spacing w:line="360" w:lineRule="auto"/>
+        <w:rPr>
+          <w:rFonts w:ascii="Times New Roman" w:eastAsia="Times New Roman" w:hAnsi="Times New Roman" w:cs="Times New Roman"/>
+          <w:b/>
+          <w:sz w:val="24"/>
+          <w:szCs w:val="24"/>
+        </w:rPr>
+      </w:pPr>
+      <w:r>
+        <w:rPr>
+          <w:rFonts w:ascii="Times New Roman" w:eastAsia="Times New Roman" w:hAnsi="Times New Roman" w:cs="Times New Roman"/>
+          <w:b/>
+          <w:sz w:val="24"/>
+          <w:szCs w:val="24"/>
+        </w:rPr>
+        <w:t>Nutrient variability in the context of dietary reference intakes</w:t>
+      </w:r>
+    </w:p>
+    <w:p>
+      <w:pPr>
+        <w:pStyle w:val="normal0"/>
+        <w:spacing w:line="360" w:lineRule="auto"/>
+        <w:rPr>
+          <w:rFonts w:ascii="Times New Roman" w:eastAsia="Times New Roman" w:hAnsi="Times New Roman" w:cs="Times New Roman"/>
+          <w:sz w:val="24"/>
+          <w:szCs w:val="24"/>
+        </w:rPr>
+      </w:pPr>
+      <w:r>
+        <w:rPr>
+          <w:rFonts w:ascii="Times New Roman" w:eastAsia="Times New Roman" w:hAnsi="Times New Roman" w:cs="Times New Roman"/>
+          <w:sz w:val="24"/>
+          <w:szCs w:val="24"/>
+        </w:rPr>
+        <w:t xml:space="preserve">In the context of DRI, very few species reach 25% of DRI for more than one micronutrient in a single portion. </w:t>
+      </w:r>
+      <w:r>
+        <w:rPr>
+          <w:rFonts w:ascii="Times New Roman" w:eastAsia="Times New Roman" w:hAnsi="Times New Roman" w:cs="Times New Roman"/>
+          <w:sz w:val="24"/>
+          <w:szCs w:val="24"/>
+        </w:rPr>
+        <w:t xml:space="preserve">This finding suggests that human diets must include several distinct seafood species to DRI for multiple nutrients. </w:t>
+      </w:r>
+      <w:r>
+        <w:rPr>
+          <w:rFonts w:ascii="Times New Roman" w:eastAsia="Times New Roman" w:hAnsi="Times New Roman" w:cs="Times New Roman"/>
+          <w:sz w:val="24"/>
+          <w:szCs w:val="24"/>
+        </w:rPr>
+        <w:t>For example, to reach DRI for calcium, iron and zinc, a human diet must contain on average eight distinct species. Further, s</w:t>
+      </w:r>
+      <w:r>
+        <w:rPr>
+          <w:rFonts w:ascii="Times New Roman" w:eastAsia="Times New Roman" w:hAnsi="Times New Roman" w:cs="Times New Roman"/>
+          <w:sz w:val="24"/>
+          <w:szCs w:val="24"/>
+        </w:rPr>
+        <w:t>ome groups were more likely to r</w:t>
+      </w:r>
+      <w:r>
+        <w:rPr>
+          <w:rFonts w:ascii="Times New Roman" w:eastAsia="Times New Roman" w:hAnsi="Times New Roman" w:cs="Times New Roman"/>
+          <w:sz w:val="24"/>
+          <w:szCs w:val="24"/>
+        </w:rPr>
+        <w:t>each DRI targets. For example, 80</w:t>
+      </w:r>
+      <w:r>
+        <w:rPr>
+          <w:rFonts w:ascii="Times New Roman" w:eastAsia="Times New Roman" w:hAnsi="Times New Roman" w:cs="Times New Roman"/>
+          <w:sz w:val="24"/>
+          <w:szCs w:val="24"/>
+        </w:rPr>
+        <w:t xml:space="preserve">% of the molluscs reached </w:t>
+      </w:r>
+      <w:r>
+        <w:rPr>
+          <w:rFonts w:ascii="Times New Roman" w:eastAsia="Times New Roman" w:hAnsi="Times New Roman" w:cs="Times New Roman"/>
+          <w:sz w:val="24"/>
+          <w:szCs w:val="24"/>
+        </w:rPr>
+        <w:t xml:space="preserve">at least one </w:t>
+      </w:r>
+      <w:r>
+        <w:rPr>
+          <w:rFonts w:ascii="Times New Roman" w:eastAsia="Times New Roman" w:hAnsi="Times New Roman" w:cs="Times New Roman"/>
+          <w:sz w:val="24"/>
+          <w:szCs w:val="24"/>
+        </w:rPr>
+        <w:t xml:space="preserve">DRI </w:t>
+      </w:r>
+      <w:r>
+        <w:rPr>
+          <w:rFonts w:ascii="Times New Roman" w:eastAsia="Times New Roman" w:hAnsi="Times New Roman" w:cs="Times New Roman"/>
+          <w:sz w:val="24"/>
+          <w:szCs w:val="24"/>
+        </w:rPr>
+        <w:t>target while only 25%</w:t>
+      </w:r>
+      <w:r>
+        <w:rPr>
+          <w:rFonts w:ascii="Times New Roman" w:eastAsia="Times New Roman" w:hAnsi="Times New Roman" w:cs="Times New Roman"/>
+          <w:sz w:val="24"/>
+          <w:szCs w:val="24"/>
+        </w:rPr>
+        <w:t xml:space="preserve"> percent of the finfish reached </w:t>
+      </w:r>
+      <w:r>
+        <w:rPr>
+          <w:rFonts w:ascii="Times New Roman" w:eastAsia="Times New Roman" w:hAnsi="Times New Roman" w:cs="Times New Roman"/>
+          <w:sz w:val="24"/>
+          <w:szCs w:val="24"/>
+        </w:rPr>
+        <w:t>at least one DRI target</w:t>
+      </w:r>
+      <w:r>
+        <w:rPr>
+          <w:rFonts w:ascii="Times New Roman" w:eastAsia="Times New Roman" w:hAnsi="Times New Roman" w:cs="Times New Roman"/>
+          <w:sz w:val="24"/>
+          <w:szCs w:val="24"/>
+        </w:rPr>
+        <w:t xml:space="preserve">. </w:t>
+      </w:r>
+      <w:r>
+        <w:rPr>
+          <w:rFonts w:ascii="Times New Roman" w:eastAsia="Times New Roman" w:hAnsi="Times New Roman" w:cs="Times New Roman"/>
+          <w:sz w:val="24"/>
+          <w:szCs w:val="24"/>
+        </w:rPr>
+        <w:t xml:space="preserve">Thus, if molluscs are not included in the diet, the number of species required to reach the calcium, iron and zinc DRIs rises to 22 species. </w:t>
+      </w:r>
+      <w:r>
+        <w:rPr>
+          <w:rFonts w:ascii="Times New Roman" w:eastAsia="Times New Roman" w:hAnsi="Times New Roman" w:cs="Times New Roman"/>
+          <w:sz w:val="24"/>
+          <w:szCs w:val="24"/>
+        </w:rPr>
+        <w:t>In contrast to the micronutrients, t</w:t>
+      </w:r>
+      <w:r>
+        <w:rPr>
+          <w:rFonts w:ascii="Times New Roman" w:eastAsia="Times New Roman" w:hAnsi="Times New Roman" w:cs="Times New Roman"/>
+          <w:sz w:val="24"/>
+          <w:szCs w:val="24"/>
+        </w:rPr>
+        <w:t>here is a much higher level of functional redundancy for macronutrients</w:t>
+      </w:r>
+      <w:r>
+        <w:rPr>
+          <w:rFonts w:ascii="Times New Roman" w:eastAsia="Times New Roman" w:hAnsi="Times New Roman" w:cs="Times New Roman"/>
+          <w:sz w:val="24"/>
+          <w:szCs w:val="24"/>
+        </w:rPr>
+        <w:t xml:space="preserve">. The DRI for protein was reached in almost all species in our dataset. In contrast, the DRIs for the micronutrients, calcium, iron and zinc were reached by 22%-39% of species. </w:t>
+      </w:r>
+    </w:p>
+    <w:p>
+      <w:pPr>
+        <w:pStyle w:val="normal0"/>
+        <w:spacing w:line="360" w:lineRule="auto"/>
+        <w:rPr>
+          <w:rFonts w:ascii="Times New Roman" w:eastAsia="Times New Roman" w:hAnsi="Times New Roman" w:cs="Times New Roman"/>
+          <w:sz w:val="24"/>
+          <w:szCs w:val="24"/>
+        </w:rPr>
+      </w:pPr>
+      <w:r>
+        <w:rPr>
+          <w:rFonts w:ascii="Times New Roman" w:eastAsia="Times New Roman" w:hAnsi="Times New Roman" w:cs="Times New Roman"/>
+          <w:sz w:val="24"/>
+          <w:szCs w:val="24"/>
+        </w:rPr>
+        <w:t xml:space="preserve">As a result, </w:t>
+      </w:r>
+      <w:r>
+        <w:rPr>
+          <w:rFonts w:ascii="Times New Roman" w:eastAsia="Times New Roman" w:hAnsi="Times New Roman" w:cs="Times New Roman"/>
+          <w:sz w:val="24"/>
+          <w:szCs w:val="24"/>
+        </w:rPr>
+        <w:t xml:space="preserve">the contribution of species diversity to the likelihood of reaching DRIs is greater for micronutrients than macronutrients. Given that the role of fish in combating nutritional deficiencies may be even more important for </w:t>
+      </w:r>
+      <w:r>
+        <w:rPr>
+          <w:rFonts w:ascii="Times New Roman" w:eastAsia="Times New Roman" w:hAnsi="Times New Roman" w:cs="Times New Roman"/>
+          <w:sz w:val="24"/>
+          <w:szCs w:val="24"/>
+        </w:rPr>
+        <w:t xml:space="preserve">essential micronutrients </w:t>
+      </w:r>
+      <w:r>
+        <w:rPr>
+          <w:rFonts w:ascii="Times New Roman" w:eastAsia="Times New Roman" w:hAnsi="Times New Roman" w:cs="Times New Roman"/>
+          <w:sz w:val="24"/>
+          <w:szCs w:val="24"/>
+        </w:rPr>
+        <w:t xml:space="preserve">than </w:t>
+      </w:r>
+      <w:r>
+        <w:rPr>
+          <w:rFonts w:ascii="Times New Roman" w:eastAsia="Times New Roman" w:hAnsi="Times New Roman" w:cs="Times New Roman"/>
+          <w:sz w:val="24"/>
+          <w:szCs w:val="24"/>
+        </w:rPr>
+        <w:t>protein (Allison et al. 2007)</w:t>
+      </w:r>
+      <w:r>
+        <w:rPr>
+          <w:rFonts w:ascii="Times New Roman" w:eastAsia="Times New Roman" w:hAnsi="Times New Roman" w:cs="Times New Roman"/>
+          <w:sz w:val="24"/>
+          <w:szCs w:val="24"/>
+        </w:rPr>
+        <w:t xml:space="preserve">, species diversity in human diets may be </w:t>
+      </w:r>
+      <w:r>
+        <w:rPr>
+          <w:rFonts w:ascii="Times New Roman" w:eastAsia="Times New Roman" w:hAnsi="Times New Roman" w:cs="Times New Roman"/>
+          <w:sz w:val="24"/>
+          <w:szCs w:val="24"/>
+        </w:rPr>
+        <w:t>particularly important to the</w:t>
+      </w:r>
+      <w:r>
+        <w:rPr>
+          <w:rFonts w:ascii="Times New Roman" w:eastAsia="Times New Roman" w:hAnsi="Times New Roman" w:cs="Times New Roman"/>
+          <w:sz w:val="24"/>
+          <w:szCs w:val="24"/>
+        </w:rPr>
+        <w:t xml:space="preserve"> health benefits provided by seafood assemblages</w:t>
+      </w:r>
+      <w:r>
+        <w:rPr>
+          <w:rFonts w:ascii="Times New Roman" w:eastAsia="Times New Roman" w:hAnsi="Times New Roman" w:cs="Times New Roman"/>
+          <w:sz w:val="24"/>
+          <w:szCs w:val="24"/>
+        </w:rPr>
+        <w:t xml:space="preserve">.  </w:t>
+      </w:r>
+    </w:p>
+    <w:p>
+      <w:pPr>
+        <w:pStyle w:val="normal0"/>
+        <w:spacing w:line="360" w:lineRule="auto"/>
+        <w:rPr>
+          <w:rFonts w:ascii="Times New Roman" w:eastAsia="Times New Roman" w:hAnsi="Times New Roman" w:cs="Times New Roman"/>
+          <w:sz w:val="24"/>
+          <w:szCs w:val="24"/>
+        </w:rPr>
+      </w:pPr>
+    </w:p>
+    <w:p>
+      <w:pPr>
+        <w:pStyle w:val="normal0"/>
+        <w:spacing w:line="360" w:lineRule="auto"/>
+        <w:rPr>
+          <w:rFonts w:ascii="Times New Roman" w:eastAsia="Times New Roman" w:hAnsi="Times New Roman" w:cs="Times New Roman"/>
+          <w:b/>
+          <w:sz w:val="24"/>
+          <w:szCs w:val="24"/>
+        </w:rPr>
+      </w:pPr>
+      <w:commentRangeStart w:id="15"/>
+      <w:r>
+        <w:rPr>
+          <w:rFonts w:ascii="Times New Roman" w:eastAsia="Times New Roman" w:hAnsi="Times New Roman" w:cs="Times New Roman"/>
+          <w:b/>
+          <w:sz w:val="24"/>
+          <w:szCs w:val="24"/>
+        </w:rPr>
+        <w:t>Implications</w:t>
+      </w:r>
+      <w:commentRangeEnd w:id="15"/>
       <w:r>
         <w:rPr>
           <w:rStyle w:val="CommentReference"/>
         </w:rPr>
-        <w:commentReference w:id="20"/>
+        <w:commentReference w:id="15"/>
+      </w:r>
+      <w:r>
+        <w:rPr>
+          <w:rFonts w:ascii="Times New Roman" w:eastAsia="Times New Roman" w:hAnsi="Times New Roman" w:cs="Times New Roman"/>
+          <w:b/>
+          <w:sz w:val="24"/>
+          <w:szCs w:val="24"/>
+        </w:rPr>
+        <w:t xml:space="preserve"> of anthropogenic impacts on nutritional benefits from aquatic ecosystems</w:t>
+      </w:r>
+    </w:p>
+    <w:p>
+      <w:pPr>
+        <w:pStyle w:val="Normal1"/>
+        <w:spacing w:line="360" w:lineRule="auto"/>
+        <w:rPr>
+          <w:rFonts w:ascii="Times New Roman" w:eastAsia="Times New Roman" w:hAnsi="Times New Roman" w:cs="Times New Roman"/>
+          <w:sz w:val="24"/>
+          <w:szCs w:val="24"/>
+        </w:rPr>
+      </w:pPr>
+      <w:r>
+        <w:rPr>
+          <w:rFonts w:ascii="Times New Roman" w:eastAsia="Times New Roman" w:hAnsi="Times New Roman" w:cs="Times New Roman"/>
+          <w:sz w:val="24"/>
+          <w:szCs w:val="24"/>
+        </w:rPr>
+        <w:t xml:space="preserve">Identifying the axes that influence nutrient content of aquatic taxa reveals that the supply of some nutrients might be more vulnerable to </w:t>
+      </w:r>
+      <w:r>
+        <w:rPr>
+          <w:rFonts w:ascii="Times New Roman" w:eastAsia="Times New Roman" w:hAnsi="Times New Roman" w:cs="Times New Roman"/>
+          <w:sz w:val="24"/>
+          <w:szCs w:val="24"/>
+        </w:rPr>
+        <w:t xml:space="preserve">stressors such as </w:t>
+      </w:r>
+      <w:r>
+        <w:rPr>
+          <w:rFonts w:ascii="Times New Roman" w:eastAsia="Times New Roman" w:hAnsi="Times New Roman" w:cs="Times New Roman"/>
+          <w:sz w:val="24"/>
+          <w:szCs w:val="24"/>
+        </w:rPr>
+        <w:t xml:space="preserve">climate </w:t>
+      </w:r>
+      <w:r>
+        <w:rPr>
+          <w:rFonts w:ascii="Times New Roman" w:eastAsia="Times New Roman" w:hAnsi="Times New Roman" w:cs="Times New Roman"/>
+          <w:sz w:val="24"/>
+          <w:szCs w:val="24"/>
+        </w:rPr>
+        <w:t xml:space="preserve">change or overfishing. For example, </w:t>
+      </w:r>
+      <w:r>
+        <w:rPr>
+          <w:rFonts w:ascii="Times New Roman" w:eastAsia="Times New Roman" w:hAnsi="Times New Roman" w:cs="Times New Roman"/>
+          <w:sz w:val="24"/>
+          <w:szCs w:val="24"/>
+        </w:rPr>
+        <w:t>XX percent of the species</w:t>
+      </w:r>
+      <w:r>
+        <w:rPr>
+          <w:rFonts w:ascii="Times New Roman" w:eastAsia="Times New Roman" w:hAnsi="Times New Roman" w:cs="Times New Roman"/>
+          <w:sz w:val="24"/>
+          <w:szCs w:val="24"/>
+        </w:rPr>
+        <w:t xml:space="preserve"> in the dataset that reached </w:t>
+      </w:r>
+      <w:r>
+        <w:rPr>
+          <w:rFonts w:ascii="Times New Roman" w:eastAsia="Times New Roman" w:hAnsi="Times New Roman" w:cs="Times New Roman"/>
+          <w:sz w:val="24"/>
+          <w:szCs w:val="24"/>
+        </w:rPr>
+        <w:t xml:space="preserve">of iron and zinc </w:t>
+      </w:r>
+      <w:r>
+        <w:rPr>
+          <w:rFonts w:ascii="Times New Roman" w:eastAsia="Times New Roman" w:hAnsi="Times New Roman" w:cs="Times New Roman"/>
+          <w:sz w:val="24"/>
+          <w:szCs w:val="24"/>
+        </w:rPr>
+        <w:t xml:space="preserve">DRIs </w:t>
+      </w:r>
+      <w:r>
+        <w:rPr>
+          <w:rFonts w:ascii="Times New Roman" w:eastAsia="Times New Roman" w:hAnsi="Times New Roman" w:cs="Times New Roman"/>
+          <w:sz w:val="24"/>
+          <w:szCs w:val="24"/>
+        </w:rPr>
+        <w:t xml:space="preserve">were of XX size and or XX taxonomic group. </w:t>
       </w:r>
     </w:p>
     <w:p>
@@ -3331,20 +4025,10 @@
         <w:spacing w:line="360" w:lineRule="auto"/>
         <w:rPr>
           <w:rFonts w:ascii="Times New Roman" w:eastAsia="Times New Roman" w:hAnsi="Times New Roman" w:cs="Times New Roman"/>
-          <w:b/>
-          <w:sz w:val="24"/>
-          <w:szCs w:val="24"/>
-        </w:rPr>
-      </w:pPr>
-      <w:r>
-        <w:rPr>
-          <w:rFonts w:ascii="Times New Roman" w:eastAsia="Times New Roman" w:hAnsi="Times New Roman" w:cs="Times New Roman"/>
-          <w:b/>
-          <w:sz w:val="24"/>
-          <w:szCs w:val="24"/>
-        </w:rPr>
-        <w:t>Variation in nutrient concentrations among aquatic taxa</w:t>
-      </w:r>
+          <w:sz w:val="24"/>
+          <w:szCs w:val="24"/>
+        </w:rPr>
+      </w:pPr>
     </w:p>
     <w:p>
       <w:pPr>
@@ -3362,176 +4046,7 @@
           <w:sz w:val="24"/>
           <w:szCs w:val="24"/>
         </w:rPr>
-        <w:t>I</w:t>
-      </w:r>
-      <w:r>
-        <w:rPr>
-          <w:rFonts w:ascii="Times New Roman" w:eastAsia="Times New Roman" w:hAnsi="Times New Roman" w:cs="Times New Roman"/>
-          <w:sz w:val="24"/>
-          <w:szCs w:val="24"/>
-        </w:rPr>
-        <w:t>n contrast to much of the existing work on stoichiometry in fishes, which address</w:t>
-      </w:r>
-      <w:r>
-        <w:rPr>
-          <w:rFonts w:ascii="Times New Roman" w:eastAsia="Times New Roman" w:hAnsi="Times New Roman" w:cs="Times New Roman"/>
-          <w:sz w:val="24"/>
-          <w:szCs w:val="24"/>
-        </w:rPr>
-        <w:t>es</w:t>
-      </w:r>
-      <w:r>
-        <w:rPr>
-          <w:rFonts w:ascii="Times New Roman" w:eastAsia="Times New Roman" w:hAnsi="Times New Roman" w:cs="Times New Roman"/>
-          <w:sz w:val="24"/>
-          <w:szCs w:val="24"/>
-        </w:rPr>
-        <w:t xml:space="preserve"> patterns of macro</w:t>
-      </w:r>
-      <w:r>
-        <w:rPr>
-          <w:rFonts w:ascii="Times New Roman" w:eastAsia="Times New Roman" w:hAnsi="Times New Roman" w:cs="Times New Roman"/>
-          <w:sz w:val="24"/>
-          <w:szCs w:val="24"/>
-        </w:rPr>
-        <w:t>-</w:t>
-      </w:r>
-      <w:r>
-        <w:rPr>
-          <w:rFonts w:ascii="Times New Roman" w:eastAsia="Times New Roman" w:hAnsi="Times New Roman" w:cs="Times New Roman"/>
-          <w:sz w:val="24"/>
-          <w:szCs w:val="24"/>
-        </w:rPr>
-        <w:t>element and macronutrient variability</w:t>
-      </w:r>
-      <w:r>
-        <w:rPr>
-          <w:rFonts w:ascii="Times New Roman" w:eastAsia="Times New Roman" w:hAnsi="Times New Roman" w:cs="Times New Roman"/>
-          <w:sz w:val="24"/>
-          <w:szCs w:val="24"/>
-        </w:rPr>
-        <w:t xml:space="preserve"> in whole body samples</w:t>
-      </w:r>
-      <w:r>
-        <w:rPr>
-          <w:rFonts w:ascii="Times New Roman" w:eastAsia="Times New Roman" w:hAnsi="Times New Roman" w:cs="Times New Roman"/>
-          <w:sz w:val="24"/>
-          <w:szCs w:val="24"/>
-        </w:rPr>
-        <w:t xml:space="preserve">, here we </w:t>
-      </w:r>
-      <w:r>
-        <w:rPr>
-          <w:rFonts w:ascii="Times New Roman" w:eastAsia="Times New Roman" w:hAnsi="Times New Roman" w:cs="Times New Roman"/>
-          <w:sz w:val="24"/>
-          <w:szCs w:val="24"/>
-        </w:rPr>
-        <w:t>focused on</w:t>
-      </w:r>
-      <w:r>
-        <w:rPr>
-          <w:rFonts w:ascii="Times New Roman" w:eastAsia="Times New Roman" w:hAnsi="Times New Roman" w:cs="Times New Roman"/>
-          <w:sz w:val="24"/>
-          <w:szCs w:val="24"/>
-        </w:rPr>
-        <w:t xml:space="preserve"> variability in micro</w:t>
-      </w:r>
-      <w:r>
-        <w:rPr>
-          <w:rFonts w:ascii="Times New Roman" w:eastAsia="Times New Roman" w:hAnsi="Times New Roman" w:cs="Times New Roman"/>
-          <w:sz w:val="24"/>
-          <w:szCs w:val="24"/>
-        </w:rPr>
-        <w:t>-</w:t>
-      </w:r>
-      <w:r>
-        <w:rPr>
-          <w:rFonts w:ascii="Times New Roman" w:eastAsia="Times New Roman" w:hAnsi="Times New Roman" w:cs="Times New Roman"/>
-          <w:sz w:val="24"/>
-          <w:szCs w:val="24"/>
-        </w:rPr>
-        <w:t>elemental composition</w:t>
-      </w:r>
-      <w:r>
-        <w:rPr>
-          <w:rFonts w:ascii="Times New Roman" w:eastAsia="Times New Roman" w:hAnsi="Times New Roman" w:cs="Times New Roman"/>
-          <w:sz w:val="24"/>
-          <w:szCs w:val="24"/>
-        </w:rPr>
-        <w:t xml:space="preserve"> in tissues contained in the edible portion</w:t>
-      </w:r>
-      <w:r>
-        <w:rPr>
-          <w:rFonts w:ascii="Times New Roman" w:eastAsia="Times New Roman" w:hAnsi="Times New Roman" w:cs="Times New Roman"/>
-          <w:sz w:val="24"/>
-          <w:szCs w:val="24"/>
-        </w:rPr>
-        <w:t>. We found even greater levels of variability in micronutrient stoichiometry than have been documented in the literature for macro</w:t>
-      </w:r>
-      <w:r>
-        <w:rPr>
-          <w:rFonts w:ascii="Times New Roman" w:eastAsia="Times New Roman" w:hAnsi="Times New Roman" w:cs="Times New Roman"/>
-          <w:sz w:val="24"/>
-          <w:szCs w:val="24"/>
-        </w:rPr>
-        <w:t xml:space="preserve">-elements (eg C, N, and P). </w:t>
-      </w:r>
-      <w:r>
-        <w:rPr>
-          <w:rFonts w:ascii="Times New Roman" w:eastAsia="Times New Roman" w:hAnsi="Times New Roman" w:cs="Times New Roman"/>
-          <w:sz w:val="24"/>
-          <w:szCs w:val="24"/>
-        </w:rPr>
-        <w:t xml:space="preserve">In general, we found that patterns in nutrient content were less variable for the macronutrients we considered (protein and fat) than micronutrients. </w:t>
-      </w:r>
-      <w:r>
-        <w:rPr>
-          <w:rFonts w:ascii="Times New Roman" w:eastAsia="Times New Roman" w:hAnsi="Times New Roman" w:cs="Times New Roman"/>
-          <w:sz w:val="24"/>
-          <w:szCs w:val="24"/>
-          <w:highlight w:val="cyan"/>
-        </w:rPr>
-        <w:t>We found that calcium content per edible portion varied by more than 500-fold (min=2.99, max=1503.00, median=45.15 mg/100 g). Fatty acids varied by X amount. Essential microelements varied by X fold, while non-essential elements such as mercury varied by X amount</w:t>
-      </w:r>
-      <w:r>
-        <w:rPr>
-          <w:rFonts w:ascii="Times New Roman" w:eastAsia="Times New Roman" w:hAnsi="Times New Roman" w:cs="Times New Roman"/>
-          <w:sz w:val="24"/>
-          <w:szCs w:val="24"/>
-        </w:rPr>
-        <w:t xml:space="preserve">. </w:t>
-      </w:r>
-      <w:r>
-        <w:rPr>
-          <w:rFonts w:ascii="Times New Roman" w:eastAsia="Times New Roman" w:hAnsi="Times New Roman" w:cs="Times New Roman"/>
-          <w:sz w:val="24"/>
-          <w:szCs w:val="24"/>
-        </w:rPr>
-        <w:t xml:space="preserve">This finding is consistent </w:t>
-      </w:r>
-      <w:r>
-        <w:rPr>
-          <w:rFonts w:ascii="Times New Roman" w:eastAsia="Times New Roman" w:hAnsi="Times New Roman" w:cs="Times New Roman"/>
-          <w:sz w:val="24"/>
-          <w:szCs w:val="24"/>
-        </w:rPr>
-        <w:t>with expectations based on the functional roles of nutrients in organismal physiology</w:t>
-      </w:r>
-      <w:r>
-        <w:rPr>
-          <w:rFonts w:ascii="Times New Roman" w:eastAsia="Times New Roman" w:hAnsi="Times New Roman" w:cs="Times New Roman"/>
-          <w:sz w:val="24"/>
-          <w:szCs w:val="24"/>
-        </w:rPr>
-        <w:t xml:space="preserve"> and lower levels of homeostasis associated with non-essential elements</w:t>
-      </w:r>
-      <w:r>
-        <w:rPr>
-          <w:rFonts w:ascii="Times New Roman" w:eastAsia="Times New Roman" w:hAnsi="Times New Roman" w:cs="Times New Roman"/>
-          <w:sz w:val="24"/>
-          <w:szCs w:val="24"/>
-        </w:rPr>
-        <w:t xml:space="preserve"> (Karimi et al. 2006). </w:t>
+        <w:t>In conclusion, this study provides the first global assessment of patterns in nutrient content of aquatic species. Our results reveal that not all fish species are equally nutritionally value to humans and that increasing the number of seafood species in the human diet will increase the likelihood of reaching a broad range of nutritional benefits.</w:t>
       </w:r>
     </w:p>
     <w:p>
@@ -3555,6 +4070,14 @@
           <w:szCs w:val="24"/>
         </w:rPr>
       </w:pPr>
+      <w:r>
+        <w:rPr>
+          <w:rFonts w:ascii="Times New Roman" w:eastAsia="Times New Roman" w:hAnsi="Times New Roman" w:cs="Times New Roman"/>
+          <w:sz w:val="24"/>
+          <w:szCs w:val="24"/>
+        </w:rPr>
+        <w:t>THE END.</w:t>
+      </w:r>
     </w:p>
     <w:p>
       <w:pPr>
@@ -3562,638 +4085,21 @@
         <w:spacing w:line="360" w:lineRule="auto"/>
         <w:rPr>
           <w:rFonts w:ascii="Times New Roman" w:eastAsia="Times New Roman" w:hAnsi="Times New Roman" w:cs="Times New Roman"/>
-          <w:b/>
-          <w:sz w:val="24"/>
-          <w:szCs w:val="24"/>
-        </w:rPr>
-      </w:pPr>
-      <w:r>
-        <w:rPr>
-          <w:rFonts w:ascii="Times New Roman" w:eastAsia="Times New Roman" w:hAnsi="Times New Roman" w:cs="Times New Roman"/>
-          <w:b/>
-          <w:sz w:val="24"/>
-          <w:szCs w:val="24"/>
-        </w:rPr>
-        <w:t xml:space="preserve">Human dietary practices </w:t>
-      </w:r>
-      <w:r>
-        <w:rPr>
-          <w:rFonts w:ascii="Times New Roman" w:eastAsia="Times New Roman" w:hAnsi="Times New Roman" w:cs="Times New Roman"/>
-          <w:b/>
-          <w:sz w:val="24"/>
-          <w:szCs w:val="24"/>
-        </w:rPr>
-        <w:t>influence nutritional profile</w:t>
-      </w:r>
-    </w:p>
-    <w:p>
-      <w:pPr>
-        <w:pStyle w:val="normal0"/>
-        <w:spacing w:line="360" w:lineRule="auto"/>
-        <w:rPr>
-          <w:rFonts w:ascii="Times New Roman" w:eastAsia="Times New Roman" w:hAnsi="Times New Roman" w:cs="Times New Roman"/>
-          <w:sz w:val="24"/>
-          <w:szCs w:val="24"/>
-        </w:rPr>
-      </w:pPr>
-    </w:p>
-    <w:p>
-      <w:pPr>
-        <w:pStyle w:val="normal0"/>
-        <w:spacing w:line="360" w:lineRule="auto"/>
-        <w:rPr>
-          <w:rFonts w:ascii="Times New Roman" w:eastAsia="Times New Roman" w:hAnsi="Times New Roman" w:cs="Times New Roman"/>
-          <w:sz w:val="24"/>
-          <w:szCs w:val="24"/>
-        </w:rPr>
-      </w:pPr>
-      <w:r>
-        <w:rPr>
-          <w:rFonts w:ascii="Times New Roman" w:eastAsia="Times New Roman" w:hAnsi="Times New Roman" w:cs="Times New Roman"/>
-          <w:sz w:val="24"/>
-          <w:szCs w:val="24"/>
-        </w:rPr>
-        <w:t>The degree of variability we documented in the edible portion is substantially higher than variability documented among whole body measurements of elemental composition of fishes documented in the ecological literature. This could be due to the fact we are sampling across</w:t>
-      </w:r>
-      <w:r>
-        <w:rPr>
-          <w:rFonts w:ascii="Times New Roman" w:eastAsia="Times New Roman" w:hAnsi="Times New Roman" w:cs="Times New Roman"/>
-          <w:sz w:val="24"/>
-          <w:szCs w:val="24"/>
-        </w:rPr>
-        <w:t xml:space="preserve"> a much broader range of latitudes, habitats ad taxonomic groups</w:t>
-      </w:r>
-      <w:r>
-        <w:rPr>
-          <w:rFonts w:ascii="Times New Roman" w:eastAsia="Times New Roman" w:hAnsi="Times New Roman" w:cs="Times New Roman"/>
-          <w:sz w:val="24"/>
-          <w:szCs w:val="24"/>
-        </w:rPr>
-        <w:t xml:space="preserve">, or </w:t>
-      </w:r>
-      <w:r>
-        <w:rPr>
-          <w:rFonts w:ascii="Times New Roman" w:eastAsia="Times New Roman" w:hAnsi="Times New Roman" w:cs="Times New Roman"/>
-          <w:sz w:val="24"/>
-          <w:szCs w:val="24"/>
-        </w:rPr>
-        <w:t xml:space="preserve">because nutrient deposition is not uniform across body tissues, </w:t>
-      </w:r>
-      <w:r>
-        <w:rPr>
-          <w:rFonts w:ascii="Times New Roman" w:eastAsia="Times New Roman" w:hAnsi="Times New Roman" w:cs="Times New Roman"/>
-          <w:sz w:val="24"/>
-          <w:szCs w:val="24"/>
-        </w:rPr>
-        <w:t xml:space="preserve">and our dataset contains data only for the edible portion, which encompasses different body tissues depending on the species. </w:t>
-      </w:r>
-      <w:r>
-        <w:rPr>
-          <w:rFonts w:ascii="Times New Roman" w:eastAsia="Times New Roman" w:hAnsi="Times New Roman" w:cs="Times New Roman"/>
-          <w:sz w:val="24"/>
-          <w:szCs w:val="24"/>
-        </w:rPr>
-        <w:t>Importantly, implicit in our dataset are human dietary practices, which may influence the rel</w:t>
-      </w:r>
-      <w:r>
-        <w:rPr>
-          <w:rFonts w:ascii="Times New Roman" w:eastAsia="Times New Roman" w:hAnsi="Times New Roman" w:cs="Times New Roman"/>
-          <w:sz w:val="24"/>
-          <w:szCs w:val="24"/>
-        </w:rPr>
-        <w:t xml:space="preserve">ationship between body size, </w:t>
-      </w:r>
-      <w:r>
-        <w:rPr>
-          <w:rFonts w:ascii="Times New Roman" w:eastAsia="Times New Roman" w:hAnsi="Times New Roman" w:cs="Times New Roman"/>
-          <w:sz w:val="24"/>
-          <w:szCs w:val="24"/>
-        </w:rPr>
-        <w:t xml:space="preserve">taxonomic identity and nutritional content. </w:t>
-      </w:r>
-      <w:r>
-        <w:rPr>
-          <w:rFonts w:ascii="Times New Roman" w:eastAsia="Times New Roman" w:hAnsi="Times New Roman" w:cs="Times New Roman"/>
-          <w:sz w:val="24"/>
-          <w:szCs w:val="24"/>
-        </w:rPr>
-        <w:t>Sometimes the edible portion contains organs such as liver and skeleton, sometimes it is just muscle tissue</w:t>
-      </w:r>
-      <w:r>
-        <w:rPr>
-          <w:rFonts w:ascii="Times New Roman" w:eastAsia="Times New Roman" w:hAnsi="Times New Roman" w:cs="Times New Roman"/>
-          <w:sz w:val="24"/>
-          <w:szCs w:val="24"/>
-        </w:rPr>
-        <w:t xml:space="preserve">. </w:t>
-      </w:r>
-      <w:r>
-        <w:rPr>
-          <w:rFonts w:ascii="Times New Roman" w:eastAsia="Times New Roman" w:hAnsi="Times New Roman" w:cs="Times New Roman"/>
-          <w:sz w:val="24"/>
-          <w:szCs w:val="24"/>
-        </w:rPr>
-        <w:t xml:space="preserve">For example, for some small-bodied indigenous fishes in Cambodia, it is common to consume the entire body, including the bones and head of the fish. In contrast, for larger fishes such as carp (which are comparable in terms of habitat, trophic position and latitude), the edible portion is restricted to muscle tissue, and the concentrations of calcium, iron and zinc are substantially lower. </w:t>
-      </w:r>
-    </w:p>
-    <w:p>
-      <w:pPr>
-        <w:pStyle w:val="normal0"/>
-        <w:spacing w:line="360" w:lineRule="auto"/>
-        <w:rPr>
-          <w:rFonts w:ascii="Times New Roman" w:eastAsia="Times New Roman" w:hAnsi="Times New Roman" w:cs="Times New Roman"/>
-          <w:sz w:val="24"/>
-          <w:szCs w:val="24"/>
-        </w:rPr>
-      </w:pPr>
-    </w:p>
-    <w:p>
-      <w:pPr>
-        <w:pStyle w:val="normal0"/>
-        <w:spacing w:line="360" w:lineRule="auto"/>
-        <w:rPr>
-          <w:rFonts w:ascii="Times New Roman" w:eastAsia="Times New Roman" w:hAnsi="Times New Roman" w:cs="Times New Roman"/>
-          <w:b/>
-          <w:sz w:val="24"/>
-          <w:szCs w:val="24"/>
-        </w:rPr>
-      </w:pPr>
-      <w:r>
-        <w:rPr>
-          <w:rFonts w:ascii="Times New Roman" w:eastAsia="Times New Roman" w:hAnsi="Times New Roman" w:cs="Times New Roman"/>
-          <w:b/>
-          <w:sz w:val="24"/>
-          <w:szCs w:val="24"/>
-        </w:rPr>
-        <w:t>Nutrient variability in the context of dietary reference intakes</w:t>
-      </w:r>
-    </w:p>
-    <w:p>
-      <w:pPr>
-        <w:pStyle w:val="normal0"/>
-        <w:spacing w:line="360" w:lineRule="auto"/>
-        <w:rPr>
-          <w:rFonts w:ascii="Times New Roman" w:eastAsia="Times New Roman" w:hAnsi="Times New Roman" w:cs="Times New Roman"/>
-          <w:sz w:val="24"/>
-          <w:szCs w:val="24"/>
-        </w:rPr>
-      </w:pPr>
-      <w:r>
-        <w:rPr>
-          <w:rFonts w:ascii="Times New Roman" w:eastAsia="Times New Roman" w:hAnsi="Times New Roman" w:cs="Times New Roman"/>
-          <w:sz w:val="24"/>
-          <w:szCs w:val="24"/>
-        </w:rPr>
-        <w:t xml:space="preserve">In the context of DRI, very few species reach 25% of DRI for more than one micronutrient in a single portion. </w:t>
-      </w:r>
-      <w:r>
-        <w:rPr>
-          <w:rFonts w:ascii="Times New Roman" w:eastAsia="Times New Roman" w:hAnsi="Times New Roman" w:cs="Times New Roman"/>
-          <w:sz w:val="24"/>
-          <w:szCs w:val="24"/>
-        </w:rPr>
-        <w:t xml:space="preserve">This finding suggests that human diets must include several distinct seafood species to DRI for multiple nutrients. </w:t>
-      </w:r>
-      <w:r>
-        <w:rPr>
-          <w:rFonts w:ascii="Times New Roman" w:eastAsia="Times New Roman" w:hAnsi="Times New Roman" w:cs="Times New Roman"/>
-          <w:sz w:val="24"/>
-          <w:szCs w:val="24"/>
-        </w:rPr>
-        <w:t>For example, to reach DRI for calcium, iron and zinc, a human diet must contain on average eight distinct species. Further, s</w:t>
-      </w:r>
-      <w:r>
-        <w:rPr>
-          <w:rFonts w:ascii="Times New Roman" w:eastAsia="Times New Roman" w:hAnsi="Times New Roman" w:cs="Times New Roman"/>
-          <w:sz w:val="24"/>
-          <w:szCs w:val="24"/>
-        </w:rPr>
-        <w:t>ome groups were more likely to r</w:t>
-      </w:r>
-      <w:r>
-        <w:rPr>
-          <w:rFonts w:ascii="Times New Roman" w:eastAsia="Times New Roman" w:hAnsi="Times New Roman" w:cs="Times New Roman"/>
-          <w:sz w:val="24"/>
-          <w:szCs w:val="24"/>
-        </w:rPr>
-        <w:t>each DRI targets. For example, 80</w:t>
-      </w:r>
-      <w:r>
-        <w:rPr>
-          <w:rFonts w:ascii="Times New Roman" w:eastAsia="Times New Roman" w:hAnsi="Times New Roman" w:cs="Times New Roman"/>
-          <w:sz w:val="24"/>
-          <w:szCs w:val="24"/>
-        </w:rPr>
-        <w:t xml:space="preserve">% of the molluscs reached </w:t>
-      </w:r>
-      <w:r>
-        <w:rPr>
-          <w:rFonts w:ascii="Times New Roman" w:eastAsia="Times New Roman" w:hAnsi="Times New Roman" w:cs="Times New Roman"/>
-          <w:sz w:val="24"/>
-          <w:szCs w:val="24"/>
-        </w:rPr>
-        <w:t xml:space="preserve">at least one </w:t>
-      </w:r>
-      <w:r>
-        <w:rPr>
-          <w:rFonts w:ascii="Times New Roman" w:eastAsia="Times New Roman" w:hAnsi="Times New Roman" w:cs="Times New Roman"/>
-          <w:sz w:val="24"/>
-          <w:szCs w:val="24"/>
-        </w:rPr>
-        <w:t xml:space="preserve">DRI </w:t>
-      </w:r>
-      <w:r>
-        <w:rPr>
-          <w:rFonts w:ascii="Times New Roman" w:eastAsia="Times New Roman" w:hAnsi="Times New Roman" w:cs="Times New Roman"/>
-          <w:sz w:val="24"/>
-          <w:szCs w:val="24"/>
-        </w:rPr>
-        <w:t>target while only 25%</w:t>
-      </w:r>
-      <w:r>
-        <w:rPr>
-          <w:rFonts w:ascii="Times New Roman" w:eastAsia="Times New Roman" w:hAnsi="Times New Roman" w:cs="Times New Roman"/>
-          <w:sz w:val="24"/>
-          <w:szCs w:val="24"/>
-        </w:rPr>
-        <w:t xml:space="preserve"> percent of the finfish reached </w:t>
-      </w:r>
-      <w:r>
-        <w:rPr>
-          <w:rFonts w:ascii="Times New Roman" w:eastAsia="Times New Roman" w:hAnsi="Times New Roman" w:cs="Times New Roman"/>
-          <w:sz w:val="24"/>
-          <w:szCs w:val="24"/>
-        </w:rPr>
-        <w:t>at least one DRI target</w:t>
-      </w:r>
-      <w:r>
-        <w:rPr>
-          <w:rFonts w:ascii="Times New Roman" w:eastAsia="Times New Roman" w:hAnsi="Times New Roman" w:cs="Times New Roman"/>
-          <w:sz w:val="24"/>
-          <w:szCs w:val="24"/>
-        </w:rPr>
-        <w:t xml:space="preserve">. </w:t>
-      </w:r>
-      <w:r>
-        <w:rPr>
-          <w:rFonts w:ascii="Times New Roman" w:eastAsia="Times New Roman" w:hAnsi="Times New Roman" w:cs="Times New Roman"/>
-          <w:sz w:val="24"/>
-          <w:szCs w:val="24"/>
-        </w:rPr>
-        <w:t xml:space="preserve">Thus, if molluscs are not included in the diet, the number of species required to reach the calcium, iron and zinc DRIs rises to 22 species. </w:t>
-      </w:r>
-      <w:r>
-        <w:rPr>
-          <w:rFonts w:ascii="Times New Roman" w:eastAsia="Times New Roman" w:hAnsi="Times New Roman" w:cs="Times New Roman"/>
-          <w:sz w:val="24"/>
-          <w:szCs w:val="24"/>
-        </w:rPr>
-        <w:t>In contrast to the micronutrients, t</w:t>
-      </w:r>
-      <w:r>
-        <w:rPr>
-          <w:rFonts w:ascii="Times New Roman" w:eastAsia="Times New Roman" w:hAnsi="Times New Roman" w:cs="Times New Roman"/>
-          <w:sz w:val="24"/>
-          <w:szCs w:val="24"/>
-        </w:rPr>
-        <w:t>here is a much higher level of functional redundancy for macronutrients</w:t>
-      </w:r>
-      <w:r>
-        <w:rPr>
-          <w:rFonts w:ascii="Times New Roman" w:eastAsia="Times New Roman" w:hAnsi="Times New Roman" w:cs="Times New Roman"/>
-          <w:sz w:val="24"/>
-          <w:szCs w:val="24"/>
-        </w:rPr>
-        <w:t xml:space="preserve">. The DRI for protein was reached in almost all species in our dataset. In contrast, the DRIs for the micronutrients, calcium, iron and zinc were reached by 22%-39% of species. </w:t>
-      </w:r>
-    </w:p>
-    <w:p>
-      <w:pPr>
-        <w:pStyle w:val="normal0"/>
-        <w:spacing w:line="360" w:lineRule="auto"/>
-        <w:rPr>
-          <w:rFonts w:ascii="Times New Roman" w:eastAsia="Times New Roman" w:hAnsi="Times New Roman" w:cs="Times New Roman"/>
-          <w:sz w:val="24"/>
-          <w:szCs w:val="24"/>
-        </w:rPr>
-      </w:pPr>
-      <w:r>
-        <w:rPr>
-          <w:rFonts w:ascii="Times New Roman" w:eastAsia="Times New Roman" w:hAnsi="Times New Roman" w:cs="Times New Roman"/>
-          <w:sz w:val="24"/>
-          <w:szCs w:val="24"/>
-        </w:rPr>
-        <w:t xml:space="preserve">As a result, </w:t>
-      </w:r>
-      <w:r>
-        <w:rPr>
-          <w:rFonts w:ascii="Times New Roman" w:eastAsia="Times New Roman" w:hAnsi="Times New Roman" w:cs="Times New Roman"/>
-          <w:sz w:val="24"/>
-          <w:szCs w:val="24"/>
-        </w:rPr>
-        <w:t xml:space="preserve">the contribution of species diversity to the likelihood of reaching DRIs is greater for micronutrients than macronutrients. Given that the role of fish in combating nutritional deficiencies may be even more important for </w:t>
-      </w:r>
-      <w:r>
-        <w:rPr>
-          <w:rFonts w:ascii="Times New Roman" w:eastAsia="Times New Roman" w:hAnsi="Times New Roman" w:cs="Times New Roman"/>
-          <w:sz w:val="24"/>
-          <w:szCs w:val="24"/>
-        </w:rPr>
-        <w:t xml:space="preserve">essential micronutrients </w:t>
-      </w:r>
-      <w:r>
-        <w:rPr>
-          <w:rFonts w:ascii="Times New Roman" w:eastAsia="Times New Roman" w:hAnsi="Times New Roman" w:cs="Times New Roman"/>
-          <w:sz w:val="24"/>
-          <w:szCs w:val="24"/>
-        </w:rPr>
-        <w:t xml:space="preserve">than </w:t>
-      </w:r>
-      <w:r>
-        <w:rPr>
-          <w:rFonts w:ascii="Times New Roman" w:eastAsia="Times New Roman" w:hAnsi="Times New Roman" w:cs="Times New Roman"/>
-          <w:sz w:val="24"/>
-          <w:szCs w:val="24"/>
-        </w:rPr>
-        <w:t>protein (Allison et al. 2007)</w:t>
-      </w:r>
-      <w:r>
-        <w:rPr>
-          <w:rFonts w:ascii="Times New Roman" w:eastAsia="Times New Roman" w:hAnsi="Times New Roman" w:cs="Times New Roman"/>
-          <w:sz w:val="24"/>
-          <w:szCs w:val="24"/>
-        </w:rPr>
-        <w:t xml:space="preserve">, species diversity in human diets may be </w:t>
-      </w:r>
-      <w:r>
-        <w:rPr>
-          <w:rFonts w:ascii="Times New Roman" w:eastAsia="Times New Roman" w:hAnsi="Times New Roman" w:cs="Times New Roman"/>
-          <w:sz w:val="24"/>
-          <w:szCs w:val="24"/>
-        </w:rPr>
-        <w:t>particularly important to the</w:t>
-      </w:r>
-      <w:r>
-        <w:rPr>
-          <w:rFonts w:ascii="Times New Roman" w:eastAsia="Times New Roman" w:hAnsi="Times New Roman" w:cs="Times New Roman"/>
-          <w:sz w:val="24"/>
-          <w:szCs w:val="24"/>
-        </w:rPr>
-        <w:t xml:space="preserve"> health benefits provided by seafood assemblages</w:t>
-      </w:r>
-      <w:r>
-        <w:rPr>
-          <w:rFonts w:ascii="Times New Roman" w:eastAsia="Times New Roman" w:hAnsi="Times New Roman" w:cs="Times New Roman"/>
-          <w:sz w:val="24"/>
-          <w:szCs w:val="24"/>
-        </w:rPr>
-        <w:t xml:space="preserve">.  </w:t>
-      </w:r>
-    </w:p>
-    <w:p>
-      <w:pPr>
-        <w:pStyle w:val="normal0"/>
-        <w:spacing w:line="360" w:lineRule="auto"/>
-        <w:rPr>
-          <w:rFonts w:ascii="Times New Roman" w:eastAsia="Times New Roman" w:hAnsi="Times New Roman" w:cs="Times New Roman"/>
-          <w:sz w:val="24"/>
-          <w:szCs w:val="24"/>
-        </w:rPr>
-      </w:pPr>
-    </w:p>
-    <w:p>
-      <w:pPr>
-        <w:pStyle w:val="normal0"/>
-        <w:spacing w:line="360" w:lineRule="auto"/>
-        <w:rPr>
-          <w:rFonts w:ascii="Times New Roman" w:eastAsia="Times New Roman" w:hAnsi="Times New Roman" w:cs="Times New Roman"/>
-          <w:b/>
-          <w:sz w:val="24"/>
-          <w:szCs w:val="24"/>
-        </w:rPr>
-      </w:pPr>
-      <w:commentRangeStart w:id="21"/>
-      <w:r>
-        <w:rPr>
-          <w:rFonts w:ascii="Times New Roman" w:eastAsia="Times New Roman" w:hAnsi="Times New Roman" w:cs="Times New Roman"/>
-          <w:b/>
-          <w:sz w:val="24"/>
-          <w:szCs w:val="24"/>
-        </w:rPr>
-        <w:t>Implications</w:t>
-      </w:r>
-      <w:commentRangeEnd w:id="21"/>
-      <w:r>
-        <w:rPr>
-          <w:rStyle w:val="CommentReference"/>
-        </w:rPr>
-        <w:commentReference w:id="21"/>
-      </w:r>
-      <w:r>
-        <w:rPr>
-          <w:rFonts w:ascii="Times New Roman" w:eastAsia="Times New Roman" w:hAnsi="Times New Roman" w:cs="Times New Roman"/>
-          <w:b/>
-          <w:sz w:val="24"/>
-          <w:szCs w:val="24"/>
-        </w:rPr>
-        <w:t xml:space="preserve"> of anthropogenic impacts on nutritional benefits from aquatic ecosystems</w:t>
-      </w:r>
-    </w:p>
-    <w:p>
-      <w:pPr>
-        <w:pStyle w:val="Normal1"/>
-        <w:spacing w:line="360" w:lineRule="auto"/>
-        <w:rPr>
-          <w:rFonts w:ascii="Times New Roman" w:eastAsia="Times New Roman" w:hAnsi="Times New Roman" w:cs="Times New Roman"/>
-          <w:sz w:val="24"/>
-          <w:szCs w:val="24"/>
-        </w:rPr>
-      </w:pPr>
-      <w:r>
-        <w:rPr>
-          <w:rFonts w:ascii="Times New Roman" w:eastAsia="Times New Roman" w:hAnsi="Times New Roman" w:cs="Times New Roman"/>
-          <w:sz w:val="24"/>
-          <w:szCs w:val="24"/>
-        </w:rPr>
-        <w:t xml:space="preserve">Identifying the axes that influence nutrient content of aquatic taxa reveals that the supply of some nutrients might be more vulnerable to </w:t>
-      </w:r>
-      <w:r>
-        <w:rPr>
-          <w:rFonts w:ascii="Times New Roman" w:eastAsia="Times New Roman" w:hAnsi="Times New Roman" w:cs="Times New Roman"/>
-          <w:sz w:val="24"/>
-          <w:szCs w:val="24"/>
-        </w:rPr>
-        <w:t xml:space="preserve">stressors such as </w:t>
-      </w:r>
-      <w:r>
-        <w:rPr>
-          <w:rFonts w:ascii="Times New Roman" w:eastAsia="Times New Roman" w:hAnsi="Times New Roman" w:cs="Times New Roman"/>
-          <w:sz w:val="24"/>
-          <w:szCs w:val="24"/>
-        </w:rPr>
-        <w:t xml:space="preserve">climate </w:t>
-      </w:r>
-      <w:r>
-        <w:rPr>
-          <w:rFonts w:ascii="Times New Roman" w:eastAsia="Times New Roman" w:hAnsi="Times New Roman" w:cs="Times New Roman"/>
-          <w:sz w:val="24"/>
-          <w:szCs w:val="24"/>
-        </w:rPr>
-        <w:t xml:space="preserve">change or overfishing. For example, </w:t>
-      </w:r>
-      <w:r>
-        <w:rPr>
-          <w:rFonts w:ascii="Times New Roman" w:eastAsia="Times New Roman" w:hAnsi="Times New Roman" w:cs="Times New Roman"/>
-          <w:sz w:val="24"/>
-          <w:szCs w:val="24"/>
-        </w:rPr>
-        <w:t>XX percent of the species</w:t>
-      </w:r>
-      <w:r>
-        <w:rPr>
-          <w:rFonts w:ascii="Times New Roman" w:eastAsia="Times New Roman" w:hAnsi="Times New Roman" w:cs="Times New Roman"/>
-          <w:sz w:val="24"/>
-          <w:szCs w:val="24"/>
-        </w:rPr>
-        <w:t xml:space="preserve"> in the dataset that reached </w:t>
-      </w:r>
-      <w:r>
-        <w:rPr>
-          <w:rFonts w:ascii="Times New Roman" w:eastAsia="Times New Roman" w:hAnsi="Times New Roman" w:cs="Times New Roman"/>
-          <w:sz w:val="24"/>
-          <w:szCs w:val="24"/>
-        </w:rPr>
-        <w:t xml:space="preserve">of iron and zinc </w:t>
-      </w:r>
-      <w:r>
-        <w:rPr>
-          <w:rFonts w:ascii="Times New Roman" w:eastAsia="Times New Roman" w:hAnsi="Times New Roman" w:cs="Times New Roman"/>
-          <w:sz w:val="24"/>
-          <w:szCs w:val="24"/>
-        </w:rPr>
-        <w:t xml:space="preserve">DRIs </w:t>
-      </w:r>
-      <w:r>
-        <w:rPr>
-          <w:rFonts w:ascii="Times New Roman" w:eastAsia="Times New Roman" w:hAnsi="Times New Roman" w:cs="Times New Roman"/>
-          <w:sz w:val="24"/>
-          <w:szCs w:val="24"/>
-        </w:rPr>
-        <w:t xml:space="preserve">were of XX size and or XX taxonomic group. </w:t>
-      </w:r>
-    </w:p>
-    <w:p>
-      <w:pPr>
-        <w:pStyle w:val="normal0"/>
-        <w:spacing w:line="360" w:lineRule="auto"/>
-        <w:rPr>
-          <w:rFonts w:ascii="Times New Roman" w:eastAsia="Times New Roman" w:hAnsi="Times New Roman" w:cs="Times New Roman"/>
-          <w:sz w:val="24"/>
-          <w:szCs w:val="24"/>
-        </w:rPr>
-      </w:pPr>
-    </w:p>
-    <w:p>
-      <w:pPr>
-        <w:pStyle w:val="normal0"/>
-        <w:spacing w:line="360" w:lineRule="auto"/>
-        <w:rPr>
-          <w:rFonts w:ascii="Times New Roman" w:eastAsia="Times New Roman" w:hAnsi="Times New Roman" w:cs="Times New Roman"/>
-          <w:sz w:val="24"/>
-          <w:szCs w:val="24"/>
-        </w:rPr>
-      </w:pPr>
-      <w:r>
-        <w:rPr>
-          <w:rFonts w:ascii="Times New Roman" w:eastAsia="Times New Roman" w:hAnsi="Times New Roman" w:cs="Times New Roman"/>
-          <w:sz w:val="24"/>
-          <w:szCs w:val="24"/>
-        </w:rPr>
-        <w:t>In conclusion, this study provides the first global assessment of patterns in nutrient content of aquatic species. Our results reveal that not all fish species are equally nutritionally value to humans and that increasing the number of seafood species in the human diet will increase the likelihood of reaching a broad range of nutritional benefits.</w:t>
-      </w:r>
-    </w:p>
-    <w:p>
-      <w:pPr>
-        <w:pStyle w:val="normal0"/>
-        <w:spacing w:line="360" w:lineRule="auto"/>
-        <w:rPr>
-          <w:rFonts w:ascii="Times New Roman" w:eastAsia="Times New Roman" w:hAnsi="Times New Roman" w:cs="Times New Roman"/>
-          <w:sz w:val="24"/>
-          <w:szCs w:val="24"/>
-        </w:rPr>
-      </w:pPr>
-    </w:p>
-    <w:p>
-      <w:pPr>
-        <w:pStyle w:val="normal0"/>
-        <w:spacing w:line="360" w:lineRule="auto"/>
-        <w:rPr>
-          <w:rFonts w:ascii="Times New Roman" w:eastAsia="Times New Roman" w:hAnsi="Times New Roman" w:cs="Times New Roman"/>
-          <w:sz w:val="24"/>
-          <w:szCs w:val="24"/>
-        </w:rPr>
-      </w:pPr>
-      <w:r>
-        <w:rPr>
-          <w:rFonts w:ascii="Times New Roman" w:eastAsia="Times New Roman" w:hAnsi="Times New Roman" w:cs="Times New Roman"/>
-          <w:sz w:val="24"/>
-          <w:szCs w:val="24"/>
-        </w:rPr>
-        <w:t>THE END.</w:t>
-      </w:r>
-    </w:p>
-    <w:p>
-      <w:pPr>
-        <w:pStyle w:val="normal0"/>
-        <w:spacing w:line="360" w:lineRule="auto"/>
-        <w:rPr>
-          <w:rFonts w:ascii="Times New Roman" w:eastAsia="Times New Roman" w:hAnsi="Times New Roman" w:cs="Times New Roman"/>
-          <w:sz w:val="24"/>
-          <w:szCs w:val="24"/>
-        </w:rPr>
-      </w:pPr>
-    </w:p>
-    <w:p>
-      <w:pPr>
-        <w:pStyle w:val="normal0"/>
-        <w:spacing w:line="360" w:lineRule="auto"/>
-        <w:rPr>
-          <w:rFonts w:ascii="Times New Roman" w:eastAsia="Times New Roman" w:hAnsi="Times New Roman" w:cs="Times New Roman"/>
-          <w:sz w:val="24"/>
-          <w:szCs w:val="24"/>
-        </w:rPr>
-      </w:pPr>
-    </w:p>
-    <w:p>
-      <w:pPr>
-        <w:pStyle w:val="normal0"/>
-        <w:spacing w:line="360" w:lineRule="auto"/>
-        <w:rPr>
-          <w:rFonts w:ascii="Times New Roman" w:eastAsia="Times New Roman" w:hAnsi="Times New Roman" w:cs="Times New Roman"/>
-          <w:sz w:val="24"/>
-          <w:szCs w:val="24"/>
-        </w:rPr>
-      </w:pPr>
-    </w:p>
-    <w:p>
-      <w:pPr>
-        <w:pStyle w:val="normal0"/>
-        <w:spacing w:line="360" w:lineRule="auto"/>
-        <w:rPr>
-          <w:rFonts w:ascii="Times New Roman" w:eastAsia="Times New Roman" w:hAnsi="Times New Roman" w:cs="Times New Roman"/>
-          <w:sz w:val="24"/>
-          <w:szCs w:val="24"/>
-        </w:rPr>
-      </w:pPr>
-    </w:p>
-    <w:p>
-      <w:pPr>
-        <w:spacing w:line="360" w:lineRule="auto"/>
-        <w:rPr>
-          <w:rFonts w:ascii="Times New Roman" w:hAnsi="Times New Roman" w:cs="Times New Roman"/>
-          <w:b/>
-        </w:rPr>
-      </w:pPr>
+          <w:sz w:val="24"/>
+          <w:szCs w:val="24"/>
+        </w:rPr>
+      </w:pPr>
+    </w:p>
+    <w:p>
+      <w:pPr>
+        <w:spacing w:line="360" w:lineRule="auto"/>
+        <w:rPr>
+          <w:rFonts w:ascii="Times New Roman" w:hAnsi="Times New Roman" w:cs="Times New Roman"/>
+          <w:b/>
+        </w:rPr>
+      </w:pPr>
+      <w:bookmarkStart w:id="16" w:name="_GoBack"/>
+      <w:bookmarkEnd w:id="16"/>
       <w:r>
         <w:rPr>
           <w:rFonts w:ascii="Times New Roman" w:hAnsi="Times New Roman" w:cs="Times New Roman"/>
@@ -5111,6 +5017,22 @@
 
 <file path=word/comments.xml><?xml version="1.0" encoding="utf-8"?>
 <w:comments xmlns:wpc="http://schemas.microsoft.com/office/word/2010/wordprocessingCanvas" xmlns:mo="http://schemas.microsoft.com/office/mac/office/2008/main" xmlns:mc="http://schemas.openxmlformats.org/markup-compatibility/2006" xmlns:mv="urn:schemas-microsoft-com:mac:vml" xmlns:o="urn:schemas-microsoft-com:office:office" xmlns:r="http://schemas.openxmlformats.org/officeDocument/2006/relationships" xmlns:m="http://schemas.openxmlformats.org/officeDocument/2006/math" xmlns:v="urn:schemas-microsoft-com:vml" xmlns:wp14="http://schemas.microsoft.com/office/word/2010/wordprocessingDrawing" xmlns:wp="http://schemas.openxmlformats.org/drawingml/2006/wordprocessingDrawing" xmlns:w10="urn:schemas-microsoft-com:office:word" xmlns:w="http://schemas.openxmlformats.org/wordprocessingml/2006/main" xmlns:w14="http://schemas.microsoft.com/office/word/2010/wordml" xmlns:wpg="http://schemas.microsoft.com/office/word/2010/wordprocessingGroup" xmlns:wpi="http://schemas.microsoft.com/office/word/2010/wordprocessingInk" xmlns:wne="http://schemas.microsoft.com/office/word/2006/wordml" xmlns:wps="http://schemas.microsoft.com/office/word/2010/wordprocessingShape" mc:Ignorable="w14 wp14">
+  <w:comment w:id="0" w:author="Arielle Bernhardt" w:date="2016-01-21T14:55:00Z" w:initials="AB">
+    <w:p>
+      <w:pPr>
+        <w:pStyle w:val="CommentText"/>
+      </w:pPr>
+      <w:r>
+        <w:rPr>
+          <w:rStyle w:val="CommentReference"/>
+        </w:rPr>
+        <w:annotationRef/>
+      </w:r>
+      <w:r>
+        <w:t>Don’t forget  to fill this in</w:t>
+      </w:r>
+    </w:p>
+  </w:comment>
   <w:comment w:id="1" w:author="Arielle Bernhardt" w:date="2016-01-21T14:55:00Z" w:initials="AB">
     <w:p>
       <w:pPr>
@@ -5123,11 +5045,11 @@
         <w:annotationRef/>
       </w:r>
       <w:r>
-        <w:t>Don’t forget  to fill this in</w:t>
+        <w:t>Should  you give context to what part of the world? Or, if  everywhere, say  everywhere? Is this  supposed to refer  equally to freshwater/ not  freshwater fish?</w:t>
       </w:r>
     </w:p>
   </w:comment>
-  <w:comment w:id="2" w:author="Arielle Bernhardt" w:date="2016-01-21T14:55:00Z" w:initials="AB">
+  <w:comment w:id="2" w:author="Joey Bernhardt" w:date="2016-01-21T14:55:00Z" w:initials="JB">
     <w:p>
       <w:pPr>
         <w:pStyle w:val="CommentText"/>
@@ -5139,11 +5061,11 @@
         <w:annotationRef/>
       </w:r>
       <w:r>
-        <w:t>Should  you give context to what part of the world? Or, if  everywhere, say  everywhere? Is this  supposed to refer  equally to freshwater/ not  freshwater fish?</w:t>
+        <w:t xml:space="preserve">This hypothesis is a little weak. I’ll see if I can strengthen it. </w:t>
       </w:r>
     </w:p>
   </w:comment>
-  <w:comment w:id="3" w:author="Arielle Bernhardt" w:date="2016-01-21T14:55:00Z" w:initials="AB">
+  <w:comment w:id="3" w:author="Joey Bernhardt" w:date="2016-01-21T14:55:00Z" w:initials="JB">
     <w:p>
       <w:pPr>
         <w:pStyle w:val="CommentText"/>
@@ -5155,11 +5077,11 @@
         <w:annotationRef/>
       </w:r>
       <w:r>
-        <w:t>Isn’t this  saying the same thing  as the sentence  above?</w:t>
+        <w:t>Ok definitely need to fins a better way to phrase this.</w:t>
       </w:r>
     </w:p>
   </w:comment>
-  <w:comment w:id="4" w:author="Arielle Bernhardt" w:date="2016-01-21T14:55:00Z" w:initials="AB">
+  <w:comment w:id="4" w:author="Joey Bernhardt" w:date="2016-01-21T14:55:00Z" w:initials="JB">
     <w:p>
       <w:pPr>
         <w:pStyle w:val="CommentText"/>
@@ -5171,7 +5093,7 @@
         <w:annotationRef/>
       </w:r>
       <w:r>
-        <w:t>This is the first time you are mentioning food security, yes? Why? It feels out of place—I thought the argument was about human well-being (which is related to food security  yes),  but about more immediate concerns? Or if this is key, maybe it should be mentioned in the abstract?</w:t>
+        <w:t>OBVI, this section needs to be re-worked and updated will all the new multivariate methods I’ve added</w:t>
       </w:r>
     </w:p>
   </w:comment>
@@ -5187,91 +5109,11 @@
         <w:annotationRef/>
       </w:r>
       <w:r>
-        <w:t xml:space="preserve">This hypothesis is a little weak. I’ll see if I can strengthen it. </w:t>
+        <w:t>From older version of paper, not sure this is so relevant here.</w:t>
       </w:r>
     </w:p>
   </w:comment>
-  <w:comment w:id="6" w:author="Joey Bernhardt" w:date="2016-01-21T14:55:00Z" w:initials="JB">
-    <w:p>
-      <w:pPr>
-        <w:pStyle w:val="CommentText"/>
-      </w:pPr>
-      <w:r>
-        <w:rPr>
-          <w:rStyle w:val="CommentReference"/>
-        </w:rPr>
-        <w:annotationRef/>
-      </w:r>
-      <w:r>
-        <w:t>Ok definitely need to fins a better way to phrase this.</w:t>
-      </w:r>
-    </w:p>
-  </w:comment>
-  <w:comment w:id="7" w:author="Joey Bernhardt" w:date="2016-01-21T14:55:00Z" w:initials="JB">
-    <w:p>
-      <w:pPr>
-        <w:pStyle w:val="CommentText"/>
-      </w:pPr>
-      <w:r>
-        <w:rPr>
-          <w:rStyle w:val="CommentReference"/>
-        </w:rPr>
-        <w:annotationRef/>
-      </w:r>
-      <w:r>
-        <w:t>OBVI, this section needs to be re-worked and updated will all the new multivariate methods I’ve added</w:t>
-      </w:r>
-    </w:p>
-  </w:comment>
-  <w:comment w:id="8" w:author="Arielle Bernhardt" w:date="2016-01-21T14:55:00Z" w:initials="AB">
-    <w:p>
-      <w:pPr>
-        <w:pStyle w:val="CommentText"/>
-      </w:pPr>
-      <w:r>
-        <w:rPr>
-          <w:rStyle w:val="CommentReference"/>
-        </w:rPr>
-        <w:annotationRef/>
-      </w:r>
-      <w:r>
-        <w:t>Just  say we  document, not aimed to document?</w:t>
-      </w:r>
-    </w:p>
-  </w:comment>
-  <w:comment w:id="9" w:author="Arielle Bernhardt" w:date="2016-01-21T14:55:00Z" w:initials="AB">
-    <w:p>
-      <w:pPr>
-        <w:pStyle w:val="CommentText"/>
-      </w:pPr>
-      <w:r>
-        <w:rPr>
-          <w:rStyle w:val="CommentReference"/>
-        </w:rPr>
-        <w:annotationRef/>
-      </w:r>
-      <w:r>
-        <w:t>`This phrasing seems a little odd—the “this variation” is referring to the  nutrient  variation?</w:t>
-      </w:r>
-    </w:p>
-  </w:comment>
-  <w:comment w:id="10" w:author="Joey Bernhardt" w:date="2016-01-21T14:55:00Z" w:initials="JB">
-    <w:p>
-      <w:pPr>
-        <w:pStyle w:val="CommentText"/>
-      </w:pPr>
-      <w:r>
-        <w:rPr>
-          <w:rStyle w:val="CommentReference"/>
-        </w:rPr>
-        <w:annotationRef/>
-      </w:r>
-      <w:r>
-        <w:t>From older version of paper, not sure this is so relevant here.</w:t>
-      </w:r>
-    </w:p>
-  </w:comment>
-  <w:comment w:id="12" w:author="Mary O'Connor" w:date="2016-01-21T14:55:00Z" w:initials="">
+  <w:comment w:id="7" w:author="Mary O'Connor" w:date="2016-01-21T14:55:00Z" w:initials="">
     <w:p>
       <w:pPr>
         <w:pStyle w:val="normal0"/>
@@ -5283,7 +5125,7 @@
       </w:r>
     </w:p>
   </w:comment>
-  <w:comment w:id="13" w:author="Joey Bernhardt" w:date="2016-01-21T14:55:00Z" w:initials="JB">
+  <w:comment w:id="8" w:author="Joey Bernhardt" w:date="2016-01-21T14:55:00Z" w:initials="JB">
     <w:p>
       <w:pPr>
         <w:pStyle w:val="CommentText"/>
@@ -5299,7 +5141,7 @@
       </w:r>
     </w:p>
   </w:comment>
-  <w:comment w:id="14" w:author="Arielle Bernhardt" w:date="2016-01-21T14:55:00Z" w:initials="AB">
+  <w:comment w:id="9" w:author="Arielle Bernhardt" w:date="2016-01-21T14:55:00Z" w:initials="AB">
     <w:p>
       <w:pPr>
         <w:pStyle w:val="CommentText"/>
@@ -5315,7 +5157,7 @@
       </w:r>
     </w:p>
   </w:comment>
-  <w:comment w:id="16" w:author="Joey Bernhardt" w:date="2016-01-21T14:55:00Z" w:initials="JB">
+  <w:comment w:id="11" w:author="Joey Bernhardt" w:date="2016-01-21T14:55:00Z" w:initials="JB">
     <w:p>
       <w:pPr>
         <w:pStyle w:val="CommentText"/>
@@ -5331,7 +5173,7 @@
       </w:r>
     </w:p>
   </w:comment>
-  <w:comment w:id="17" w:author="Mary O'Connor" w:date="2016-01-21T14:55:00Z" w:initials="">
+  <w:comment w:id="12" w:author="Mary O'Connor" w:date="2016-01-21T14:55:00Z" w:initials="">
     <w:p>
       <w:pPr>
         <w:pStyle w:val="normal0"/>
@@ -5343,7 +5185,7 @@
       </w:r>
     </w:p>
   </w:comment>
-  <w:comment w:id="18" w:author="Joey Bernhardt" w:date="2016-01-21T14:55:00Z" w:initials="">
+  <w:comment w:id="13" w:author="Joey Bernhardt" w:date="2016-01-21T14:55:00Z" w:initials="">
     <w:p>
       <w:pPr>
         <w:pStyle w:val="normal0"/>
@@ -5355,7 +5197,7 @@
       </w:r>
     </w:p>
   </w:comment>
-  <w:comment w:id="19" w:author="Joey Bernhardt" w:date="2016-01-21T16:13:00Z" w:initials="JB">
+  <w:comment w:id="14" w:author="Joey Bernhardt" w:date="2016-01-21T16:13:00Z" w:initials="JB">
     <w:p>
       <w:pPr>
         <w:spacing w:line="360" w:lineRule="auto"/>
@@ -5404,23 +5246,7 @@
       </w:pPr>
     </w:p>
   </w:comment>
-  <w:comment w:id="20" w:author="Joey Bernhardt" w:date="2016-01-21T14:55:00Z" w:initials="JB">
-    <w:p>
-      <w:pPr>
-        <w:pStyle w:val="CommentText"/>
-      </w:pPr>
-      <w:r>
-        <w:rPr>
-          <w:rStyle w:val="CommentReference"/>
-        </w:rPr>
-        <w:annotationRef/>
-      </w:r>
-      <w:r>
-        <w:t>Signposting the major results.</w:t>
-      </w:r>
-    </w:p>
-  </w:comment>
-  <w:comment w:id="21" w:author="Joey Bernhardt" w:date="2016-01-21T14:55:00Z" w:initials="JB">
+  <w:comment w:id="15" w:author="Joey Bernhardt" w:date="2016-01-21T14:55:00Z" w:initials="JB">
     <w:p>
       <w:pPr>
         <w:pStyle w:val="normal0"/>
@@ -5628,7 +5454,7 @@
         <w:rStyle w:val="PageNumber"/>
         <w:noProof/>
       </w:rPr>
-      <w:t>1</w:t>
+      <w:t>12</w:t>
     </w:r>
     <w:r>
       <w:rPr>
@@ -7514,7 +7340,7 @@
 </file>
 
 <file path=customXml/itemProps1.xml><?xml version="1.0" encoding="utf-8"?>
-<ds:datastoreItem xmlns:ds="http://schemas.openxmlformats.org/officeDocument/2006/customXml" ds:itemID="{C048B06B-FCE6-AC4B-BD21-BF1448A39014}">
+<ds:datastoreItem xmlns:ds="http://schemas.openxmlformats.org/officeDocument/2006/customXml" ds:itemID="{FAF422E5-DA8A-A341-BC74-67CED5F0A816}">
   <ds:schemaRefs>
     <ds:schemaRef ds:uri="http://schemas.openxmlformats.org/officeDocument/2006/bibliography"/>
   </ds:schemaRefs>

</xml_diff>

<commit_message>
updates to figures and trait analysis script
</commit_message>
<xml_diff>
--- a/writing/Nutritional_diversity_draft.docx
+++ b/writing/Nutritional_diversity_draft.docx
@@ -3048,33 +3048,11 @@
         <w:spacing w:line="360" w:lineRule="auto"/>
         <w:rPr>
           <w:rFonts w:ascii="Times New Roman" w:hAnsi="Times New Roman" w:cs="Times New Roman"/>
-        </w:rPr>
-      </w:pPr>
-    </w:p>
-    <w:p>
-      <w:pPr>
-        <w:spacing w:line="360" w:lineRule="auto"/>
-        <w:rPr>
-          <w:rFonts w:ascii="Times New Roman" w:hAnsi="Times New Roman" w:cs="Times New Roman"/>
-        </w:rPr>
-      </w:pPr>
-    </w:p>
-    <w:p>
-      <w:pPr>
-        <w:spacing w:line="360" w:lineRule="auto"/>
-        <w:rPr>
-          <w:b/>
-        </w:rPr>
-      </w:pPr>
-    </w:p>
-    <w:p>
-      <w:pPr>
-        <w:spacing w:line="360" w:lineRule="auto"/>
-        <w:rPr>
-          <w:rFonts w:ascii="Times New Roman" w:hAnsi="Times New Roman" w:cs="Times New Roman"/>
-          <w:b/>
-        </w:rPr>
-      </w:pPr>
+          <w:b/>
+        </w:rPr>
+      </w:pPr>
+      <w:bookmarkStart w:id="6" w:name="_GoBack"/>
+      <w:bookmarkEnd w:id="6"/>
       <w:r>
         <w:rPr>
           <w:rFonts w:ascii="Times New Roman" w:hAnsi="Times New Roman" w:cs="Times New Roman"/>
@@ -5023,8 +5001,6 @@
       <w:r>
         <w:t>need to finish up this section for the other nutrients</w:t>
       </w:r>
-      <w:bookmarkStart w:id="6" w:name="_GoBack"/>
-      <w:bookmarkEnd w:id="6"/>
     </w:p>
   </w:comment>
   <w:comment w:id="7" w:author="Joey Bernhardt" w:date="2016-01-21T14:55:00Z" w:initials="JB">
@@ -5235,7 +5211,7 @@
         <w:rStyle w:val="PageNumber"/>
         <w:noProof/>
       </w:rPr>
-      <w:t>11</w:t>
+      <w:t>1</w:t>
     </w:r>
     <w:r>
       <w:rPr>
@@ -6043,6 +6019,7 @@
   <w:style w:type="character" w:default="1" w:styleId="DefaultParagraphFont">
     <w:name w:val="Default Paragraph Font"/>
     <w:uiPriority w:val="1"/>
+    <w:semiHidden/>
     <w:unhideWhenUsed/>
   </w:style>
   <w:style w:type="table" w:default="1" w:styleId="TableNormal">
@@ -6530,6 +6507,7 @@
   <w:style w:type="character" w:default="1" w:styleId="DefaultParagraphFont">
     <w:name w:val="Default Paragraph Font"/>
     <w:uiPriority w:val="1"/>
+    <w:semiHidden/>
     <w:unhideWhenUsed/>
   </w:style>
   <w:style w:type="table" w:default="1" w:styleId="TableNormal">
@@ -7141,7 +7119,7 @@
 </file>
 
 <file path=customXml/itemProps1.xml><?xml version="1.0" encoding="utf-8"?>
-<ds:datastoreItem xmlns:ds="http://schemas.openxmlformats.org/officeDocument/2006/customXml" ds:itemID="{FAD5DADF-A12F-5B48-853E-F5B39BA689E7}">
+<ds:datastoreItem xmlns:ds="http://schemas.openxmlformats.org/officeDocument/2006/customXml" ds:itemID="{381F2887-8F69-5D42-9645-500B56AFC13A}">
   <ds:schemaRefs>
     <ds:schemaRef ds:uri="http://schemas.openxmlformats.org/officeDocument/2006/bibliography"/>
   </ds:schemaRefs>

</xml_diff>